<commit_message>
Correction gestion des polices pour DOCX - suppression variables Pandoc inutiles
- Suppression des variables Pandoc mainfont/fontsize qui ne fonctionnent pas pour DOCX
- Remplacement par des messages informatifs sur la police demandée
- Copie du template reference_MC_Arial10.docx fonctionnel vers highlight
- Pour DOCX, la police est définie dans le fichier de référence, pas via Pandoc
- Correction du problème de police incorrecte avec highlight.json par défaut
</commit_message>
<xml_diff>
--- a/styles/reference_MC_Arial10_highlight.docx
+++ b/styles/reference_MC_Arial10_highlight.docx
@@ -1,46 +1,139 @@
 
 <file path=word/document.xml><?xml version="1.0" encoding="utf-8"?>
-<w:document xmlns:w="http://schemas.openxmlformats.org/wordprocessingml/2006/main" xmlns:m="http://schemas.openxmlformats.org/officeDocument/2006/math" xmlns:r="http://schemas.openxmlformats.org/officeDocument/2006/relationships" xmlns:o="urn:schemas-microsoft-com:office:office" xmlns:v="urn:schemas-microsoft-com:vml" xmlns:w10="urn:schemas-microsoft-com:office:word" xmlns:a="http://schemas.openxmlformats.org/drawingml/2006/main" xmlns:pic="http://schemas.openxmlformats.org/drawingml/2006/picture" xmlns:wp="http://schemas.openxmlformats.org/drawingml/2006/wordprocessingDrawing">
+<w:document xmlns:wpc="http://schemas.microsoft.com/office/word/2010/wordprocessingCanvas" xmlns:cx="http://schemas.microsoft.com/office/drawing/2014/chartex" xmlns:cx1="http://schemas.microsoft.com/office/drawing/2015/9/8/chartex" xmlns:cx2="http://schemas.microsoft.com/office/drawing/2015/10/21/chartex" xmlns:cx3="http://schemas.microsoft.com/office/drawing/2016/5/9/chartex" xmlns:cx4="http://schemas.microsoft.com/office/drawing/2016/5/10/chartex" xmlns:cx5="http://schemas.microsoft.com/office/drawing/2016/5/11/chartex" xmlns:cx6="http://schemas.microsoft.com/office/drawing/2016/5/12/chartex" xmlns:cx7="http://schemas.microsoft.com/office/drawing/2016/5/13/chartex" xmlns:cx8="http://schemas.microsoft.com/office/drawing/2016/5/14/chartex" xmlns:mc="http://schemas.openxmlformats.org/markup-compatibility/2006" xmlns:aink="http://schemas.microsoft.com/office/drawing/2016/ink" xmlns:am3d="http://schemas.microsoft.com/office/drawing/2017/model3d" xmlns:o="urn:schemas-microsoft-com:office:office" xmlns:oel="http://schemas.microsoft.com/office/2019/extlst" xmlns:r="http://schemas.openxmlformats.org/officeDocument/2006/relationships" xmlns:m="http://schemas.openxmlformats.org/officeDocument/2006/math" xmlns:v="urn:schemas-microsoft-com:vml" xmlns:wp14="http://schemas.microsoft.com/office/word/2010/wordprocessingDrawing" xmlns:wp="http://schemas.openxmlformats.org/drawingml/2006/wordprocessingDrawing" xmlns:w10="urn:schemas-microsoft-com:office:word" xmlns:w="http://schemas.openxmlformats.org/wordprocessingml/2006/main" xmlns:w14="http://schemas.microsoft.com/office/word/2010/wordml" xmlns:w15="http://schemas.microsoft.com/office/word/2012/wordml" xmlns:w16cex="http://schemas.microsoft.com/office/word/2018/wordml/cex" xmlns:w16cid="http://schemas.microsoft.com/office/word/2016/wordml/cid" xmlns:w16="http://schemas.microsoft.com/office/word/2018/wordml" xmlns:w16du="http://schemas.microsoft.com/office/word/2023/wordml/word16du" xmlns:w16sdtdh="http://schemas.microsoft.com/office/word/2020/wordml/sdtdatahash" xmlns:w16sdtfl="http://schemas.microsoft.com/office/word/2024/wordml/sdtformatlock" xmlns:w16se="http://schemas.microsoft.com/office/word/2015/wordml/symex" xmlns:wpg="http://schemas.microsoft.com/office/word/2010/wordprocessingGroup" xmlns:wpi="http://schemas.microsoft.com/office/word/2010/wordprocessingInk" xmlns:wne="http://schemas.microsoft.com/office/word/2006/wordml" xmlns:wps="http://schemas.microsoft.com/office/word/2010/wordprocessingShape" mc:Ignorable="w14 w15 w16se w16cid w16 w16cex w16sdtdh w16sdtfl w16du wp14">
   <w:body>
-    <w:bookmarkStart w:id="9" w:name="exemple-de-mc-au-format-markdown-modifié"/>
     <w:p>
       <w:pPr>
         <w:pStyle w:val="Titre1"/>
       </w:pPr>
-      <w:r>
-        <w:t xml:space="preserve">Exemple de MC au format Markdown modifié</w:t>
+      <w:bookmarkStart w:id="0" w:name="document-de-référence-pour-les-styles-mc"/>
+      <w:r>
+        <w:t xml:space="preserve">Document de </w:t>
+      </w:r>
+      <w:proofErr w:type="spellStart"/>
+      <w:r>
+        <w:t>référence</w:t>
+      </w:r>
+      <w:proofErr w:type="spellEnd"/>
+      <w:r>
+        <w:t xml:space="preserve"> pour les styles MC</w:t>
       </w:r>
     </w:p>
     <w:p>
       <w:pPr>
         <w:pStyle w:val="FirstParagraph"/>
+      </w:pPr>
+      <w:r>
+        <w:t>Ce document définit les styles par défaut pour les conversions MC.</w:t>
+      </w:r>
+    </w:p>
+    <w:p>
+      <w:pPr>
+        <w:pStyle w:val="Titre2"/>
+      </w:pPr>
+      <w:bookmarkStart w:id="1" w:name="police-principale-arial-10pt"/>
+      <w:r>
+        <w:t>Police principale : Arial 10pt</w:t>
+      </w:r>
+    </w:p>
+    <w:p>
+      <w:pPr>
+        <w:pStyle w:val="FirstParagraph"/>
+      </w:pPr>
+      <w:r>
+        <w:t>Ce texte utilise Arial en taille 10.</w:t>
+      </w:r>
+    </w:p>
+    <w:p>
+      <w:pPr>
+        <w:pStyle w:val="Titre3"/>
+      </w:pPr>
+      <w:bookmarkStart w:id="2" w:name="sous-titre"/>
+      <w:r>
+        <w:t>Sous-titre</w:t>
+      </w:r>
+    </w:p>
+    <w:p>
+      <w:pPr>
+        <w:pStyle w:val="FirstParagraph"/>
+      </w:pPr>
+      <w:r>
+        <w:t>Les sous-titres utilisent aussi Arial.</w:t>
+      </w:r>
+    </w:p>
+    <w:p>
+      <w:pPr>
+        <w:pStyle w:val="Corpsdetexte"/>
       </w:pPr>
       <w:r>
         <w:rPr>
           <w:b/>
           <w:bCs/>
         </w:rPr>
-        <w:t xml:space="preserve">1.</w:t>
-      </w:r>
-      <w:r>
-        <w:t xml:space="preserve"> </w:t>
-      </w:r>
+        <w:t xml:space="preserve">Texte </w:t>
+      </w:r>
+      <w:proofErr w:type="spellStart"/>
       <w:r>
         <w:rPr>
           <w:b/>
           <w:bCs/>
         </w:rPr>
-        <w:t xml:space="preserve">Parmi les propositions suivantes, laquelle (lesquelles) est (sont) exacte(s) ?</w:t>
-      </w:r>
-      <w:r>
-        <w:t xml:space="preserve"> </w:t>
-      </w:r>
+        <w:t>en</w:t>
+      </w:r>
+      <w:proofErr w:type="spellEnd"/>
       <w:r>
         <w:rPr>
           <w:b/>
           <w:bCs/>
         </w:rPr>
-        <w:t xml:space="preserve">Quelle est la capitale de la France ?</w:t>
+        <w:t xml:space="preserve"> gras</w:t>
+      </w:r>
+      <w:r>
+        <w:t xml:space="preserve"> et </w:t>
+      </w:r>
+      <w:proofErr w:type="spellStart"/>
+      <w:r>
+        <w:rPr>
+          <w:i/>
+          <w:iCs/>
+        </w:rPr>
+        <w:t>texte</w:t>
+      </w:r>
+      <w:proofErr w:type="spellEnd"/>
+      <w:r>
+        <w:rPr>
+          <w:i/>
+          <w:iCs/>
+        </w:rPr>
+        <w:t xml:space="preserve"> </w:t>
+      </w:r>
+      <w:proofErr w:type="spellStart"/>
+      <w:r>
+        <w:rPr>
+          <w:i/>
+          <w:iCs/>
+        </w:rPr>
+        <w:t>en</w:t>
+      </w:r>
+      <w:proofErr w:type="spellEnd"/>
+      <w:r>
+        <w:rPr>
+          <w:i/>
+          <w:iCs/>
+        </w:rPr>
+        <w:t xml:space="preserve"> </w:t>
+      </w:r>
+      <w:proofErr w:type="spellStart"/>
+      <w:r>
+        <w:rPr>
+          <w:i/>
+          <w:iCs/>
+        </w:rPr>
+        <w:t>italique</w:t>
+      </w:r>
+      <w:proofErr w:type="spellEnd"/>
+      <w:r>
+        <w:t>.</w:t>
       </w:r>
     </w:p>
     <w:p>
@@ -48,26 +141,33 @@
         <w:pStyle w:val="Compact"/>
         <w:numPr>
           <w:ilvl w:val="0"/>
-          <w:numId w:val="1001"/>
+          <w:numId w:val="2"/>
         </w:numPr>
       </w:pPr>
-      <w:r>
-        <w:rPr>
-          <w:rStyle w:val="Highlight"/>
-        </w:rPr>
-        <w:t xml:space="preserve">Paris</w:t>
-      </w:r>
+      <w:proofErr w:type="spellStart"/>
+      <w:r>
+        <w:t>Liste</w:t>
+      </w:r>
+      <w:proofErr w:type="spellEnd"/>
+      <w:r>
+        <w:t xml:space="preserve"> à </w:t>
+      </w:r>
+      <w:proofErr w:type="spellStart"/>
+      <w:r>
+        <w:t>puces</w:t>
+      </w:r>
+      <w:proofErr w:type="spellEnd"/>
     </w:p>
     <w:p>
       <w:pPr>
         <w:pStyle w:val="Compact"/>
         <w:numPr>
           <w:ilvl w:val="0"/>
-          <w:numId w:val="1001"/>
+          <w:numId w:val="2"/>
         </w:numPr>
       </w:pPr>
       <w:r>
-        <w:t xml:space="preserve">Lyon</w:t>
+        <w:t>Deuxième élément</w:t>
       </w:r>
     </w:p>
     <w:p>
@@ -75,11 +175,11 @@
         <w:pStyle w:val="Compact"/>
         <w:numPr>
           <w:ilvl w:val="0"/>
-          <w:numId w:val="1001"/>
+          <w:numId w:val="2"/>
         </w:numPr>
       </w:pPr>
       <w:r>
-        <w:t xml:space="preserve">Marseille</w:t>
+        <w:t>Troisième élément</w:t>
       </w:r>
     </w:p>
     <w:p>
@@ -87,11 +187,14 @@
         <w:pStyle w:val="Compact"/>
         <w:numPr>
           <w:ilvl w:val="0"/>
-          <w:numId w:val="1001"/>
+          <w:numId w:val="3"/>
         </w:numPr>
       </w:pPr>
       <w:r>
-        <w:t xml:space="preserve">Toulouse</w:t>
+        <w:t>Liste numérotée</w:t>
+      </w:r>
+      <w:r>
+        <w:br/>
       </w:r>
     </w:p>
     <w:p>
@@ -99,272 +202,105 @@
         <w:pStyle w:val="Compact"/>
         <w:numPr>
           <w:ilvl w:val="0"/>
-          <w:numId w:val="1001"/>
+          <w:numId w:val="3"/>
         </w:numPr>
       </w:pPr>
       <w:r>
-        <w:t xml:space="preserve">Aucune des propositions ci-dessus n’est exacte</w:t>
+        <w:t>Deuxième élément</w:t>
       </w:r>
     </w:p>
     <w:p>
       <w:pPr>
-        <w:pStyle w:val="FirstParagraph"/>
-      </w:pPr>
-      <w:r>
-        <w:t xml:space="preserve"> </w:t>
+        <w:pStyle w:val="Compact"/>
+        <w:numPr>
+          <w:ilvl w:val="0"/>
+          <w:numId w:val="3"/>
+        </w:numPr>
+      </w:pPr>
+      <w:r>
+        <w:t>Troisième élément</w:t>
       </w:r>
     </w:p>
     <w:p>
       <w:pPr>
-        <w:pStyle w:val="Corpsdetexte"/>
+        <w:pStyle w:val="Normalcentr"/>
+      </w:pPr>
+      <w:r>
+        <w:t>Citation en bloc pour les questions</w:t>
+      </w:r>
+    </w:p>
+    <w:p>
+      <w:pPr>
+        <w:pStyle w:val="FirstParagraph"/>
       </w:pPr>
       <w:r>
         <w:rPr>
           <w:b/>
           <w:bCs/>
         </w:rPr>
-        <w:t xml:space="preserve">2.</w:t>
-      </w:r>
-      <w:r>
-        <w:t xml:space="preserve"> </w:t>
+        <w:t>A.</w:t>
+      </w:r>
+      <w:r>
+        <w:t xml:space="preserve"> Exemple de réponse A</w:t>
+      </w:r>
+      <w:r>
+        <w:br/>
       </w:r>
       <w:r>
         <w:rPr>
           <w:b/>
           <w:bCs/>
         </w:rPr>
-        <w:t xml:space="preserve">Parmi les propositions suivantes, laquelle (lesquelles) est (sont) exacte(s) ?</w:t>
-      </w:r>
-      <w:r>
-        <w:t xml:space="preserve"> </w:t>
+        <w:t>B.</w:t>
+      </w:r>
+      <w:r>
+        <w:t xml:space="preserve"> Exemple de réponse B</w:t>
+      </w:r>
+      <w:r>
+        <w:br/>
       </w:r>
       <w:r>
         <w:rPr>
           <w:b/>
           <w:bCs/>
         </w:rPr>
-        <w:t xml:space="preserve">Parmi ces langages, lesquels sont orientés objet ?</w:t>
-      </w:r>
-    </w:p>
-    <w:p>
-      <w:pPr>
-        <w:pStyle w:val="Compact"/>
-        <w:numPr>
-          <w:ilvl w:val="0"/>
-          <w:numId w:val="1002"/>
-        </w:numPr>
-      </w:pPr>
-      <w:r>
-        <w:rPr>
-          <w:rStyle w:val="Highlight"/>
-        </w:rPr>
-        <w:t xml:space="preserve">Java</w:t>
-      </w:r>
-    </w:p>
-    <w:p>
-      <w:pPr>
-        <w:pStyle w:val="Compact"/>
-        <w:numPr>
-          <w:ilvl w:val="0"/>
-          <w:numId w:val="1002"/>
-        </w:numPr>
-      </w:pPr>
-      <w:r>
-        <w:rPr>
-          <w:rStyle w:val="Highlight"/>
-        </w:rPr>
-        <w:t xml:space="preserve">Python</w:t>
-      </w:r>
-    </w:p>
-    <w:p>
-      <w:pPr>
-        <w:pStyle w:val="Compact"/>
-        <w:numPr>
-          <w:ilvl w:val="0"/>
-          <w:numId w:val="1002"/>
-        </w:numPr>
-      </w:pPr>
-      <w:r>
-        <w:t xml:space="preserve">C</w:t>
-      </w:r>
-    </w:p>
-    <w:p>
-      <w:pPr>
-        <w:pStyle w:val="Compact"/>
-        <w:numPr>
-          <w:ilvl w:val="0"/>
-          <w:numId w:val="1002"/>
-        </w:numPr>
-      </w:pPr>
-      <w:r>
-        <w:rPr>
-          <w:rStyle w:val="Highlight"/>
-        </w:rPr>
-        <w:t xml:space="preserve">C++</w:t>
-      </w:r>
-    </w:p>
-    <w:p>
-      <w:pPr>
-        <w:pStyle w:val="Compact"/>
-        <w:numPr>
-          <w:ilvl w:val="0"/>
-          <w:numId w:val="1002"/>
-        </w:numPr>
-      </w:pPr>
-      <w:r>
-        <w:t xml:space="preserve">Aucune des propositions ci-dessus n’est exacte</w:t>
-      </w:r>
-    </w:p>
-    <w:p>
-      <w:pPr>
-        <w:pStyle w:val="FirstParagraph"/>
-      </w:pPr>
-      <w:r>
-        <w:t xml:space="preserve"> </w:t>
-      </w:r>
-    </w:p>
-    <w:p>
-      <w:pPr>
-        <w:pStyle w:val="Corpsdetexte"/>
-      </w:pPr>
+        <w:t>C.</w:t>
+      </w:r>
+      <w:r>
+        <w:t xml:space="preserve"> Exemple de réponse C</w:t>
+      </w:r>
+      <w:r>
+        <w:br/>
+      </w:r>
       <w:r>
         <w:rPr>
           <w:b/>
           <w:bCs/>
         </w:rPr>
-        <w:t xml:space="preserve">3.</w:t>
-      </w:r>
-      <w:r>
-        <w:t xml:space="preserve"> </w:t>
-      </w:r>
-      <w:r>
-        <w:rPr>
-          <w:b/>
-          <w:bCs/>
-        </w:rPr>
-        <w:t xml:space="preserve">Parmi les propositions suivantes, laquelle (lesquelles) est (sont) exacte(s) ?</w:t>
-      </w:r>
-      <w:r>
-        <w:t xml:space="preserve"> </w:t>
-      </w:r>
-      <w:r>
-        <w:rPr>
-          <w:b/>
-          <w:bCs/>
-        </w:rPr>
-        <w:t xml:space="preserve">Quel est le résultat de 2 + 2 ?</w:t>
-      </w:r>
+        <w:t>D.</w:t>
+      </w:r>
+      <w:r>
+        <w:t xml:space="preserve"> Exemple de réponse D</w:t>
+      </w:r>
+      <w:bookmarkEnd w:id="0"/>
+      <w:bookmarkEnd w:id="1"/>
+      <w:bookmarkEnd w:id="2"/>
     </w:p>
-    <w:p>
-      <w:pPr>
-        <w:pStyle w:val="Compact"/>
-        <w:numPr>
-          <w:ilvl w:val="0"/>
-          <w:numId w:val="1003"/>
-        </w:numPr>
-      </w:pPr>
-      <w:r>
-        <w:t xml:space="preserve">3</w:t>
-      </w:r>
-    </w:p>
-    <w:p>
-      <w:pPr>
-        <w:pStyle w:val="Compact"/>
-        <w:numPr>
-          <w:ilvl w:val="0"/>
-          <w:numId w:val="1003"/>
-        </w:numPr>
-      </w:pPr>
-      <w:r>
-        <w:rPr>
-          <w:rStyle w:val="Highlight"/>
-        </w:rPr>
-        <w:t xml:space="preserve">4</w:t>
-      </w:r>
-    </w:p>
-    <w:p>
-      <w:pPr>
-        <w:pStyle w:val="Compact"/>
-        <w:numPr>
-          <w:ilvl w:val="0"/>
-          <w:numId w:val="1003"/>
-        </w:numPr>
-      </w:pPr>
-      <w:r>
-        <w:t xml:space="preserve">5</w:t>
-      </w:r>
-    </w:p>
-    <w:p>
-      <w:pPr>
-        <w:pStyle w:val="Compact"/>
-        <w:numPr>
-          <w:ilvl w:val="0"/>
-          <w:numId w:val="1003"/>
-        </w:numPr>
-      </w:pPr>
-      <w:r>
-        <w:t xml:space="preserve">6</w:t>
-      </w:r>
-    </w:p>
-    <w:p>
-      <w:pPr>
-        <w:pStyle w:val="Compact"/>
-        <w:numPr>
-          <w:ilvl w:val="0"/>
-          <w:numId w:val="1003"/>
-        </w:numPr>
-      </w:pPr>
-      <w:r>
-        <w:t xml:space="preserve">Aucune des propositions ci-dessus n’est exacte</w:t>
-      </w:r>
-    </w:p>
-    <w:p>
-      <w:pPr>
-        <w:pStyle w:val="FirstParagraph"/>
-      </w:pPr>
-      <w:r>
-        <w:t xml:space="preserve"> </w:t>
-      </w:r>
-    </w:p>
-    <w:bookmarkEnd w:id="9"/>
     <w:sectPr>
       <w:footnotePr>
         <w:numRestart w:val="eachSect"/>
       </w:footnotePr>
-      <w:pgSz w:h="15840" w:w="12240"/>
-      <w:pgMar w:bottom="1417" w:footer="720" w:gutter="0" w:header="720" w:left="1417" w:right="1417" w:top="1417"/>
+      <w:pgSz w:w="12240" w:h="15840"/>
+      <w:pgMar w:top="1417" w:right="1417" w:bottom="1417" w:left="1417" w:header="720" w:footer="720" w:gutter="0"/>
       <w:cols w:space="720"/>
     </w:sectPr>
   </w:body>
 </w:document>
 </file>
 
-<file path=word/comments.xml><?xml version="1.0" encoding="utf-8"?>
-<w:comments xmlns:w="http://schemas.openxmlformats.org/wordprocessingml/2006/main" xmlns:m="http://schemas.openxmlformats.org/officeDocument/2006/math" xmlns:r="http://schemas.openxmlformats.org/officeDocument/2006/relationships" xmlns:o="urn:schemas-microsoft-com:office:office" xmlns:v="urn:schemas-microsoft-com:vml" xmlns:w10="urn:schemas-microsoft-com:office:word" xmlns:a="http://schemas.openxmlformats.org/drawingml/2006/main" xmlns:pic="http://schemas.openxmlformats.org/drawingml/2006/picture" xmlns:wp="http://schemas.openxmlformats.org/drawingml/2006/wordprocessingDrawing"/>
-</file>
-
-<file path=word/footnotes.xml><?xml version="1.0" encoding="utf-8"?>
-<w:footnotes xmlns:w="http://schemas.openxmlformats.org/wordprocessingml/2006/main" xmlns:m="http://schemas.openxmlformats.org/officeDocument/2006/math" xmlns:r="http://schemas.openxmlformats.org/officeDocument/2006/relationships" xmlns:o="urn:schemas-microsoft-com:office:office" xmlns:v="urn:schemas-microsoft-com:vml" xmlns:w10="urn:schemas-microsoft-com:office:word" xmlns:a="http://schemas.openxmlformats.org/drawingml/2006/main" xmlns:pic="http://schemas.openxmlformats.org/drawingml/2006/picture" xmlns:wp="http://schemas.openxmlformats.org/drawingml/2006/wordprocessingDrawing">
-  <w:footnote w:type="continuationSeparator" w:id="0">
-    <w:p>
-      <w:r>
-        <w:continuationSeparator/>
-      </w:r>
-    </w:p>
-  </w:footnote>
-  <w:footnote w:type="separator" w:id="-1">
-    <w:p>
-      <w:r>
-        <w:separator/>
-      </w:r>
-    </w:p>
-  </w:footnote>
-</w:footnotes>
-</file>
-
 <file path=word/numbering.xml><?xml version="1.0" encoding="utf-8"?>
-<w:numbering xmlns:aink="http://schemas.microsoft.com/office/drawing/2016/ink" xmlns:am3d="http://schemas.microsoft.com/office/drawing/2017/model3d" xmlns:cx="http://schemas.microsoft.com/office/drawing/2014/chartex" xmlns:cx1="http://schemas.microsoft.com/office/drawing/2015/9/8/chartex" xmlns:cx2="http://schemas.microsoft.com/office/drawing/2015/10/21/chartex" xmlns:cx3="http://schemas.microsoft.com/office/drawing/2016/5/9/chartex" xmlns:cx4="http://schemas.microsoft.com/office/drawing/2016/5/10/chartex" xmlns:cx5="http://schemas.microsoft.com/office/drawing/2016/5/11/chartex" xmlns:cx6="http://schemas.microsoft.com/office/drawing/2016/5/12/chartex" xmlns:cx7="http://schemas.microsoft.com/office/drawing/2016/5/13/chartex" xmlns:cx8="http://schemas.microsoft.com/office/drawing/2016/5/14/chartex" xmlns:m="http://schemas.openxmlformats.org/officeDocument/2006/math" xmlns:mc="http://schemas.openxmlformats.org/markup-compatibility/2006" xmlns:o="urn:schemas-microsoft-com:office:office" xmlns:oel="http://schemas.microsoft.com/office/2019/extlst" xmlns:r="http://schemas.openxmlformats.org/officeDocument/2006/relationships" xmlns:v="urn:schemas-microsoft-com:vml" xmlns:w="http://schemas.openxmlformats.org/wordprocessingml/2006/main" xmlns:w10="urn:schemas-microsoft-com:office:word" xmlns:w14="http://schemas.microsoft.com/office/word/2010/wordml" xmlns:w15="http://schemas.microsoft.com/office/word/2012/wordml" xmlns:w16="http://schemas.microsoft.com/office/word/2018/wordml" xmlns:w16cex="http://schemas.microsoft.com/office/word/2018/wordml/cex" xmlns:w16cid="http://schemas.microsoft.com/office/word/2016/wordml/cid" xmlns:w16du="http://schemas.microsoft.com/office/word/2023/wordml/word16du" xmlns:w16sdtdh="http://schemas.microsoft.com/office/word/2020/wordml/sdtdatahash" xmlns:w16sdtfl="http://schemas.microsoft.com/office/word/2024/wordml/sdtformatlock" xmlns:w16se="http://schemas.microsoft.com/office/word/2015/wordml/symex" xmlns:wne="http://schemas.microsoft.com/office/word/2006/wordml" xmlns:wp="http://schemas.openxmlformats.org/drawingml/2006/wordprocessingDrawing" xmlns:wp14="http://schemas.microsoft.com/office/word/2010/wordprocessingDrawing" xmlns:wpc="http://schemas.microsoft.com/office/word/2010/wordprocessingCanvas" xmlns:wpg="http://schemas.microsoft.com/office/word/2010/wordprocessingGroup" xmlns:wpi="http://schemas.microsoft.com/office/word/2010/wordprocessingInk" xmlns:wps="http://schemas.microsoft.com/office/word/2010/wordprocessingShape" mc:Ignorable="w14 w15 w16se w16cid w16 w16cex w16sdtdh w16sdtfl w16du wp14">
-  <w:abstractNum w15:restartNumberingAfterBreak="0" w:abstractNumId="0">
+<w:numbering xmlns:wpc="http://schemas.microsoft.com/office/word/2010/wordprocessingCanvas" xmlns:cx="http://schemas.microsoft.com/office/drawing/2014/chartex" xmlns:cx1="http://schemas.microsoft.com/office/drawing/2015/9/8/chartex" xmlns:cx2="http://schemas.microsoft.com/office/drawing/2015/10/21/chartex" xmlns:cx3="http://schemas.microsoft.com/office/drawing/2016/5/9/chartex" xmlns:cx4="http://schemas.microsoft.com/office/drawing/2016/5/10/chartex" xmlns:cx5="http://schemas.microsoft.com/office/drawing/2016/5/11/chartex" xmlns:cx6="http://schemas.microsoft.com/office/drawing/2016/5/12/chartex" xmlns:cx7="http://schemas.microsoft.com/office/drawing/2016/5/13/chartex" xmlns:cx8="http://schemas.microsoft.com/office/drawing/2016/5/14/chartex" xmlns:mc="http://schemas.openxmlformats.org/markup-compatibility/2006" xmlns:aink="http://schemas.microsoft.com/office/drawing/2016/ink" xmlns:am3d="http://schemas.microsoft.com/office/drawing/2017/model3d" xmlns:o="urn:schemas-microsoft-com:office:office" xmlns:oel="http://schemas.microsoft.com/office/2019/extlst" xmlns:r="http://schemas.openxmlformats.org/officeDocument/2006/relationships" xmlns:m="http://schemas.openxmlformats.org/officeDocument/2006/math" xmlns:v="urn:schemas-microsoft-com:vml" xmlns:wp14="http://schemas.microsoft.com/office/word/2010/wordprocessingDrawing" xmlns:wp="http://schemas.openxmlformats.org/drawingml/2006/wordprocessingDrawing" xmlns:w10="urn:schemas-microsoft-com:office:word" xmlns:w="http://schemas.openxmlformats.org/wordprocessingml/2006/main" xmlns:w14="http://schemas.microsoft.com/office/word/2010/wordml" xmlns:w15="http://schemas.microsoft.com/office/word/2012/wordml" xmlns:w16cex="http://schemas.microsoft.com/office/word/2018/wordml/cex" xmlns:w16cid="http://schemas.microsoft.com/office/word/2016/wordml/cid" xmlns:w16="http://schemas.microsoft.com/office/word/2018/wordml" xmlns:w16du="http://schemas.microsoft.com/office/word/2023/wordml/word16du" xmlns:w16sdtdh="http://schemas.microsoft.com/office/word/2020/wordml/sdtdatahash" xmlns:w16sdtfl="http://schemas.microsoft.com/office/word/2024/wordml/sdtformatlock" xmlns:w16se="http://schemas.microsoft.com/office/word/2015/wordml/symex" xmlns:wpg="http://schemas.microsoft.com/office/word/2010/wordprocessingGroup" xmlns:wpi="http://schemas.microsoft.com/office/word/2010/wordprocessingInk" xmlns:wne="http://schemas.microsoft.com/office/word/2006/wordml" xmlns:wps="http://schemas.microsoft.com/office/word/2010/wordprocessingShape" mc:Ignorable="w14 w15 w16se w16cid w16 w16cex w16sdtdh w16sdtfl w16du wp14">
+  <w:abstractNum w:abstractNumId="0" w15:restartNumberingAfterBreak="0">
     <w:nsid w:val="0000A990"/>
     <w:multiLevelType w:val="multilevel"/>
     <w:tmpl w:val="A75E3B74"/>
@@ -373,7 +309,7 @@
       <w:lvlText w:val=" "/>
       <w:lvlJc w:val="left"/>
       <w:pPr>
-        <w:ind w:hanging="360" w:left="720"/>
+        <w:ind w:left="720" w:hanging="360"/>
       </w:pPr>
     </w:lvl>
     <w:lvl w:ilvl="1">
@@ -381,7 +317,7 @@
       <w:lvlText w:val=" "/>
       <w:lvlJc w:val="left"/>
       <w:pPr>
-        <w:ind w:hanging="360" w:left="1440"/>
+        <w:ind w:left="1440" w:hanging="360"/>
       </w:pPr>
     </w:lvl>
     <w:lvl w:ilvl="2">
@@ -389,7 +325,7 @@
       <w:lvlText w:val=" "/>
       <w:lvlJc w:val="left"/>
       <w:pPr>
-        <w:ind w:hanging="360" w:left="2160"/>
+        <w:ind w:left="2160" w:hanging="360"/>
       </w:pPr>
     </w:lvl>
     <w:lvl w:ilvl="3">
@@ -397,7 +333,7 @@
       <w:lvlText w:val=" "/>
       <w:lvlJc w:val="left"/>
       <w:pPr>
-        <w:ind w:hanging="360" w:left="2880"/>
+        <w:ind w:left="2880" w:hanging="360"/>
       </w:pPr>
     </w:lvl>
     <w:lvl w:ilvl="4">
@@ -405,7 +341,7 @@
       <w:lvlText w:val=" "/>
       <w:lvlJc w:val="left"/>
       <w:pPr>
-        <w:ind w:hanging="360" w:left="3600"/>
+        <w:ind w:left="3600" w:hanging="360"/>
       </w:pPr>
     </w:lvl>
     <w:lvl w:ilvl="5">
@@ -413,7 +349,7 @@
       <w:lvlText w:val=" "/>
       <w:lvlJc w:val="left"/>
       <w:pPr>
-        <w:ind w:hanging="360" w:left="4320"/>
+        <w:ind w:left="4320" w:hanging="360"/>
       </w:pPr>
     </w:lvl>
     <w:lvl w:ilvl="6">
@@ -421,7 +357,7 @@
       <w:lvlText w:val=" "/>
       <w:lvlJc w:val="left"/>
       <w:pPr>
-        <w:ind w:hanging="360" w:left="5040"/>
+        <w:ind w:left="5040" w:hanging="360"/>
       </w:pPr>
     </w:lvl>
     <w:lvl w:ilvl="7">
@@ -429,7 +365,7 @@
       <w:lvlText w:val=" "/>
       <w:lvlJc w:val="left"/>
       <w:pPr>
-        <w:ind w:hanging="360" w:left="5760"/>
+        <w:ind w:left="5760" w:hanging="360"/>
       </w:pPr>
     </w:lvl>
     <w:lvl w:ilvl="8">
@@ -437,11 +373,11 @@
       <w:lvlText w:val=" "/>
       <w:lvlJc w:val="left"/>
       <w:pPr>
-        <w:ind w:hanging="360" w:left="6480"/>
+        <w:ind w:left="6480" w:hanging="360"/>
       </w:pPr>
     </w:lvl>
   </w:abstractNum>
-  <w:abstractNum w15:restartNumberingAfterBreak="0" w:abstractNumId="1">
+  <w:abstractNum w:abstractNumId="1" w15:restartNumberingAfterBreak="0">
     <w:nsid w:val="0000A991"/>
     <w:multiLevelType w:val="multilevel"/>
     <w:tmpl w:val="478ACCFC"/>
@@ -450,10 +386,10 @@
       <w:lvlText w:val=""/>
       <w:lvlJc w:val="left"/>
       <w:pPr>
-        <w:ind w:hanging="360" w:left="720"/>
+        <w:ind w:left="720" w:hanging="360"/>
       </w:pPr>
       <w:rPr>
-        <w:rFonts w:ascii="Symbol" w:cs="Symbol" w:hAnsi="Symbol" w:hint="default"/>
+        <w:rFonts w:ascii="Symbol" w:hAnsi="Symbol" w:cs="Symbol" w:hint="default"/>
       </w:rPr>
     </w:lvl>
     <w:lvl w:ilvl="1">
@@ -461,10 +397,10 @@
       <w:lvlText w:val="o"/>
       <w:lvlJc w:val="left"/>
       <w:pPr>
-        <w:ind w:hanging="360" w:left="1440"/>
+        <w:ind w:left="1440" w:hanging="360"/>
       </w:pPr>
       <w:rPr>
-        <w:rFonts w:ascii="Courier New" w:cs="Courier New" w:hAnsi="Courier New" w:hint="default"/>
+        <w:rFonts w:ascii="Courier New" w:hAnsi="Courier New" w:cs="Courier New" w:hint="default"/>
       </w:rPr>
     </w:lvl>
     <w:lvl w:ilvl="2">
@@ -472,10 +408,10 @@
       <w:lvlText w:val=""/>
       <w:lvlJc w:val="left"/>
       <w:pPr>
-        <w:ind w:hanging="360" w:left="2160"/>
+        <w:ind w:left="2160" w:hanging="360"/>
       </w:pPr>
       <w:rPr>
-        <w:rFonts w:ascii="Wingdings" w:cs="Wingdings" w:hAnsi="Wingdings" w:hint="default"/>
+        <w:rFonts w:ascii="Wingdings" w:hAnsi="Wingdings" w:cs="Wingdings" w:hint="default"/>
       </w:rPr>
     </w:lvl>
     <w:lvl w:ilvl="3">
@@ -483,10 +419,10 @@
       <w:lvlText w:val=""/>
       <w:lvlJc w:val="left"/>
       <w:pPr>
-        <w:ind w:hanging="360" w:left="2880"/>
+        <w:ind w:left="2880" w:hanging="360"/>
       </w:pPr>
       <w:rPr>
-        <w:rFonts w:ascii="Symbol" w:cs="Symbol" w:hAnsi="Symbol" w:hint="default"/>
+        <w:rFonts w:ascii="Symbol" w:hAnsi="Symbol" w:cs="Symbol" w:hint="default"/>
       </w:rPr>
     </w:lvl>
     <w:lvl w:ilvl="4">
@@ -494,10 +430,10 @@
       <w:lvlText w:val="o"/>
       <w:lvlJc w:val="left"/>
       <w:pPr>
-        <w:ind w:hanging="360" w:left="3600"/>
+        <w:ind w:left="3600" w:hanging="360"/>
       </w:pPr>
       <w:rPr>
-        <w:rFonts w:ascii="Courier New" w:cs="Courier New" w:hAnsi="Courier New" w:hint="default"/>
+        <w:rFonts w:ascii="Courier New" w:hAnsi="Courier New" w:cs="Courier New" w:hint="default"/>
       </w:rPr>
     </w:lvl>
     <w:lvl w:ilvl="5">
@@ -505,10 +441,10 @@
       <w:lvlText w:val=""/>
       <w:lvlJc w:val="left"/>
       <w:pPr>
-        <w:ind w:hanging="360" w:left="4320"/>
+        <w:ind w:left="4320" w:hanging="360"/>
       </w:pPr>
       <w:rPr>
-        <w:rFonts w:ascii="Wingdings" w:cs="Wingdings" w:hAnsi="Wingdings" w:hint="default"/>
+        <w:rFonts w:ascii="Wingdings" w:hAnsi="Wingdings" w:cs="Wingdings" w:hint="default"/>
       </w:rPr>
     </w:lvl>
     <w:lvl w:ilvl="6">
@@ -516,10 +452,10 @@
       <w:lvlText w:val=""/>
       <w:lvlJc w:val="left"/>
       <w:pPr>
-        <w:ind w:hanging="360" w:left="5040"/>
+        <w:ind w:left="5040" w:hanging="360"/>
       </w:pPr>
       <w:rPr>
-        <w:rFonts w:ascii="Symbol" w:cs="Symbol" w:hAnsi="Symbol" w:hint="default"/>
+        <w:rFonts w:ascii="Symbol" w:hAnsi="Symbol" w:cs="Symbol" w:hint="default"/>
       </w:rPr>
     </w:lvl>
     <w:lvl w:ilvl="7">
@@ -527,10 +463,10 @@
       <w:lvlText w:val="o"/>
       <w:lvlJc w:val="left"/>
       <w:pPr>
-        <w:ind w:hanging="360" w:left="5760"/>
+        <w:ind w:left="5760" w:hanging="360"/>
       </w:pPr>
       <w:rPr>
-        <w:rFonts w:ascii="Courier New" w:cs="Courier New" w:hAnsi="Courier New" w:hint="default"/>
+        <w:rFonts w:ascii="Courier New" w:hAnsi="Courier New" w:cs="Courier New" w:hint="default"/>
       </w:rPr>
     </w:lvl>
     <w:lvl w:ilvl="8">
@@ -538,14 +474,14 @@
       <w:lvlText w:val=""/>
       <w:lvlJc w:val="left"/>
       <w:pPr>
-        <w:ind w:hanging="360" w:left="6480"/>
+        <w:ind w:left="6480" w:hanging="360"/>
       </w:pPr>
       <w:rPr>
-        <w:rFonts w:ascii="Wingdings" w:cs="Wingdings" w:hAnsi="Wingdings" w:hint="default"/>
+        <w:rFonts w:ascii="Wingdings" w:hAnsi="Wingdings" w:cs="Wingdings" w:hint="default"/>
       </w:rPr>
     </w:lvl>
   </w:abstractNum>
-  <w:abstractNum w15:restartNumberingAfterBreak="0" w:abstractNumId="2">
+  <w:abstractNum w:abstractNumId="2" w15:restartNumberingAfterBreak="0">
     <w:nsid w:val="00A99411"/>
     <w:multiLevelType w:val="multilevel"/>
     <w:tmpl w:val="F5F8C6B0"/>
@@ -555,7 +491,7 @@
       <w:lvlText w:val="%1."/>
       <w:lvlJc w:val="left"/>
       <w:pPr>
-        <w:ind w:hanging="360" w:left="720"/>
+        <w:ind w:left="720" w:hanging="360"/>
       </w:pPr>
     </w:lvl>
     <w:lvl w:ilvl="1">
@@ -564,7 +500,7 @@
       <w:lvlText w:val="%2."/>
       <w:lvlJc w:val="left"/>
       <w:pPr>
-        <w:ind w:hanging="360" w:left="1440"/>
+        <w:ind w:left="1440" w:hanging="360"/>
       </w:pPr>
     </w:lvl>
     <w:lvl w:ilvl="2">
@@ -573,7 +509,7 @@
       <w:lvlText w:val="%3."/>
       <w:lvlJc w:val="left"/>
       <w:pPr>
-        <w:ind w:hanging="360" w:left="2160"/>
+        <w:ind w:left="2160" w:hanging="360"/>
       </w:pPr>
     </w:lvl>
     <w:lvl w:ilvl="3">
@@ -582,7 +518,7 @@
       <w:lvlText w:val="%4."/>
       <w:lvlJc w:val="left"/>
       <w:pPr>
-        <w:ind w:hanging="360" w:left="2880"/>
+        <w:ind w:left="2880" w:hanging="360"/>
       </w:pPr>
     </w:lvl>
     <w:lvl w:ilvl="4">
@@ -591,7 +527,7 @@
       <w:lvlText w:val="%5."/>
       <w:lvlJc w:val="left"/>
       <w:pPr>
-        <w:ind w:hanging="360" w:left="3600"/>
+        <w:ind w:left="3600" w:hanging="360"/>
       </w:pPr>
     </w:lvl>
     <w:lvl w:ilvl="5">
@@ -600,7 +536,7 @@
       <w:lvlText w:val="%6."/>
       <w:lvlJc w:val="left"/>
       <w:pPr>
-        <w:ind w:hanging="360" w:left="4320"/>
+        <w:ind w:left="4320" w:hanging="360"/>
       </w:pPr>
     </w:lvl>
     <w:lvl w:ilvl="6">
@@ -609,7 +545,7 @@
       <w:lvlText w:val="%7."/>
       <w:lvlJc w:val="left"/>
       <w:pPr>
-        <w:ind w:hanging="360" w:left="5040"/>
+        <w:ind w:left="5040" w:hanging="360"/>
       </w:pPr>
     </w:lvl>
     <w:lvl w:ilvl="7">
@@ -618,7 +554,7 @@
       <w:lvlText w:val="%8."/>
       <w:lvlJc w:val="left"/>
       <w:pPr>
-        <w:ind w:hanging="360" w:left="5760"/>
+        <w:ind w:left="5760" w:hanging="360"/>
       </w:pPr>
     </w:lvl>
     <w:lvl w:ilvl="8">
@@ -627,272 +563,18 @@
       <w:lvlText w:val="%9."/>
       <w:lvlJc w:val="left"/>
       <w:pPr>
-        <w:ind w:hanging="360" w:left="6480"/>
+        <w:ind w:left="6480" w:hanging="360"/>
       </w:pPr>
     </w:lvl>
   </w:abstractNum>
-  <w:abstractNum w:abstractNumId="990">
-    <w:nsid w:val="0000A990"/>
-    <w:multiLevelType w:val="multilevel"/>
-    <w:lvl w:ilvl="0">
-      <w:numFmt w:val="bullet"/>
-      <w:lvlText w:val=" "/>
-      <w:lvlJc w:val="left"/>
-      <w:pPr>
-        <w:ind w:left="720" w:hanging="360"/>
-      </w:pPr>
-    </w:lvl>
-    <w:lvl w:ilvl="1">
-      <w:numFmt w:val="bullet"/>
-      <w:lvlText w:val=" "/>
-      <w:lvlJc w:val="left"/>
-      <w:pPr>
-        <w:ind w:left="1440" w:hanging="360"/>
-      </w:pPr>
-    </w:lvl>
-    <w:lvl w:ilvl="2">
-      <w:numFmt w:val="bullet"/>
-      <w:lvlText w:val=" "/>
-      <w:lvlJc w:val="left"/>
-      <w:pPr>
-        <w:ind w:left="2160" w:hanging="360"/>
-      </w:pPr>
-    </w:lvl>
-    <w:lvl w:ilvl="3">
-      <w:numFmt w:val="bullet"/>
-      <w:lvlText w:val=" "/>
-      <w:lvlJc w:val="left"/>
-      <w:pPr>
-        <w:ind w:left="2880" w:hanging="360"/>
-      </w:pPr>
-    </w:lvl>
-    <w:lvl w:ilvl="4">
-      <w:numFmt w:val="bullet"/>
-      <w:lvlText w:val=" "/>
-      <w:lvlJc w:val="left"/>
-      <w:pPr>
-        <w:ind w:left="3600" w:hanging="360"/>
-      </w:pPr>
-    </w:lvl>
-    <w:lvl w:ilvl="5">
-      <w:numFmt w:val="bullet"/>
-      <w:lvlText w:val=" "/>
-      <w:lvlJc w:val="left"/>
-      <w:pPr>
-        <w:ind w:left="4320" w:hanging="360"/>
-      </w:pPr>
-    </w:lvl>
-    <w:lvl w:ilvl="6">
-      <w:numFmt w:val="bullet"/>
-      <w:lvlText w:val=" "/>
-      <w:lvlJc w:val="left"/>
-      <w:pPr>
-        <w:ind w:left="5040" w:hanging="360"/>
-      </w:pPr>
-    </w:lvl>
-    <w:lvl w:ilvl="7">
-      <w:numFmt w:val="bullet"/>
-      <w:lvlText w:val=" "/>
-      <w:lvlJc w:val="left"/>
-      <w:pPr>
-        <w:ind w:left="5760" w:hanging="360"/>
-      </w:pPr>
-    </w:lvl>
-    <w:lvl w:ilvl="8">
-      <w:numFmt w:val="bullet"/>
-      <w:lvlText w:val=" "/>
-      <w:lvlJc w:val="left"/>
-      <w:pPr>
-        <w:ind w:left="6480" w:hanging="360"/>
-      </w:pPr>
-    </w:lvl>
-  </w:abstractNum>
-  <w:abstractNum w:abstractNumId="99811">
-    <w:nsid w:val="00A99811"/>
-    <w:multiLevelType w:val="multilevel"/>
-    <w:lvl w:ilvl="0">
-      <w:start w:val="1"/>
-      <w:numFmt w:val="upperLetter"/>
-      <w:lvlText w:val="%1."/>
-      <w:lvlJc w:val="left"/>
-      <w:pPr>
-        <w:ind w:left="720" w:hanging="360"/>
-      </w:pPr>
-    </w:lvl>
-    <w:lvl w:ilvl="1">
-      <w:start w:val="1"/>
-      <w:numFmt w:val="upperLetter"/>
-      <w:lvlText w:val="%2."/>
-      <w:lvlJc w:val="left"/>
-      <w:pPr>
-        <w:ind w:left="1440" w:hanging="360"/>
-      </w:pPr>
-    </w:lvl>
-    <w:lvl w:ilvl="2">
-      <w:start w:val="1"/>
-      <w:numFmt w:val="upperLetter"/>
-      <w:lvlText w:val="%3."/>
-      <w:lvlJc w:val="left"/>
-      <w:pPr>
-        <w:ind w:left="2160" w:hanging="360"/>
-      </w:pPr>
-    </w:lvl>
-    <w:lvl w:ilvl="3">
-      <w:start w:val="1"/>
-      <w:numFmt w:val="upperLetter"/>
-      <w:lvlText w:val="%4."/>
-      <w:lvlJc w:val="left"/>
-      <w:pPr>
-        <w:ind w:left="2880" w:hanging="360"/>
-      </w:pPr>
-    </w:lvl>
-    <w:lvl w:ilvl="4">
-      <w:start w:val="1"/>
-      <w:numFmt w:val="upperLetter"/>
-      <w:lvlText w:val="%5."/>
-      <w:lvlJc w:val="left"/>
-      <w:pPr>
-        <w:ind w:left="3600" w:hanging="360"/>
-      </w:pPr>
-    </w:lvl>
-    <w:lvl w:ilvl="5">
-      <w:start w:val="1"/>
-      <w:numFmt w:val="upperLetter"/>
-      <w:lvlText w:val="%6."/>
-      <w:lvlJc w:val="left"/>
-      <w:pPr>
-        <w:ind w:left="4320" w:hanging="360"/>
-      </w:pPr>
-    </w:lvl>
-    <w:lvl w:ilvl="6">
-      <w:start w:val="1"/>
-      <w:numFmt w:val="upperLetter"/>
-      <w:lvlText w:val="%7."/>
-      <w:lvlJc w:val="left"/>
-      <w:pPr>
-        <w:ind w:left="5040" w:hanging="360"/>
-      </w:pPr>
-    </w:lvl>
-    <w:lvl w:ilvl="7">
-      <w:start w:val="1"/>
-      <w:numFmt w:val="upperLetter"/>
-      <w:lvlText w:val="%8."/>
-      <w:lvlJc w:val="left"/>
-      <w:pPr>
-        <w:ind w:left="5760" w:hanging="360"/>
-      </w:pPr>
-    </w:lvl>
-    <w:lvl w:ilvl="8">
-      <w:start w:val="1"/>
-      <w:numFmt w:val="upperLetter"/>
-      <w:lvlText w:val="%9."/>
-      <w:lvlJc w:val="left"/>
-      <w:pPr>
-        <w:ind w:left="6480" w:hanging="360"/>
-      </w:pPr>
-    </w:lvl>
-  </w:abstractNum>
-  <w:num w16cid:durableId="52892548" w:numId="1">
+  <w:num w:numId="1" w16cid:durableId="52892548">
     <w:abstractNumId w:val="0"/>
   </w:num>
-  <w:num w16cid:durableId="757601543" w:numId="2">
+  <w:num w:numId="2" w16cid:durableId="757601543">
     <w:abstractNumId w:val="1"/>
   </w:num>
-  <w:num w16cid:durableId="1002511897" w:numId="3">
+  <w:num w:numId="3" w16cid:durableId="1002511897">
     <w:abstractNumId w:val="2"/>
-    <w:lvlOverride w:ilvl="0">
-      <w:startOverride w:val="1"/>
-    </w:lvlOverride>
-    <w:lvlOverride w:ilvl="1">
-      <w:startOverride w:val="1"/>
-    </w:lvlOverride>
-    <w:lvlOverride w:ilvl="2">
-      <w:startOverride w:val="1"/>
-    </w:lvlOverride>
-    <w:lvlOverride w:ilvl="3">
-      <w:startOverride w:val="1"/>
-    </w:lvlOverride>
-    <w:lvlOverride w:ilvl="4">
-      <w:startOverride w:val="1"/>
-    </w:lvlOverride>
-    <w:lvlOverride w:ilvl="5">
-      <w:startOverride w:val="1"/>
-    </w:lvlOverride>
-    <w:lvlOverride w:ilvl="6">
-      <w:startOverride w:val="1"/>
-    </w:lvlOverride>
-    <w:lvlOverride w:ilvl="7">
-      <w:startOverride w:val="1"/>
-    </w:lvlOverride>
-    <w:lvlOverride w:ilvl="8">
-      <w:startOverride w:val="1"/>
-    </w:lvlOverride>
-  </w:num>
-  <w:num w:numId="1000">
-    <w:abstractNumId w:val="990"/>
-  </w:num>
-  <w:num w:numId="1001">
-    <w:abstractNumId w:val="99811"/>
-    <w:lvlOverride w:ilvl="0">
-      <w:startOverride w:val="1"/>
-    </w:lvlOverride>
-    <w:lvlOverride w:ilvl="1">
-      <w:startOverride w:val="1"/>
-    </w:lvlOverride>
-    <w:lvlOverride w:ilvl="2">
-      <w:startOverride w:val="1"/>
-    </w:lvlOverride>
-    <w:lvlOverride w:ilvl="3">
-      <w:startOverride w:val="1"/>
-    </w:lvlOverride>
-    <w:lvlOverride w:ilvl="4">
-      <w:startOverride w:val="1"/>
-    </w:lvlOverride>
-    <w:lvlOverride w:ilvl="5">
-      <w:startOverride w:val="1"/>
-    </w:lvlOverride>
-    <w:lvlOverride w:ilvl="6">
-      <w:startOverride w:val="1"/>
-    </w:lvlOverride>
-    <w:lvlOverride w:ilvl="7">
-      <w:startOverride w:val="1"/>
-    </w:lvlOverride>
-    <w:lvlOverride w:ilvl="8">
-      <w:startOverride w:val="1"/>
-    </w:lvlOverride>
-  </w:num>
-  <w:num w:numId="1002">
-    <w:abstractNumId w:val="99811"/>
-    <w:lvlOverride w:ilvl="0">
-      <w:startOverride w:val="1"/>
-    </w:lvlOverride>
-    <w:lvlOverride w:ilvl="1">
-      <w:startOverride w:val="1"/>
-    </w:lvlOverride>
-    <w:lvlOverride w:ilvl="2">
-      <w:startOverride w:val="1"/>
-    </w:lvlOverride>
-    <w:lvlOverride w:ilvl="3">
-      <w:startOverride w:val="1"/>
-    </w:lvlOverride>
-    <w:lvlOverride w:ilvl="4">
-      <w:startOverride w:val="1"/>
-    </w:lvlOverride>
-    <w:lvlOverride w:ilvl="5">
-      <w:startOverride w:val="1"/>
-    </w:lvlOverride>
-    <w:lvlOverride w:ilvl="6">
-      <w:startOverride w:val="1"/>
-    </w:lvlOverride>
-    <w:lvlOverride w:ilvl="7">
-      <w:startOverride w:val="1"/>
-    </w:lvlOverride>
-    <w:lvlOverride w:ilvl="8">
-      <w:startOverride w:val="1"/>
-    </w:lvlOverride>
-  </w:num>
-  <w:num w:numId="1003">
-    <w:abstractNumId w:val="99811"/>
     <w:lvlOverride w:ilvl="0">
       <w:startOverride w:val="1"/>
     </w:lvlOverride>
@@ -925,14 +607,14 @@
 </file>
 
 <file path=word/styles.xml><?xml version="1.0" encoding="utf-8"?>
-<w:styles xmlns:mc="http://schemas.openxmlformats.org/markup-compatibility/2006" xmlns:r="http://schemas.openxmlformats.org/officeDocument/2006/relationships" xmlns:w="http://schemas.openxmlformats.org/wordprocessingml/2006/main" xmlns:w14="http://schemas.microsoft.com/office/word/2010/wordml" xmlns:w15="http://schemas.microsoft.com/office/word/2012/wordml" xmlns:w16="http://schemas.microsoft.com/office/word/2018/wordml" xmlns:w16cex="http://schemas.microsoft.com/office/word/2018/wordml/cex" xmlns:w16cid="http://schemas.microsoft.com/office/word/2016/wordml/cid" xmlns:w16du="http://schemas.microsoft.com/office/word/2023/wordml/word16du" xmlns:w16sdtdh="http://schemas.microsoft.com/office/word/2020/wordml/sdtdatahash" xmlns:w16sdtfl="http://schemas.microsoft.com/office/word/2024/wordml/sdtformatlock" xmlns:w16se="http://schemas.microsoft.com/office/word/2015/wordml/symex" mc:Ignorable="w14 w15 w16se w16cid w16 w16cex w16sdtdh w16sdtfl w16du">
+<w:styles xmlns:mc="http://schemas.openxmlformats.org/markup-compatibility/2006" xmlns:r="http://schemas.openxmlformats.org/officeDocument/2006/relationships" xmlns:w="http://schemas.openxmlformats.org/wordprocessingml/2006/main" xmlns:w14="http://schemas.microsoft.com/office/word/2010/wordml" xmlns:w15="http://schemas.microsoft.com/office/word/2012/wordml" xmlns:w16cex="http://schemas.microsoft.com/office/word/2018/wordml/cex" xmlns:w16cid="http://schemas.microsoft.com/office/word/2016/wordml/cid" xmlns:w16="http://schemas.microsoft.com/office/word/2018/wordml" xmlns:w16du="http://schemas.microsoft.com/office/word/2023/wordml/word16du" xmlns:w16sdtdh="http://schemas.microsoft.com/office/word/2020/wordml/sdtdatahash" xmlns:w16sdtfl="http://schemas.microsoft.com/office/word/2024/wordml/sdtformatlock" xmlns:w16se="http://schemas.microsoft.com/office/word/2015/wordml/symex" mc:Ignorable="w14 w15 w16se w16cid w16 w16cex w16sdtdh w16sdtfl w16du">
   <w:docDefaults>
     <w:rPrDefault>
       <w:rPr>
-        <w:rFonts w:asciiTheme="minorHAnsi" w:cstheme="minorBidi" w:eastAsiaTheme="minorEastAsia" w:hAnsiTheme="minorHAnsi"/>
+        <w:rFonts w:asciiTheme="minorHAnsi" w:eastAsiaTheme="minorEastAsia" w:hAnsiTheme="minorHAnsi" w:cstheme="minorBidi"/>
         <w:sz w:val="24"/>
         <w:szCs w:val="24"/>
-        <w:lang w:bidi="ar-SA" w:eastAsia="zh-CN" w:val="en-US"/>
+        <w:lang w:val="en-US" w:eastAsia="zh-CN" w:bidi="ar-SA"/>
       </w:rPr>
     </w:rPrDefault>
     <w:pPrDefault>
@@ -941,7 +623,7 @@
       </w:pPr>
     </w:pPrDefault>
   </w:docDefaults>
-  <w:latentStyles w:count="376" w:defLockedState="0" w:defQFormat="0" w:defSemiHidden="0" w:defUIPriority="0" w:defUnhideWhenUsed="0">
+  <w:latentStyles w:defLockedState="0" w:defUIPriority="0" w:defSemiHidden="0" w:defUnhideWhenUsed="0" w:defQFormat="0" w:count="376">
     <w:lsdException w:name="Normal Table" w:semiHidden="1" w:unhideWhenUsed="1"/>
     <w:lsdException w:name="Table Simple 1" w:semiHidden="1" w:unhideWhenUsed="1"/>
     <w:lsdException w:name="Table Simple 2" w:semiHidden="1" w:unhideWhenUsed="1"/>
@@ -1185,7 +867,7 @@
     <w:lsdException w:name="Unresolved Mention" w:semiHidden="1" w:uiPriority="99" w:unhideWhenUsed="1"/>
     <w:lsdException w:name="Smart Link" w:semiHidden="1" w:uiPriority="99" w:unhideWhenUsed="1"/>
   </w:latentStyles>
-  <w:style w:default="1" w:styleId="Normal" w:type="paragraph">
+  <w:style w:type="paragraph" w:default="1" w:styleId="Normal">
     <w:name w:val="Normal"/>
     <w:qFormat/>
     <w:rsid w:val="00F06292"/>
@@ -1194,7 +876,7 @@
       <w:sz w:val="20"/>
     </w:rPr>
   </w:style>
-  <w:style w:styleId="Titre1" w:type="paragraph">
+  <w:style w:type="paragraph" w:styleId="Titre1">
     <w:name w:val="heading 1"/>
     <w:basedOn w:val="Normal"/>
     <w:next w:val="Corpsdetexte"/>
@@ -1205,17 +887,17 @@
     <w:pPr>
       <w:keepNext/>
       <w:keepLines/>
-      <w:spacing w:after="80" w:before="360"/>
+      <w:spacing w:before="360" w:after="80"/>
       <w:outlineLvl w:val="0"/>
     </w:pPr>
     <w:rPr>
-      <w:rFonts w:cstheme="majorBidi" w:eastAsiaTheme="majorEastAsia"/>
-      <w:color w:themeColor="accent1" w:themeShade="BF" w:val="0F4761"/>
+      <w:rFonts w:eastAsiaTheme="majorEastAsia" w:cstheme="majorBidi"/>
+      <w:color w:val="0F4761" w:themeColor="accent1" w:themeShade="BF"/>
       <w:sz w:val="40"/>
       <w:szCs w:val="40"/>
     </w:rPr>
   </w:style>
-  <w:style w:styleId="Titre2" w:type="paragraph">
+  <w:style w:type="paragraph" w:styleId="Titre2">
     <w:name w:val="heading 2"/>
     <w:basedOn w:val="Normal"/>
     <w:next w:val="Corpsdetexte"/>
@@ -1228,17 +910,17 @@
     <w:pPr>
       <w:keepNext/>
       <w:keepLines/>
-      <w:spacing w:after="80" w:before="160"/>
+      <w:spacing w:before="160" w:after="80"/>
       <w:outlineLvl w:val="1"/>
     </w:pPr>
     <w:rPr>
-      <w:rFonts w:cstheme="majorBidi" w:eastAsiaTheme="majorEastAsia"/>
-      <w:color w:themeColor="accent1" w:themeShade="BF" w:val="0F4761"/>
+      <w:rFonts w:eastAsiaTheme="majorEastAsia" w:cstheme="majorBidi"/>
+      <w:color w:val="0F4761" w:themeColor="accent1" w:themeShade="BF"/>
       <w:sz w:val="32"/>
       <w:szCs w:val="32"/>
     </w:rPr>
   </w:style>
-  <w:style w:styleId="Titre3" w:type="paragraph">
+  <w:style w:type="paragraph" w:styleId="Titre3">
     <w:name w:val="heading 3"/>
     <w:basedOn w:val="Normal"/>
     <w:next w:val="Corpsdetexte"/>
@@ -1251,17 +933,17 @@
     <w:pPr>
       <w:keepNext/>
       <w:keepLines/>
-      <w:spacing w:after="80" w:before="160"/>
+      <w:spacing w:before="160" w:after="80"/>
       <w:outlineLvl w:val="2"/>
     </w:pPr>
     <w:rPr>
-      <w:rFonts w:cstheme="majorBidi" w:eastAsiaTheme="majorEastAsia"/>
-      <w:color w:themeColor="accent1" w:themeShade="BF" w:val="0F4761"/>
+      <w:rFonts w:eastAsiaTheme="majorEastAsia" w:cstheme="majorBidi"/>
+      <w:color w:val="0F4761" w:themeColor="accent1" w:themeShade="BF"/>
       <w:sz w:val="28"/>
       <w:szCs w:val="28"/>
     </w:rPr>
   </w:style>
-  <w:style w:styleId="Titre4" w:type="paragraph">
+  <w:style w:type="paragraph" w:styleId="Titre4">
     <w:name w:val="heading 4"/>
     <w:basedOn w:val="Normal"/>
     <w:next w:val="Corpsdetexte"/>
@@ -1274,17 +956,17 @@
     <w:pPr>
       <w:keepNext/>
       <w:keepLines/>
-      <w:spacing w:after="40" w:before="80"/>
+      <w:spacing w:before="80" w:after="40"/>
       <w:outlineLvl w:val="3"/>
     </w:pPr>
     <w:rPr>
-      <w:rFonts w:cstheme="majorBidi" w:eastAsiaTheme="majorEastAsia"/>
+      <w:rFonts w:eastAsiaTheme="majorEastAsia" w:cstheme="majorBidi"/>
       <w:i/>
       <w:iCs/>
-      <w:color w:themeColor="accent1" w:themeShade="BF" w:val="0F4761"/>
-    </w:rPr>
-  </w:style>
-  <w:style w:styleId="Titre5" w:type="paragraph">
+      <w:color w:val="0F4761" w:themeColor="accent1" w:themeShade="BF"/>
+    </w:rPr>
+  </w:style>
+  <w:style w:type="paragraph" w:styleId="Titre5">
     <w:name w:val="heading 5"/>
     <w:basedOn w:val="Normal"/>
     <w:next w:val="Corpsdetexte"/>
@@ -1297,15 +979,15 @@
     <w:pPr>
       <w:keepNext/>
       <w:keepLines/>
-      <w:spacing w:after="40" w:before="80"/>
+      <w:spacing w:before="80" w:after="40"/>
       <w:outlineLvl w:val="4"/>
     </w:pPr>
     <w:rPr>
-      <w:rFonts w:cstheme="majorBidi" w:eastAsiaTheme="majorEastAsia"/>
-      <w:color w:themeColor="accent1" w:themeShade="BF" w:val="0F4761"/>
-    </w:rPr>
-  </w:style>
-  <w:style w:styleId="Titre6" w:type="paragraph">
+      <w:rFonts w:eastAsiaTheme="majorEastAsia" w:cstheme="majorBidi"/>
+      <w:color w:val="0F4761" w:themeColor="accent1" w:themeShade="BF"/>
+    </w:rPr>
+  </w:style>
+  <w:style w:type="paragraph" w:styleId="Titre6">
     <w:name w:val="heading 6"/>
     <w:basedOn w:val="Normal"/>
     <w:next w:val="Corpsdetexte"/>
@@ -1318,17 +1000,17 @@
     <w:pPr>
       <w:keepNext/>
       <w:keepLines/>
-      <w:spacing w:after="0" w:before="40"/>
+      <w:spacing w:before="40" w:after="0"/>
       <w:outlineLvl w:val="5"/>
     </w:pPr>
     <w:rPr>
-      <w:rFonts w:cstheme="majorBidi" w:eastAsiaTheme="majorEastAsia"/>
+      <w:rFonts w:eastAsiaTheme="majorEastAsia" w:cstheme="majorBidi"/>
       <w:i/>
       <w:iCs/>
-      <w:color w:themeColor="text1" w:themeTint="A6" w:val="595959"/>
-    </w:rPr>
-  </w:style>
-  <w:style w:styleId="Titre7" w:type="paragraph">
+      <w:color w:val="595959" w:themeColor="text1" w:themeTint="A6"/>
+    </w:rPr>
+  </w:style>
+  <w:style w:type="paragraph" w:styleId="Titre7">
     <w:name w:val="heading 7"/>
     <w:basedOn w:val="Normal"/>
     <w:next w:val="Corpsdetexte"/>
@@ -1341,15 +1023,15 @@
     <w:pPr>
       <w:keepNext/>
       <w:keepLines/>
-      <w:spacing w:after="0" w:before="40"/>
+      <w:spacing w:before="40" w:after="0"/>
       <w:outlineLvl w:val="6"/>
     </w:pPr>
     <w:rPr>
-      <w:rFonts w:cstheme="majorBidi" w:eastAsiaTheme="majorEastAsia"/>
-      <w:color w:themeColor="text1" w:themeTint="A6" w:val="595959"/>
-    </w:rPr>
-  </w:style>
-  <w:style w:styleId="Titre8" w:type="paragraph">
+      <w:rFonts w:eastAsiaTheme="majorEastAsia" w:cstheme="majorBidi"/>
+      <w:color w:val="595959" w:themeColor="text1" w:themeTint="A6"/>
+    </w:rPr>
+  </w:style>
+  <w:style w:type="paragraph" w:styleId="Titre8">
     <w:name w:val="heading 8"/>
     <w:basedOn w:val="Normal"/>
     <w:next w:val="Corpsdetexte"/>
@@ -1366,13 +1048,13 @@
       <w:outlineLvl w:val="7"/>
     </w:pPr>
     <w:rPr>
-      <w:rFonts w:cstheme="majorBidi" w:eastAsiaTheme="majorEastAsia"/>
+      <w:rFonts w:eastAsiaTheme="majorEastAsia" w:cstheme="majorBidi"/>
       <w:i/>
       <w:iCs/>
-      <w:color w:themeColor="text1" w:themeTint="D8" w:val="272727"/>
-    </w:rPr>
-  </w:style>
-  <w:style w:styleId="Titre9" w:type="paragraph">
+      <w:color w:val="272727" w:themeColor="text1" w:themeTint="D8"/>
+    </w:rPr>
+  </w:style>
+  <w:style w:type="paragraph" w:styleId="Titre9">
     <w:name w:val="heading 9"/>
     <w:basedOn w:val="Normal"/>
     <w:next w:val="Corpsdetexte"/>
@@ -1389,62 +1071,62 @@
       <w:outlineLvl w:val="8"/>
     </w:pPr>
     <w:rPr>
-      <w:rFonts w:cstheme="majorBidi" w:eastAsiaTheme="majorEastAsia"/>
-      <w:color w:themeColor="text1" w:themeTint="D8" w:val="272727"/>
-    </w:rPr>
-  </w:style>
-  <w:style w:default="1" w:styleId="Policepardfaut" w:type="character">
+      <w:rFonts w:eastAsiaTheme="majorEastAsia" w:cstheme="majorBidi"/>
+      <w:color w:val="272727" w:themeColor="text1" w:themeTint="D8"/>
+    </w:rPr>
+  </w:style>
+  <w:style w:type="character" w:default="1" w:styleId="Policepardfaut">
     <w:name w:val="Default Paragraph Font"/>
     <w:uiPriority w:val="1"/>
     <w:semiHidden/>
     <w:unhideWhenUsed/>
   </w:style>
-  <w:style w:default="1" w:styleId="TableauNormal" w:type="table">
+  <w:style w:type="table" w:default="1" w:styleId="TableauNormal">
     <w:name w:val="Normal Table"/>
     <w:uiPriority w:val="99"/>
     <w:semiHidden/>
     <w:unhideWhenUsed/>
     <w:tblPr>
-      <w:tblInd w:type="dxa" w:w="0"/>
+      <w:tblInd w:w="0" w:type="dxa"/>
       <w:tblCellMar>
-        <w:top w:type="dxa" w:w="0"/>
-        <w:left w:type="dxa" w:w="108"/>
-        <w:bottom w:type="dxa" w:w="0"/>
-        <w:right w:type="dxa" w:w="108"/>
+        <w:top w:w="0" w:type="dxa"/>
+        <w:left w:w="108" w:type="dxa"/>
+        <w:bottom w:w="0" w:type="dxa"/>
+        <w:right w:w="108" w:type="dxa"/>
       </w:tblCellMar>
     </w:tblPr>
   </w:style>
-  <w:style w:default="1" w:styleId="Aucuneliste" w:type="numbering">
+  <w:style w:type="numbering" w:default="1" w:styleId="Aucuneliste">
     <w:name w:val="No List"/>
     <w:uiPriority w:val="99"/>
     <w:semiHidden/>
     <w:unhideWhenUsed/>
   </w:style>
-  <w:style w:styleId="Corpsdetexte" w:type="paragraph">
+  <w:style w:type="paragraph" w:styleId="Corpsdetexte">
     <w:name w:val="Body Text"/>
     <w:basedOn w:val="Normal"/>
     <w:qFormat/>
     <w:rsid w:val="00C939FD"/>
     <w:pPr>
-      <w:spacing w:after="180" w:before="180"/>
-    </w:pPr>
-  </w:style>
-  <w:style w:customStyle="1" w:styleId="FirstParagraph" w:type="paragraph">
+      <w:spacing w:before="180" w:after="180"/>
+    </w:pPr>
+  </w:style>
+  <w:style w:type="paragraph" w:customStyle="1" w:styleId="FirstParagraph">
     <w:name w:val="First Paragraph"/>
     <w:basedOn w:val="Corpsdetexte"/>
     <w:next w:val="Corpsdetexte"/>
     <w:qFormat/>
     <w:rsid w:val="00C939FD"/>
   </w:style>
-  <w:style w:customStyle="1" w:styleId="Compact" w:type="paragraph">
+  <w:style w:type="paragraph" w:customStyle="1" w:styleId="Compact">
     <w:name w:val="Compact"/>
     <w:basedOn w:val="Corpsdetexte"/>
     <w:qFormat/>
     <w:pPr>
-      <w:spacing w:after="36" w:before="36"/>
-    </w:pPr>
-  </w:style>
-  <w:style w:styleId="Titre" w:type="paragraph">
+      <w:spacing w:before="36" w:after="36"/>
+    </w:pPr>
+  </w:style>
+  <w:style w:type="paragraph" w:styleId="Titre">
     <w:name w:val="Title"/>
     <w:basedOn w:val="Normal"/>
     <w:next w:val="Corpsdetexte"/>
@@ -1458,24 +1140,24 @@
       <w:jc w:val="center"/>
     </w:pPr>
     <w:rPr>
-      <w:rFonts w:asciiTheme="majorHAnsi" w:cstheme="majorBidi" w:eastAsiaTheme="majorEastAsia" w:hAnsiTheme="majorHAnsi"/>
+      <w:rFonts w:asciiTheme="majorHAnsi" w:eastAsiaTheme="majorEastAsia" w:hAnsiTheme="majorHAnsi" w:cstheme="majorBidi"/>
       <w:sz w:val="56"/>
       <w:szCs w:val="56"/>
     </w:rPr>
   </w:style>
-  <w:style w:customStyle="1" w:styleId="TitreCar" w:type="character">
+  <w:style w:type="character" w:customStyle="1" w:styleId="TitreCar">
     <w:name w:val="Titre Car"/>
     <w:basedOn w:val="Policepardfaut"/>
     <w:link w:val="Titre"/>
     <w:uiPriority w:val="10"/>
     <w:rsid w:val="00A10FD9"/>
     <w:rPr>
-      <w:rFonts w:asciiTheme="majorHAnsi" w:cstheme="majorBidi" w:eastAsiaTheme="majorEastAsia" w:hAnsiTheme="majorHAnsi"/>
+      <w:rFonts w:asciiTheme="majorHAnsi" w:eastAsiaTheme="majorEastAsia" w:hAnsiTheme="majorHAnsi" w:cstheme="majorBidi"/>
       <w:sz w:val="56"/>
       <w:szCs w:val="56"/>
     </w:rPr>
   </w:style>
-  <w:style w:styleId="Sous-titre" w:type="paragraph">
+  <w:style w:type="paragraph" w:styleId="Sous-titre">
     <w:name w:val="Subtitle"/>
     <w:basedOn w:val="Titre"/>
     <w:next w:val="Corpsdetexte"/>
@@ -1494,21 +1176,21 @@
       <w:szCs w:val="28"/>
     </w:rPr>
   </w:style>
-  <w:style w:customStyle="1" w:styleId="Sous-titreCar" w:type="character">
+  <w:style w:type="character" w:customStyle="1" w:styleId="Sous-titreCar">
     <w:name w:val="Sous-titre Car"/>
     <w:basedOn w:val="Policepardfaut"/>
     <w:link w:val="Sous-titre"/>
     <w:uiPriority w:val="11"/>
     <w:rsid w:val="00A10FD9"/>
     <w:rPr>
-      <w:rFonts w:cstheme="majorBidi" w:eastAsiaTheme="majorEastAsia"/>
-      <w:color w:themeColor="text1" w:themeTint="A6" w:val="595959"/>
+      <w:rFonts w:eastAsiaTheme="majorEastAsia" w:cstheme="majorBidi"/>
+      <w:color w:val="595959" w:themeColor="text1" w:themeTint="A6"/>
       <w:spacing w:val="15"/>
       <w:sz w:val="28"/>
       <w:szCs w:val="28"/>
     </w:rPr>
   </w:style>
-  <w:style w:customStyle="1" w:styleId="Author" w:type="paragraph">
+  <w:style w:type="paragraph" w:customStyle="1" w:styleId="Author">
     <w:name w:val="Author"/>
     <w:basedOn w:val="Titre"/>
     <w:next w:val="Corpsdetexte"/>
@@ -1522,7 +1204,7 @@
       <w:szCs w:val="24"/>
     </w:rPr>
   </w:style>
-  <w:style w:styleId="Date" w:type="paragraph">
+  <w:style w:type="paragraph" w:styleId="Date">
     <w:name w:val="Date"/>
     <w:basedOn w:val="Titre"/>
     <w:next w:val="Corpsdetexte"/>
@@ -1536,7 +1218,7 @@
       <w:szCs w:val="24"/>
     </w:rPr>
   </w:style>
-  <w:style w:customStyle="1" w:styleId="AbstractTitle" w:type="paragraph">
+  <w:style w:type="paragraph" w:customStyle="1" w:styleId="AbstractTitle">
     <w:name w:val="Abstract Title"/>
     <w:basedOn w:val="Normal"/>
     <w:next w:val="Abstract"/>
@@ -1544,7 +1226,7 @@
     <w:pPr>
       <w:keepNext/>
       <w:keepLines/>
-      <w:spacing w:after="0" w:before="300"/>
+      <w:spacing w:before="300" w:after="0"/>
       <w:jc w:val="center"/>
     </w:pPr>
     <w:rPr>
@@ -1552,7 +1234,7 @@
       <w:szCs w:val="20"/>
     </w:rPr>
   </w:style>
-  <w:style w:customStyle="1" w:styleId="Abstract" w:type="paragraph">
+  <w:style w:type="paragraph" w:customStyle="1" w:styleId="Abstract">
     <w:name w:val="Abstract"/>
     <w:basedOn w:val="Normal"/>
     <w:next w:val="Corpsdetexte"/>
@@ -1560,31 +1242,31 @@
     <w:pPr>
       <w:keepNext/>
       <w:keepLines/>
-      <w:spacing w:after="300" w:before="100"/>
+      <w:spacing w:before="100" w:after="300"/>
     </w:pPr>
     <w:rPr>
       <w:szCs w:val="20"/>
     </w:rPr>
   </w:style>
-  <w:style w:styleId="Bibliographie" w:type="paragraph">
+  <w:style w:type="paragraph" w:styleId="Bibliographie">
     <w:name w:val="Bibliography"/>
     <w:basedOn w:val="Normal"/>
     <w:qFormat/>
   </w:style>
-  <w:style w:customStyle="1" w:styleId="Titre1Car" w:type="character">
+  <w:style w:type="character" w:customStyle="1" w:styleId="Titre1Car">
     <w:name w:val="Titre 1 Car"/>
     <w:basedOn w:val="Policepardfaut"/>
     <w:link w:val="Titre1"/>
     <w:uiPriority w:val="9"/>
     <w:rsid w:val="00F06292"/>
     <w:rPr>
-      <w:rFonts w:ascii="Arial" w:cstheme="majorBidi" w:eastAsiaTheme="majorEastAsia" w:hAnsi="Arial"/>
-      <w:color w:themeColor="accent1" w:themeShade="BF" w:val="0F4761"/>
+      <w:rFonts w:ascii="Arial" w:eastAsiaTheme="majorEastAsia" w:hAnsi="Arial" w:cstheme="majorBidi"/>
+      <w:color w:val="0F4761" w:themeColor="accent1" w:themeShade="BF"/>
       <w:sz w:val="40"/>
       <w:szCs w:val="40"/>
     </w:rPr>
   </w:style>
-  <w:style w:customStyle="1" w:styleId="Titre2Car" w:type="character">
+  <w:style w:type="character" w:customStyle="1" w:styleId="Titre2Car">
     <w:name w:val="Titre 2 Car"/>
     <w:basedOn w:val="Policepardfaut"/>
     <w:link w:val="Titre2"/>
@@ -1592,13 +1274,13 @@
     <w:semiHidden/>
     <w:rsid w:val="00F06292"/>
     <w:rPr>
-      <w:rFonts w:ascii="Arial" w:cstheme="majorBidi" w:eastAsiaTheme="majorEastAsia" w:hAnsi="Arial"/>
-      <w:color w:themeColor="accent1" w:themeShade="BF" w:val="0F4761"/>
+      <w:rFonts w:ascii="Arial" w:eastAsiaTheme="majorEastAsia" w:hAnsi="Arial" w:cstheme="majorBidi"/>
+      <w:color w:val="0F4761" w:themeColor="accent1" w:themeShade="BF"/>
       <w:sz w:val="32"/>
       <w:szCs w:val="32"/>
     </w:rPr>
   </w:style>
-  <w:style w:customStyle="1" w:styleId="Titre3Car" w:type="character">
+  <w:style w:type="character" w:customStyle="1" w:styleId="Titre3Car">
     <w:name w:val="Titre 3 Car"/>
     <w:basedOn w:val="Policepardfaut"/>
     <w:link w:val="Titre3"/>
@@ -1606,13 +1288,13 @@
     <w:semiHidden/>
     <w:rsid w:val="00F06292"/>
     <w:rPr>
-      <w:rFonts w:ascii="Arial" w:cstheme="majorBidi" w:eastAsiaTheme="majorEastAsia" w:hAnsi="Arial"/>
-      <w:color w:themeColor="accent1" w:themeShade="BF" w:val="0F4761"/>
+      <w:rFonts w:ascii="Arial" w:eastAsiaTheme="majorEastAsia" w:hAnsi="Arial" w:cstheme="majorBidi"/>
+      <w:color w:val="0F4761" w:themeColor="accent1" w:themeShade="BF"/>
       <w:sz w:val="28"/>
       <w:szCs w:val="28"/>
     </w:rPr>
   </w:style>
-  <w:style w:customStyle="1" w:styleId="Titre4Car" w:type="character">
+  <w:style w:type="character" w:customStyle="1" w:styleId="Titre4Car">
     <w:name w:val="Titre 4 Car"/>
     <w:basedOn w:val="Policepardfaut"/>
     <w:link w:val="Titre4"/>
@@ -1620,13 +1302,13 @@
     <w:semiHidden/>
     <w:rsid w:val="00A10FD9"/>
     <w:rPr>
-      <w:rFonts w:cstheme="majorBidi" w:eastAsiaTheme="majorEastAsia"/>
+      <w:rFonts w:eastAsiaTheme="majorEastAsia" w:cstheme="majorBidi"/>
       <w:i/>
       <w:iCs/>
-      <w:color w:themeColor="accent1" w:themeShade="BF" w:val="0F4761"/>
-    </w:rPr>
-  </w:style>
-  <w:style w:customStyle="1" w:styleId="Titre5Car" w:type="character">
+      <w:color w:val="0F4761" w:themeColor="accent1" w:themeShade="BF"/>
+    </w:rPr>
+  </w:style>
+  <w:style w:type="character" w:customStyle="1" w:styleId="Titre5Car">
     <w:name w:val="Titre 5 Car"/>
     <w:basedOn w:val="Policepardfaut"/>
     <w:link w:val="Titre5"/>
@@ -1634,11 +1316,11 @@
     <w:semiHidden/>
     <w:rsid w:val="00A10FD9"/>
     <w:rPr>
-      <w:rFonts w:cstheme="majorBidi" w:eastAsiaTheme="majorEastAsia"/>
-      <w:color w:themeColor="accent1" w:themeShade="BF" w:val="0F4761"/>
-    </w:rPr>
-  </w:style>
-  <w:style w:customStyle="1" w:styleId="Titre6Car" w:type="character">
+      <w:rFonts w:eastAsiaTheme="majorEastAsia" w:cstheme="majorBidi"/>
+      <w:color w:val="0F4761" w:themeColor="accent1" w:themeShade="BF"/>
+    </w:rPr>
+  </w:style>
+  <w:style w:type="character" w:customStyle="1" w:styleId="Titre6Car">
     <w:name w:val="Titre 6 Car"/>
     <w:basedOn w:val="Policepardfaut"/>
     <w:link w:val="Titre6"/>
@@ -1646,13 +1328,13 @@
     <w:semiHidden/>
     <w:rsid w:val="00A10FD9"/>
     <w:rPr>
-      <w:rFonts w:cstheme="majorBidi" w:eastAsiaTheme="majorEastAsia"/>
+      <w:rFonts w:eastAsiaTheme="majorEastAsia" w:cstheme="majorBidi"/>
       <w:i/>
       <w:iCs/>
-      <w:color w:themeColor="text1" w:themeTint="A6" w:val="595959"/>
-    </w:rPr>
-  </w:style>
-  <w:style w:customStyle="1" w:styleId="Titre7Car" w:type="character">
+      <w:color w:val="595959" w:themeColor="text1" w:themeTint="A6"/>
+    </w:rPr>
+  </w:style>
+  <w:style w:type="character" w:customStyle="1" w:styleId="Titre7Car">
     <w:name w:val="Titre 7 Car"/>
     <w:basedOn w:val="Policepardfaut"/>
     <w:link w:val="Titre7"/>
@@ -1660,11 +1342,11 @@
     <w:semiHidden/>
     <w:rsid w:val="00A10FD9"/>
     <w:rPr>
-      <w:rFonts w:cstheme="majorBidi" w:eastAsiaTheme="majorEastAsia"/>
-      <w:color w:themeColor="text1" w:themeTint="A6" w:val="595959"/>
-    </w:rPr>
-  </w:style>
-  <w:style w:customStyle="1" w:styleId="Titre8Car" w:type="character">
+      <w:rFonts w:eastAsiaTheme="majorEastAsia" w:cstheme="majorBidi"/>
+      <w:color w:val="595959" w:themeColor="text1" w:themeTint="A6"/>
+    </w:rPr>
+  </w:style>
+  <w:style w:type="character" w:customStyle="1" w:styleId="Titre8Car">
     <w:name w:val="Titre 8 Car"/>
     <w:basedOn w:val="Policepardfaut"/>
     <w:link w:val="Titre8"/>
@@ -1672,13 +1354,13 @@
     <w:semiHidden/>
     <w:rsid w:val="00A10FD9"/>
     <w:rPr>
-      <w:rFonts w:cstheme="majorBidi" w:eastAsiaTheme="majorEastAsia"/>
+      <w:rFonts w:eastAsiaTheme="majorEastAsia" w:cstheme="majorBidi"/>
       <w:i/>
       <w:iCs/>
-      <w:color w:themeColor="text1" w:themeTint="D8" w:val="272727"/>
-    </w:rPr>
-  </w:style>
-  <w:style w:customStyle="1" w:styleId="Titre9Car" w:type="character">
+      <w:color w:val="272727" w:themeColor="text1" w:themeTint="D8"/>
+    </w:rPr>
+  </w:style>
+  <w:style w:type="character" w:customStyle="1" w:styleId="Titre9Car">
     <w:name w:val="Titre 9 Car"/>
     <w:basedOn w:val="Policepardfaut"/>
     <w:link w:val="Titre9"/>
@@ -1686,11 +1368,11 @@
     <w:semiHidden/>
     <w:rsid w:val="00A10FD9"/>
     <w:rPr>
-      <w:rFonts w:cstheme="majorBidi" w:eastAsiaTheme="majorEastAsia"/>
-      <w:color w:themeColor="text1" w:themeTint="D8" w:val="272727"/>
-    </w:rPr>
-  </w:style>
-  <w:style w:styleId="Normalcentr" w:type="paragraph">
+      <w:rFonts w:eastAsiaTheme="majorEastAsia" w:cstheme="majorBidi"/>
+      <w:color w:val="272727" w:themeColor="text1" w:themeTint="D8"/>
+    </w:rPr>
+  </w:style>
+  <w:style w:type="paragraph" w:styleId="Normalcentr">
     <w:name w:val="Block Text"/>
     <w:basedOn w:val="Corpsdetexte"/>
     <w:next w:val="Corpsdetexte"/>
@@ -1698,18 +1380,18 @@
     <w:unhideWhenUsed/>
     <w:qFormat/>
     <w:pPr>
-      <w:spacing w:after="100" w:before="100"/>
+      <w:spacing w:before="100" w:after="100"/>
       <w:ind w:left="480" w:right="480"/>
     </w:pPr>
   </w:style>
-  <w:style w:styleId="Notedebasdepage" w:type="paragraph">
+  <w:style w:type="paragraph" w:styleId="Notedebasdepage">
     <w:name w:val="footnote text"/>
     <w:basedOn w:val="Normal"/>
     <w:uiPriority w:val="9"/>
     <w:unhideWhenUsed/>
     <w:qFormat/>
   </w:style>
-  <w:style w:customStyle="1" w:styleId="FootnoteBlockText" w:type="paragraph">
+  <w:style w:type="paragraph" w:customStyle="1" w:styleId="FootnoteBlockText">
     <w:name w:val="Footnote Block Text"/>
     <w:basedOn w:val="Notedebasdepage"/>
     <w:next w:val="Notedebasdepage"/>
@@ -1717,35 +1399,35 @@
     <w:unhideWhenUsed/>
     <w:qFormat/>
     <w:pPr>
-      <w:spacing w:after="100" w:before="100"/>
+      <w:spacing w:before="100" w:after="100"/>
       <w:ind w:left="480" w:right="480"/>
     </w:pPr>
   </w:style>
-  <w:style w:customStyle="1" w:styleId="Table" w:type="table">
+  <w:style w:type="table" w:customStyle="1" w:styleId="Table">
     <w:name w:val="Table"/>
     <w:semiHidden/>
     <w:unhideWhenUsed/>
     <w:qFormat/>
     <w:tblPr>
-      <w:tblInd w:type="dxa" w:w="0"/>
+      <w:tblInd w:w="0" w:type="dxa"/>
       <w:tblCellMar>
-        <w:top w:type="dxa" w:w="0"/>
-        <w:left w:type="dxa" w:w="108"/>
-        <w:bottom w:type="dxa" w:w="0"/>
-        <w:right w:type="dxa" w:w="108"/>
+        <w:top w:w="0" w:type="dxa"/>
+        <w:left w:w="108" w:type="dxa"/>
+        <w:bottom w:w="0" w:type="dxa"/>
+        <w:right w:w="108" w:type="dxa"/>
       </w:tblCellMar>
     </w:tblPr>
     <w:tblStylePr w:type="firstRow">
       <w:tblPr/>
       <w:tcPr>
         <w:tcBorders>
-          <w:bottom w:color="auto" w:space="0" w:sz="0" w:val="single"/>
+          <w:bottom w:val="single" w:sz="0" w:space="0" w:color="auto"/>
         </w:tcBorders>
         <w:vAlign w:val="bottom"/>
       </w:tcPr>
     </w:tblStylePr>
   </w:style>
-  <w:style w:customStyle="1" w:styleId="DefinitionTerm" w:type="paragraph">
+  <w:style w:type="paragraph" w:customStyle="1" w:styleId="DefinitionTerm">
     <w:name w:val="Definition Term"/>
     <w:basedOn w:val="Normal"/>
     <w:next w:val="Definition"/>
@@ -1758,11 +1440,11 @@
       <w:b/>
     </w:rPr>
   </w:style>
-  <w:style w:customStyle="1" w:styleId="Definition" w:type="paragraph">
+  <w:style w:type="paragraph" w:customStyle="1" w:styleId="Definition">
     <w:name w:val="Definition"/>
     <w:basedOn w:val="Normal"/>
   </w:style>
-  <w:style w:styleId="Lgende" w:type="paragraph">
+  <w:style w:type="paragraph" w:styleId="Lgende">
     <w:name w:val="caption"/>
     <w:basedOn w:val="Normal"/>
     <w:link w:val="LgendeCar"/>
@@ -1773,34 +1455,34 @@
       <w:i/>
     </w:rPr>
   </w:style>
-  <w:style w:customStyle="1" w:styleId="TableCaption" w:type="paragraph">
+  <w:style w:type="paragraph" w:customStyle="1" w:styleId="TableCaption">
     <w:name w:val="Table Caption"/>
     <w:basedOn w:val="Lgende"/>
     <w:pPr>
       <w:keepNext/>
     </w:pPr>
   </w:style>
-  <w:style w:customStyle="1" w:styleId="ImageCaption" w:type="paragraph">
+  <w:style w:type="paragraph" w:customStyle="1" w:styleId="ImageCaption">
     <w:name w:val="Image Caption"/>
     <w:basedOn w:val="Lgende"/>
   </w:style>
-  <w:style w:customStyle="1" w:styleId="Figure" w:type="paragraph">
+  <w:style w:type="paragraph" w:customStyle="1" w:styleId="Figure">
     <w:name w:val="Figure"/>
     <w:basedOn w:val="Normal"/>
   </w:style>
-  <w:style w:customStyle="1" w:styleId="CaptionedFigure" w:type="paragraph">
+  <w:style w:type="paragraph" w:customStyle="1" w:styleId="CaptionedFigure">
     <w:name w:val="Captioned Figure"/>
     <w:basedOn w:val="Figure"/>
     <w:pPr>
       <w:keepNext/>
     </w:pPr>
   </w:style>
-  <w:style w:customStyle="1" w:styleId="LgendeCar" w:type="character">
+  <w:style w:type="character" w:customStyle="1" w:styleId="LgendeCar">
     <w:name w:val="Légende Car"/>
     <w:basedOn w:val="Policepardfaut"/>
     <w:link w:val="Lgende"/>
   </w:style>
-  <w:style w:customStyle="1" w:styleId="VerbatimChar" w:type="character">
+  <w:style w:type="character" w:customStyle="1" w:styleId="VerbatimChar">
     <w:name w:val="Verbatim Char"/>
     <w:basedOn w:val="LgendeCar"/>
     <w:link w:val="SourceCode"/>
@@ -1809,25 +1491,25 @@
       <w:sz w:val="22"/>
     </w:rPr>
   </w:style>
-  <w:style w:customStyle="1" w:styleId="SectionNumber" w:type="character">
+  <w:style w:type="character" w:customStyle="1" w:styleId="SectionNumber">
     <w:name w:val="Section Number"/>
     <w:basedOn w:val="LgendeCar"/>
   </w:style>
-  <w:style w:styleId="Appelnotedebasdep" w:type="character">
+  <w:style w:type="character" w:styleId="Appelnotedebasdep">
     <w:name w:val="footnote reference"/>
     <w:basedOn w:val="LgendeCar"/>
     <w:rPr>
       <w:vertAlign w:val="superscript"/>
     </w:rPr>
   </w:style>
-  <w:style w:styleId="Lienhypertexte" w:type="character">
+  <w:style w:type="character" w:styleId="Lienhypertexte">
     <w:name w:val="Hyperlink"/>
     <w:basedOn w:val="LgendeCar"/>
     <w:rPr>
-      <w:color w:themeColor="accent1" w:val="156082"/>
-    </w:rPr>
-  </w:style>
-  <w:style w:styleId="En-ttedetabledesmatires" w:type="paragraph">
+      <w:color w:val="156082" w:themeColor="accent1"/>
+    </w:rPr>
+  </w:style>
+  <w:style w:type="paragraph" w:styleId="En-ttedetabledesmatires">
     <w:name w:val="TOC Heading"/>
     <w:basedOn w:val="Titre1"/>
     <w:next w:val="Corpsdetexte"/>
@@ -1842,7 +1524,7 @@
       <w:rFonts w:asciiTheme="majorHAnsi" w:hAnsiTheme="majorHAnsi"/>
     </w:rPr>
   </w:style>
-  <w:style w:customStyle="1" w:styleId="SourceCode" w:type="paragraph">
+  <w:style w:type="paragraph" w:customStyle="1" w:styleId="SourceCode">
     <w:name w:val="Source Code"/>
     <w:basedOn w:val="Normal"/>
     <w:link w:val="VerbatimChar"/>
@@ -1850,7 +1532,7 @@
       <w:wordWrap w:val="0"/>
     </w:pPr>
   </w:style>
-  <w:style w:customStyle="1" w:styleId="KeywordTok" w:type="character">
+  <w:style w:type="character" w:customStyle="1" w:styleId="KeywordTok">
     <w:name w:val="KeywordTok"/>
     <w:basedOn w:val="VerbatimChar"/>
     <w:rPr>
@@ -1860,7 +1542,7 @@
       <w:sz w:val="22"/>
     </w:rPr>
   </w:style>
-  <w:style w:customStyle="1" w:styleId="DataTypeTok" w:type="character">
+  <w:style w:type="character" w:customStyle="1" w:styleId="DataTypeTok">
     <w:name w:val="DataTypeTok"/>
     <w:basedOn w:val="VerbatimChar"/>
     <w:rPr>
@@ -1869,7 +1551,7 @@
       <w:sz w:val="22"/>
     </w:rPr>
   </w:style>
-  <w:style w:customStyle="1" w:styleId="DecValTok" w:type="character">
+  <w:style w:type="character" w:customStyle="1" w:styleId="DecValTok">
     <w:name w:val="DecValTok"/>
     <w:basedOn w:val="VerbatimChar"/>
     <w:rPr>
@@ -1878,7 +1560,7 @@
       <w:sz w:val="22"/>
     </w:rPr>
   </w:style>
-  <w:style w:customStyle="1" w:styleId="BaseNTok" w:type="character">
+  <w:style w:type="character" w:customStyle="1" w:styleId="BaseNTok">
     <w:name w:val="BaseNTok"/>
     <w:basedOn w:val="VerbatimChar"/>
     <w:rPr>
@@ -1887,7 +1569,7 @@
       <w:sz w:val="22"/>
     </w:rPr>
   </w:style>
-  <w:style w:customStyle="1" w:styleId="FloatTok" w:type="character">
+  <w:style w:type="character" w:customStyle="1" w:styleId="FloatTok">
     <w:name w:val="FloatTok"/>
     <w:basedOn w:val="VerbatimChar"/>
     <w:rPr>
@@ -1896,7 +1578,7 @@
       <w:sz w:val="22"/>
     </w:rPr>
   </w:style>
-  <w:style w:customStyle="1" w:styleId="ConstantTok" w:type="character">
+  <w:style w:type="character" w:customStyle="1" w:styleId="ConstantTok">
     <w:name w:val="ConstantTok"/>
     <w:basedOn w:val="VerbatimChar"/>
     <w:rPr>
@@ -1905,7 +1587,7 @@
       <w:sz w:val="22"/>
     </w:rPr>
   </w:style>
-  <w:style w:customStyle="1" w:styleId="CharTok" w:type="character">
+  <w:style w:type="character" w:customStyle="1" w:styleId="CharTok">
     <w:name w:val="CharTok"/>
     <w:basedOn w:val="VerbatimChar"/>
     <w:rPr>
@@ -1914,7 +1596,7 @@
       <w:sz w:val="22"/>
     </w:rPr>
   </w:style>
-  <w:style w:customStyle="1" w:styleId="SpecialCharTok" w:type="character">
+  <w:style w:type="character" w:customStyle="1" w:styleId="SpecialCharTok">
     <w:name w:val="SpecialCharTok"/>
     <w:basedOn w:val="VerbatimChar"/>
     <w:rPr>
@@ -1923,7 +1605,7 @@
       <w:sz w:val="22"/>
     </w:rPr>
   </w:style>
-  <w:style w:customStyle="1" w:styleId="StringTok" w:type="character">
+  <w:style w:type="character" w:customStyle="1" w:styleId="StringTok">
     <w:name w:val="StringTok"/>
     <w:basedOn w:val="VerbatimChar"/>
     <w:rPr>
@@ -1932,7 +1614,7 @@
       <w:sz w:val="22"/>
     </w:rPr>
   </w:style>
-  <w:style w:customStyle="1" w:styleId="VerbatimStringTok" w:type="character">
+  <w:style w:type="character" w:customStyle="1" w:styleId="VerbatimStringTok">
     <w:name w:val="VerbatimStringTok"/>
     <w:basedOn w:val="VerbatimChar"/>
     <w:rPr>
@@ -1941,7 +1623,7 @@
       <w:sz w:val="22"/>
     </w:rPr>
   </w:style>
-  <w:style w:customStyle="1" w:styleId="SpecialStringTok" w:type="character">
+  <w:style w:type="character" w:customStyle="1" w:styleId="SpecialStringTok">
     <w:name w:val="SpecialStringTok"/>
     <w:basedOn w:val="VerbatimChar"/>
     <w:rPr>
@@ -1950,7 +1632,7 @@
       <w:sz w:val="22"/>
     </w:rPr>
   </w:style>
-  <w:style w:customStyle="1" w:styleId="ImportTok" w:type="character">
+  <w:style w:type="character" w:customStyle="1" w:styleId="ImportTok">
     <w:name w:val="ImportTok"/>
     <w:basedOn w:val="VerbatimChar"/>
     <w:rPr>
@@ -1960,7 +1642,7 @@
       <w:sz w:val="22"/>
     </w:rPr>
   </w:style>
-  <w:style w:customStyle="1" w:styleId="CommentTok" w:type="character">
+  <w:style w:type="character" w:customStyle="1" w:styleId="CommentTok">
     <w:name w:val="CommentTok"/>
     <w:basedOn w:val="VerbatimChar"/>
     <w:rPr>
@@ -1970,7 +1652,7 @@
       <w:sz w:val="22"/>
     </w:rPr>
   </w:style>
-  <w:style w:customStyle="1" w:styleId="DocumentationTok" w:type="character">
+  <w:style w:type="character" w:customStyle="1" w:styleId="DocumentationTok">
     <w:name w:val="DocumentationTok"/>
     <w:basedOn w:val="VerbatimChar"/>
     <w:rPr>
@@ -1980,7 +1662,7 @@
       <w:sz w:val="22"/>
     </w:rPr>
   </w:style>
-  <w:style w:customStyle="1" w:styleId="AnnotationTok" w:type="character">
+  <w:style w:type="character" w:customStyle="1" w:styleId="AnnotationTok">
     <w:name w:val="AnnotationTok"/>
     <w:basedOn w:val="VerbatimChar"/>
     <w:rPr>
@@ -1991,7 +1673,7 @@
       <w:sz w:val="22"/>
     </w:rPr>
   </w:style>
-  <w:style w:customStyle="1" w:styleId="CommentVarTok" w:type="character">
+  <w:style w:type="character" w:customStyle="1" w:styleId="CommentVarTok">
     <w:name w:val="CommentVarTok"/>
     <w:basedOn w:val="VerbatimChar"/>
     <w:rPr>
@@ -2002,7 +1684,7 @@
       <w:sz w:val="22"/>
     </w:rPr>
   </w:style>
-  <w:style w:customStyle="1" w:styleId="OtherTok" w:type="character">
+  <w:style w:type="character" w:customStyle="1" w:styleId="OtherTok">
     <w:name w:val="OtherTok"/>
     <w:basedOn w:val="VerbatimChar"/>
     <w:rPr>
@@ -2011,7 +1693,7 @@
       <w:sz w:val="22"/>
     </w:rPr>
   </w:style>
-  <w:style w:customStyle="1" w:styleId="FunctionTok" w:type="character">
+  <w:style w:type="character" w:customStyle="1" w:styleId="FunctionTok">
     <w:name w:val="FunctionTok"/>
     <w:basedOn w:val="VerbatimChar"/>
     <w:rPr>
@@ -2020,7 +1702,7 @@
       <w:sz w:val="22"/>
     </w:rPr>
   </w:style>
-  <w:style w:customStyle="1" w:styleId="VariableTok" w:type="character">
+  <w:style w:type="character" w:customStyle="1" w:styleId="VariableTok">
     <w:name w:val="VariableTok"/>
     <w:basedOn w:val="VerbatimChar"/>
     <w:rPr>
@@ -2029,7 +1711,7 @@
       <w:sz w:val="22"/>
     </w:rPr>
   </w:style>
-  <w:style w:customStyle="1" w:styleId="ControlFlowTok" w:type="character">
+  <w:style w:type="character" w:customStyle="1" w:styleId="ControlFlowTok">
     <w:name w:val="ControlFlowTok"/>
     <w:basedOn w:val="VerbatimChar"/>
     <w:rPr>
@@ -2039,7 +1721,7 @@
       <w:sz w:val="22"/>
     </w:rPr>
   </w:style>
-  <w:style w:customStyle="1" w:styleId="OperatorTok" w:type="character">
+  <w:style w:type="character" w:customStyle="1" w:styleId="OperatorTok">
     <w:name w:val="OperatorTok"/>
     <w:basedOn w:val="VerbatimChar"/>
     <w:rPr>
@@ -2048,7 +1730,7 @@
       <w:sz w:val="22"/>
     </w:rPr>
   </w:style>
-  <w:style w:customStyle="1" w:styleId="BuiltInTok" w:type="character">
+  <w:style w:type="character" w:customStyle="1" w:styleId="BuiltInTok">
     <w:name w:val="BuiltInTok"/>
     <w:basedOn w:val="VerbatimChar"/>
     <w:rPr>
@@ -2057,7 +1739,7 @@
       <w:sz w:val="22"/>
     </w:rPr>
   </w:style>
-  <w:style w:customStyle="1" w:styleId="ExtensionTok" w:type="character">
+  <w:style w:type="character" w:customStyle="1" w:styleId="ExtensionTok">
     <w:name w:val="ExtensionTok"/>
     <w:basedOn w:val="VerbatimChar"/>
     <w:rPr>
@@ -2065,7 +1747,7 @@
       <w:sz w:val="22"/>
     </w:rPr>
   </w:style>
-  <w:style w:customStyle="1" w:styleId="PreprocessorTok" w:type="character">
+  <w:style w:type="character" w:customStyle="1" w:styleId="PreprocessorTok">
     <w:name w:val="PreprocessorTok"/>
     <w:basedOn w:val="VerbatimChar"/>
     <w:rPr>
@@ -2074,7 +1756,7 @@
       <w:sz w:val="22"/>
     </w:rPr>
   </w:style>
-  <w:style w:customStyle="1" w:styleId="AttributeTok" w:type="character">
+  <w:style w:type="character" w:customStyle="1" w:styleId="AttributeTok">
     <w:name w:val="AttributeTok"/>
     <w:basedOn w:val="VerbatimChar"/>
     <w:rPr>
@@ -2083,7 +1765,7 @@
       <w:sz w:val="22"/>
     </w:rPr>
   </w:style>
-  <w:style w:customStyle="1" w:styleId="RegionMarkerTok" w:type="character">
+  <w:style w:type="character" w:customStyle="1" w:styleId="RegionMarkerTok">
     <w:name w:val="RegionMarkerTok"/>
     <w:basedOn w:val="VerbatimChar"/>
     <w:rPr>
@@ -2091,7 +1773,7 @@
       <w:sz w:val="22"/>
     </w:rPr>
   </w:style>
-  <w:style w:customStyle="1" w:styleId="InformationTok" w:type="character">
+  <w:style w:type="character" w:customStyle="1" w:styleId="InformationTok">
     <w:name w:val="InformationTok"/>
     <w:basedOn w:val="VerbatimChar"/>
     <w:rPr>
@@ -2102,7 +1784,7 @@
       <w:sz w:val="22"/>
     </w:rPr>
   </w:style>
-  <w:style w:customStyle="1" w:styleId="WarningTok" w:type="character">
+  <w:style w:type="character" w:customStyle="1" w:styleId="WarningTok">
     <w:name w:val="WarningTok"/>
     <w:basedOn w:val="VerbatimChar"/>
     <w:rPr>
@@ -2113,7 +1795,7 @@
       <w:sz w:val="22"/>
     </w:rPr>
   </w:style>
-  <w:style w:customStyle="1" w:styleId="AlertTok" w:type="character">
+  <w:style w:type="character" w:customStyle="1" w:styleId="AlertTok">
     <w:name w:val="AlertTok"/>
     <w:basedOn w:val="VerbatimChar"/>
     <w:rPr>
@@ -2123,7 +1805,7 @@
       <w:sz w:val="22"/>
     </w:rPr>
   </w:style>
-  <w:style w:customStyle="1" w:styleId="ErrorTok" w:type="character">
+  <w:style w:type="character" w:customStyle="1" w:styleId="ErrorTok">
     <w:name w:val="ErrorTok"/>
     <w:basedOn w:val="VerbatimChar"/>
     <w:rPr>
@@ -2133,17 +1815,13 @@
       <w:sz w:val="22"/>
     </w:rPr>
   </w:style>
-  <w:style w:customStyle="1" w:styleId="NormalTok" w:type="character">
+  <w:style w:type="character" w:customStyle="1" w:styleId="NormalTok">
     <w:name w:val="NormalTok"/>
     <w:basedOn w:val="VerbatimChar"/>
     <w:rPr>
       <w:rFonts w:ascii="Consolas" w:hAnsi="Consolas"/>
       <w:sz w:val="22"/>
     </w:rPr>
-  </w:style>
-  <w:style w:type="character" w:customStyle="1" w:styleId="Highlight">
-    <w:name w:val="Highlight"/>
-    <w:basedOn w:val="BodyTextChar"/>
   </w:style>
 </w:styles>
 </file>

</xml_diff>

<commit_message>
Correction définitive: résolution automatique des chemins relatifs dans JSON
- Ajout de résolution des chemins relatifs pour ref_path dans les configs JSON
- Detection automatique des chemins non-absolus (ne commençant pas par /)
- Résolution basée sur script_dir pour garantir des chemins corrects
- Correction du problème où highlight.json n'appliquait pas les bonnes polices
- Messages debug pour traçabilité de la résolution de chemins
- Solution robuste pour tous les fichiers de configuration JSON
</commit_message>
<xml_diff>
--- a/styles/reference_MC_Arial10_highlight.docx
+++ b/styles/reference_MC_Arial10_highlight.docx
@@ -1,139 +1,46 @@
 
 <file path=word/document.xml><?xml version="1.0" encoding="utf-8"?>
-<w:document xmlns:wpc="http://schemas.microsoft.com/office/word/2010/wordprocessingCanvas" xmlns:cx="http://schemas.microsoft.com/office/drawing/2014/chartex" xmlns:cx1="http://schemas.microsoft.com/office/drawing/2015/9/8/chartex" xmlns:cx2="http://schemas.microsoft.com/office/drawing/2015/10/21/chartex" xmlns:cx3="http://schemas.microsoft.com/office/drawing/2016/5/9/chartex" xmlns:cx4="http://schemas.microsoft.com/office/drawing/2016/5/10/chartex" xmlns:cx5="http://schemas.microsoft.com/office/drawing/2016/5/11/chartex" xmlns:cx6="http://schemas.microsoft.com/office/drawing/2016/5/12/chartex" xmlns:cx7="http://schemas.microsoft.com/office/drawing/2016/5/13/chartex" xmlns:cx8="http://schemas.microsoft.com/office/drawing/2016/5/14/chartex" xmlns:mc="http://schemas.openxmlformats.org/markup-compatibility/2006" xmlns:aink="http://schemas.microsoft.com/office/drawing/2016/ink" xmlns:am3d="http://schemas.microsoft.com/office/drawing/2017/model3d" xmlns:o="urn:schemas-microsoft-com:office:office" xmlns:oel="http://schemas.microsoft.com/office/2019/extlst" xmlns:r="http://schemas.openxmlformats.org/officeDocument/2006/relationships" xmlns:m="http://schemas.openxmlformats.org/officeDocument/2006/math" xmlns:v="urn:schemas-microsoft-com:vml" xmlns:wp14="http://schemas.microsoft.com/office/word/2010/wordprocessingDrawing" xmlns:wp="http://schemas.openxmlformats.org/drawingml/2006/wordprocessingDrawing" xmlns:w10="urn:schemas-microsoft-com:office:word" xmlns:w="http://schemas.openxmlformats.org/wordprocessingml/2006/main" xmlns:w14="http://schemas.microsoft.com/office/word/2010/wordml" xmlns:w15="http://schemas.microsoft.com/office/word/2012/wordml" xmlns:w16cex="http://schemas.microsoft.com/office/word/2018/wordml/cex" xmlns:w16cid="http://schemas.microsoft.com/office/word/2016/wordml/cid" xmlns:w16="http://schemas.microsoft.com/office/word/2018/wordml" xmlns:w16du="http://schemas.microsoft.com/office/word/2023/wordml/word16du" xmlns:w16sdtdh="http://schemas.microsoft.com/office/word/2020/wordml/sdtdatahash" xmlns:w16sdtfl="http://schemas.microsoft.com/office/word/2024/wordml/sdtformatlock" xmlns:w16se="http://schemas.microsoft.com/office/word/2015/wordml/symex" xmlns:wpg="http://schemas.microsoft.com/office/word/2010/wordprocessingGroup" xmlns:wpi="http://schemas.microsoft.com/office/word/2010/wordprocessingInk" xmlns:wne="http://schemas.microsoft.com/office/word/2006/wordml" xmlns:wps="http://schemas.microsoft.com/office/word/2010/wordprocessingShape" mc:Ignorable="w14 w15 w16se w16cid w16 w16cex w16sdtdh w16sdtfl w16du wp14">
+<w:document xmlns:w="http://schemas.openxmlformats.org/wordprocessingml/2006/main" xmlns:m="http://schemas.openxmlformats.org/officeDocument/2006/math" xmlns:r="http://schemas.openxmlformats.org/officeDocument/2006/relationships" xmlns:o="urn:schemas-microsoft-com:office:office" xmlns:v="urn:schemas-microsoft-com:vml" xmlns:w10="urn:schemas-microsoft-com:office:word" xmlns:a="http://schemas.openxmlformats.org/drawingml/2006/main" xmlns:pic="http://schemas.openxmlformats.org/drawingml/2006/picture" xmlns:wp="http://schemas.openxmlformats.org/drawingml/2006/wordprocessingDrawing">
   <w:body>
+    <w:bookmarkStart w:id="9" w:name="exemple-de-mc-au-format-markdown-modifié"/>
     <w:p>
       <w:pPr>
         <w:pStyle w:val="Titre1"/>
       </w:pPr>
-      <w:bookmarkStart w:id="0" w:name="document-de-référence-pour-les-styles-mc"/>
-      <w:r>
-        <w:t xml:space="preserve">Document de </w:t>
-      </w:r>
-      <w:proofErr w:type="spellStart"/>
-      <w:r>
-        <w:t>référence</w:t>
-      </w:r>
-      <w:proofErr w:type="spellEnd"/>
-      <w:r>
-        <w:t xml:space="preserve"> pour les styles MC</w:t>
+      <w:r>
+        <w:t xml:space="preserve">Exemple de MC au format Markdown modifié</w:t>
       </w:r>
     </w:p>
     <w:p>
       <w:pPr>
         <w:pStyle w:val="FirstParagraph"/>
-      </w:pPr>
-      <w:r>
-        <w:t>Ce document définit les styles par défaut pour les conversions MC.</w:t>
-      </w:r>
-    </w:p>
-    <w:p>
-      <w:pPr>
-        <w:pStyle w:val="Titre2"/>
-      </w:pPr>
-      <w:bookmarkStart w:id="1" w:name="police-principale-arial-10pt"/>
-      <w:r>
-        <w:t>Police principale : Arial 10pt</w:t>
-      </w:r>
-    </w:p>
-    <w:p>
-      <w:pPr>
-        <w:pStyle w:val="FirstParagraph"/>
-      </w:pPr>
-      <w:r>
-        <w:t>Ce texte utilise Arial en taille 10.</w:t>
-      </w:r>
-    </w:p>
-    <w:p>
-      <w:pPr>
-        <w:pStyle w:val="Titre3"/>
-      </w:pPr>
-      <w:bookmarkStart w:id="2" w:name="sous-titre"/>
-      <w:r>
-        <w:t>Sous-titre</w:t>
-      </w:r>
-    </w:p>
-    <w:p>
-      <w:pPr>
-        <w:pStyle w:val="FirstParagraph"/>
-      </w:pPr>
-      <w:r>
-        <w:t>Les sous-titres utilisent aussi Arial.</w:t>
-      </w:r>
-    </w:p>
-    <w:p>
-      <w:pPr>
-        <w:pStyle w:val="Corpsdetexte"/>
       </w:pPr>
       <w:r>
         <w:rPr>
           <w:b/>
           <w:bCs/>
         </w:rPr>
-        <w:t xml:space="preserve">Texte </w:t>
-      </w:r>
-      <w:proofErr w:type="spellStart"/>
+        <w:t xml:space="preserve">1.</w:t>
+      </w:r>
+      <w:r>
+        <w:t xml:space="preserve"> </w:t>
+      </w:r>
       <w:r>
         <w:rPr>
           <w:b/>
           <w:bCs/>
         </w:rPr>
-        <w:t>en</w:t>
-      </w:r>
-      <w:proofErr w:type="spellEnd"/>
+        <w:t xml:space="preserve">Parmi les propositions suivantes, laquelle (lesquelles) est (sont) exacte(s) ?</w:t>
+      </w:r>
+      <w:r>
+        <w:t xml:space="preserve"> </w:t>
+      </w:r>
       <w:r>
         <w:rPr>
           <w:b/>
           <w:bCs/>
         </w:rPr>
-        <w:t xml:space="preserve"> gras</w:t>
-      </w:r>
-      <w:r>
-        <w:t xml:space="preserve"> et </w:t>
-      </w:r>
-      <w:proofErr w:type="spellStart"/>
-      <w:r>
-        <w:rPr>
-          <w:i/>
-          <w:iCs/>
-        </w:rPr>
-        <w:t>texte</w:t>
-      </w:r>
-      <w:proofErr w:type="spellEnd"/>
-      <w:r>
-        <w:rPr>
-          <w:i/>
-          <w:iCs/>
-        </w:rPr>
-        <w:t xml:space="preserve"> </w:t>
-      </w:r>
-      <w:proofErr w:type="spellStart"/>
-      <w:r>
-        <w:rPr>
-          <w:i/>
-          <w:iCs/>
-        </w:rPr>
-        <w:t>en</w:t>
-      </w:r>
-      <w:proofErr w:type="spellEnd"/>
-      <w:r>
-        <w:rPr>
-          <w:i/>
-          <w:iCs/>
-        </w:rPr>
-        <w:t xml:space="preserve"> </w:t>
-      </w:r>
-      <w:proofErr w:type="spellStart"/>
-      <w:r>
-        <w:rPr>
-          <w:i/>
-          <w:iCs/>
-        </w:rPr>
-        <w:t>italique</w:t>
-      </w:r>
-      <w:proofErr w:type="spellEnd"/>
-      <w:r>
-        <w:t>.</w:t>
+        <w:t xml:space="preserve">Quelle est la capitale de la France ?</w:t>
       </w:r>
     </w:p>
     <w:p>
@@ -141,33 +48,26 @@
         <w:pStyle w:val="Compact"/>
         <w:numPr>
           <w:ilvl w:val="0"/>
-          <w:numId w:val="2"/>
+          <w:numId w:val="1001"/>
         </w:numPr>
       </w:pPr>
-      <w:proofErr w:type="spellStart"/>
-      <w:r>
-        <w:t>Liste</w:t>
-      </w:r>
-      <w:proofErr w:type="spellEnd"/>
-      <w:r>
-        <w:t xml:space="preserve"> à </w:t>
-      </w:r>
-      <w:proofErr w:type="spellStart"/>
-      <w:r>
-        <w:t>puces</w:t>
-      </w:r>
-      <w:proofErr w:type="spellEnd"/>
+      <w:r>
+        <w:rPr>
+          <w:rStyle w:val="Highlight"/>
+        </w:rPr>
+        <w:t xml:space="preserve">Paris</w:t>
+      </w:r>
     </w:p>
     <w:p>
       <w:pPr>
         <w:pStyle w:val="Compact"/>
         <w:numPr>
           <w:ilvl w:val="0"/>
-          <w:numId w:val="2"/>
+          <w:numId w:val="1001"/>
         </w:numPr>
       </w:pPr>
       <w:r>
-        <w:t>Deuxième élément</w:t>
+        <w:t xml:space="preserve">Lyon</w:t>
       </w:r>
     </w:p>
     <w:p>
@@ -175,11 +75,11 @@
         <w:pStyle w:val="Compact"/>
         <w:numPr>
           <w:ilvl w:val="0"/>
-          <w:numId w:val="2"/>
+          <w:numId w:val="1001"/>
         </w:numPr>
       </w:pPr>
       <w:r>
-        <w:t>Troisième élément</w:t>
+        <w:t xml:space="preserve">Marseille</w:t>
       </w:r>
     </w:p>
     <w:p>
@@ -187,14 +87,11 @@
         <w:pStyle w:val="Compact"/>
         <w:numPr>
           <w:ilvl w:val="0"/>
-          <w:numId w:val="3"/>
+          <w:numId w:val="1001"/>
         </w:numPr>
       </w:pPr>
       <w:r>
-        <w:t>Liste numérotée</w:t>
-      </w:r>
-      <w:r>
-        <w:br/>
+        <w:t xml:space="preserve">Toulouse</w:t>
       </w:r>
     </w:p>
     <w:p>
@@ -202,105 +99,272 @@
         <w:pStyle w:val="Compact"/>
         <w:numPr>
           <w:ilvl w:val="0"/>
-          <w:numId w:val="3"/>
+          <w:numId w:val="1001"/>
         </w:numPr>
       </w:pPr>
       <w:r>
-        <w:t>Deuxième élément</w:t>
+        <w:t xml:space="preserve">Aucune des propositions ci-dessus n’est exacte</w:t>
       </w:r>
     </w:p>
     <w:p>
       <w:pPr>
-        <w:pStyle w:val="Compact"/>
-        <w:numPr>
-          <w:ilvl w:val="0"/>
-          <w:numId w:val="3"/>
-        </w:numPr>
-      </w:pPr>
-      <w:r>
-        <w:t>Troisième élément</w:t>
+        <w:pStyle w:val="FirstParagraph"/>
+      </w:pPr>
+      <w:r>
+        <w:t xml:space="preserve"> </w:t>
       </w:r>
     </w:p>
     <w:p>
       <w:pPr>
-        <w:pStyle w:val="Normalcentr"/>
-      </w:pPr>
-      <w:r>
-        <w:t>Citation en bloc pour les questions</w:t>
-      </w:r>
-    </w:p>
-    <w:p>
-      <w:pPr>
-        <w:pStyle w:val="FirstParagraph"/>
+        <w:pStyle w:val="Corpsdetexte"/>
       </w:pPr>
       <w:r>
         <w:rPr>
           <w:b/>
           <w:bCs/>
         </w:rPr>
-        <w:t>A.</w:t>
-      </w:r>
-      <w:r>
-        <w:t xml:space="preserve"> Exemple de réponse A</w:t>
-      </w:r>
-      <w:r>
-        <w:br/>
+        <w:t xml:space="preserve">2.</w:t>
+      </w:r>
+      <w:r>
+        <w:t xml:space="preserve"> </w:t>
       </w:r>
       <w:r>
         <w:rPr>
           <w:b/>
           <w:bCs/>
         </w:rPr>
-        <w:t>B.</w:t>
-      </w:r>
-      <w:r>
-        <w:t xml:space="preserve"> Exemple de réponse B</w:t>
-      </w:r>
-      <w:r>
-        <w:br/>
+        <w:t xml:space="preserve">Parmi les propositions suivantes, laquelle (lesquelles) est (sont) exacte(s) ?</w:t>
+      </w:r>
+      <w:r>
+        <w:t xml:space="preserve"> </w:t>
       </w:r>
       <w:r>
         <w:rPr>
           <w:b/>
           <w:bCs/>
         </w:rPr>
-        <w:t>C.</w:t>
-      </w:r>
-      <w:r>
-        <w:t xml:space="preserve"> Exemple de réponse C</w:t>
-      </w:r>
-      <w:r>
-        <w:br/>
-      </w:r>
+        <w:t xml:space="preserve">Parmi ces langages, lesquels sont orientés objet ?</w:t>
+      </w:r>
+    </w:p>
+    <w:p>
+      <w:pPr>
+        <w:pStyle w:val="Compact"/>
+        <w:numPr>
+          <w:ilvl w:val="0"/>
+          <w:numId w:val="1002"/>
+        </w:numPr>
+      </w:pPr>
+      <w:r>
+        <w:rPr>
+          <w:rStyle w:val="Highlight"/>
+        </w:rPr>
+        <w:t xml:space="preserve">Java</w:t>
+      </w:r>
+    </w:p>
+    <w:p>
+      <w:pPr>
+        <w:pStyle w:val="Compact"/>
+        <w:numPr>
+          <w:ilvl w:val="0"/>
+          <w:numId w:val="1002"/>
+        </w:numPr>
+      </w:pPr>
+      <w:r>
+        <w:rPr>
+          <w:rStyle w:val="Highlight"/>
+        </w:rPr>
+        <w:t xml:space="preserve">Python</w:t>
+      </w:r>
+    </w:p>
+    <w:p>
+      <w:pPr>
+        <w:pStyle w:val="Compact"/>
+        <w:numPr>
+          <w:ilvl w:val="0"/>
+          <w:numId w:val="1002"/>
+        </w:numPr>
+      </w:pPr>
+      <w:r>
+        <w:t xml:space="preserve">C</w:t>
+      </w:r>
+    </w:p>
+    <w:p>
+      <w:pPr>
+        <w:pStyle w:val="Compact"/>
+        <w:numPr>
+          <w:ilvl w:val="0"/>
+          <w:numId w:val="1002"/>
+        </w:numPr>
+      </w:pPr>
+      <w:r>
+        <w:rPr>
+          <w:rStyle w:val="Highlight"/>
+        </w:rPr>
+        <w:t xml:space="preserve">C++</w:t>
+      </w:r>
+    </w:p>
+    <w:p>
+      <w:pPr>
+        <w:pStyle w:val="Compact"/>
+        <w:numPr>
+          <w:ilvl w:val="0"/>
+          <w:numId w:val="1002"/>
+        </w:numPr>
+      </w:pPr>
+      <w:r>
+        <w:t xml:space="preserve">Aucune des propositions ci-dessus n’est exacte</w:t>
+      </w:r>
+    </w:p>
+    <w:p>
+      <w:pPr>
+        <w:pStyle w:val="FirstParagraph"/>
+      </w:pPr>
+      <w:r>
+        <w:t xml:space="preserve"> </w:t>
+      </w:r>
+    </w:p>
+    <w:p>
+      <w:pPr>
+        <w:pStyle w:val="Corpsdetexte"/>
+      </w:pPr>
       <w:r>
         <w:rPr>
           <w:b/>
           <w:bCs/>
         </w:rPr>
-        <w:t>D.</w:t>
-      </w:r>
-      <w:r>
-        <w:t xml:space="preserve"> Exemple de réponse D</w:t>
-      </w:r>
-      <w:bookmarkEnd w:id="0"/>
-      <w:bookmarkEnd w:id="1"/>
-      <w:bookmarkEnd w:id="2"/>
+        <w:t xml:space="preserve">3.</w:t>
+      </w:r>
+      <w:r>
+        <w:t xml:space="preserve"> </w:t>
+      </w:r>
+      <w:r>
+        <w:rPr>
+          <w:b/>
+          <w:bCs/>
+        </w:rPr>
+        <w:t xml:space="preserve">Parmi les propositions suivantes, laquelle (lesquelles) est (sont) exacte(s) ?</w:t>
+      </w:r>
+      <w:r>
+        <w:t xml:space="preserve"> </w:t>
+      </w:r>
+      <w:r>
+        <w:rPr>
+          <w:b/>
+          <w:bCs/>
+        </w:rPr>
+        <w:t xml:space="preserve">Quel est le résultat de 2 + 2 ?</w:t>
+      </w:r>
     </w:p>
+    <w:p>
+      <w:pPr>
+        <w:pStyle w:val="Compact"/>
+        <w:numPr>
+          <w:ilvl w:val="0"/>
+          <w:numId w:val="1003"/>
+        </w:numPr>
+      </w:pPr>
+      <w:r>
+        <w:t xml:space="preserve">3</w:t>
+      </w:r>
+    </w:p>
+    <w:p>
+      <w:pPr>
+        <w:pStyle w:val="Compact"/>
+        <w:numPr>
+          <w:ilvl w:val="0"/>
+          <w:numId w:val="1003"/>
+        </w:numPr>
+      </w:pPr>
+      <w:r>
+        <w:rPr>
+          <w:rStyle w:val="Highlight"/>
+        </w:rPr>
+        <w:t xml:space="preserve">4</w:t>
+      </w:r>
+    </w:p>
+    <w:p>
+      <w:pPr>
+        <w:pStyle w:val="Compact"/>
+        <w:numPr>
+          <w:ilvl w:val="0"/>
+          <w:numId w:val="1003"/>
+        </w:numPr>
+      </w:pPr>
+      <w:r>
+        <w:t xml:space="preserve">5</w:t>
+      </w:r>
+    </w:p>
+    <w:p>
+      <w:pPr>
+        <w:pStyle w:val="Compact"/>
+        <w:numPr>
+          <w:ilvl w:val="0"/>
+          <w:numId w:val="1003"/>
+        </w:numPr>
+      </w:pPr>
+      <w:r>
+        <w:t xml:space="preserve">6</w:t>
+      </w:r>
+    </w:p>
+    <w:p>
+      <w:pPr>
+        <w:pStyle w:val="Compact"/>
+        <w:numPr>
+          <w:ilvl w:val="0"/>
+          <w:numId w:val="1003"/>
+        </w:numPr>
+      </w:pPr>
+      <w:r>
+        <w:t xml:space="preserve">Aucune des propositions ci-dessus n’est exacte</w:t>
+      </w:r>
+    </w:p>
+    <w:p>
+      <w:pPr>
+        <w:pStyle w:val="FirstParagraph"/>
+      </w:pPr>
+      <w:r>
+        <w:t xml:space="preserve"> </w:t>
+      </w:r>
+    </w:p>
+    <w:bookmarkEnd w:id="9"/>
     <w:sectPr>
       <w:footnotePr>
         <w:numRestart w:val="eachSect"/>
       </w:footnotePr>
-      <w:pgSz w:w="12240" w:h="15840"/>
-      <w:pgMar w:top="1417" w:right="1417" w:bottom="1417" w:left="1417" w:header="720" w:footer="720" w:gutter="0"/>
+      <w:pgSz w:h="15840" w:w="12240"/>
+      <w:pgMar w:bottom="1417" w:footer="720" w:gutter="0" w:header="720" w:left="1417" w:right="1417" w:top="1417"/>
       <w:cols w:space="720"/>
     </w:sectPr>
   </w:body>
 </w:document>
 </file>
 
+<file path=word/comments.xml><?xml version="1.0" encoding="utf-8"?>
+<w:comments xmlns:w="http://schemas.openxmlformats.org/wordprocessingml/2006/main" xmlns:m="http://schemas.openxmlformats.org/officeDocument/2006/math" xmlns:r="http://schemas.openxmlformats.org/officeDocument/2006/relationships" xmlns:o="urn:schemas-microsoft-com:office:office" xmlns:v="urn:schemas-microsoft-com:vml" xmlns:w10="urn:schemas-microsoft-com:office:word" xmlns:a="http://schemas.openxmlformats.org/drawingml/2006/main" xmlns:pic="http://schemas.openxmlformats.org/drawingml/2006/picture" xmlns:wp="http://schemas.openxmlformats.org/drawingml/2006/wordprocessingDrawing"/>
+</file>
+
+<file path=word/footnotes.xml><?xml version="1.0" encoding="utf-8"?>
+<w:footnotes xmlns:w="http://schemas.openxmlformats.org/wordprocessingml/2006/main" xmlns:m="http://schemas.openxmlformats.org/officeDocument/2006/math" xmlns:r="http://schemas.openxmlformats.org/officeDocument/2006/relationships" xmlns:o="urn:schemas-microsoft-com:office:office" xmlns:v="urn:schemas-microsoft-com:vml" xmlns:w10="urn:schemas-microsoft-com:office:word" xmlns:a="http://schemas.openxmlformats.org/drawingml/2006/main" xmlns:pic="http://schemas.openxmlformats.org/drawingml/2006/picture" xmlns:wp="http://schemas.openxmlformats.org/drawingml/2006/wordprocessingDrawing">
+  <w:footnote w:type="continuationSeparator" w:id="0">
+    <w:p>
+      <w:r>
+        <w:continuationSeparator/>
+      </w:r>
+    </w:p>
+  </w:footnote>
+  <w:footnote w:type="separator" w:id="-1">
+    <w:p>
+      <w:r>
+        <w:separator/>
+      </w:r>
+    </w:p>
+  </w:footnote>
+</w:footnotes>
+</file>
+
 <file path=word/numbering.xml><?xml version="1.0" encoding="utf-8"?>
-<w:numbering xmlns:wpc="http://schemas.microsoft.com/office/word/2010/wordprocessingCanvas" xmlns:cx="http://schemas.microsoft.com/office/drawing/2014/chartex" xmlns:cx1="http://schemas.microsoft.com/office/drawing/2015/9/8/chartex" xmlns:cx2="http://schemas.microsoft.com/office/drawing/2015/10/21/chartex" xmlns:cx3="http://schemas.microsoft.com/office/drawing/2016/5/9/chartex" xmlns:cx4="http://schemas.microsoft.com/office/drawing/2016/5/10/chartex" xmlns:cx5="http://schemas.microsoft.com/office/drawing/2016/5/11/chartex" xmlns:cx6="http://schemas.microsoft.com/office/drawing/2016/5/12/chartex" xmlns:cx7="http://schemas.microsoft.com/office/drawing/2016/5/13/chartex" xmlns:cx8="http://schemas.microsoft.com/office/drawing/2016/5/14/chartex" xmlns:mc="http://schemas.openxmlformats.org/markup-compatibility/2006" xmlns:aink="http://schemas.microsoft.com/office/drawing/2016/ink" xmlns:am3d="http://schemas.microsoft.com/office/drawing/2017/model3d" xmlns:o="urn:schemas-microsoft-com:office:office" xmlns:oel="http://schemas.microsoft.com/office/2019/extlst" xmlns:r="http://schemas.openxmlformats.org/officeDocument/2006/relationships" xmlns:m="http://schemas.openxmlformats.org/officeDocument/2006/math" xmlns:v="urn:schemas-microsoft-com:vml" xmlns:wp14="http://schemas.microsoft.com/office/word/2010/wordprocessingDrawing" xmlns:wp="http://schemas.openxmlformats.org/drawingml/2006/wordprocessingDrawing" xmlns:w10="urn:schemas-microsoft-com:office:word" xmlns:w="http://schemas.openxmlformats.org/wordprocessingml/2006/main" xmlns:w14="http://schemas.microsoft.com/office/word/2010/wordml" xmlns:w15="http://schemas.microsoft.com/office/word/2012/wordml" xmlns:w16cex="http://schemas.microsoft.com/office/word/2018/wordml/cex" xmlns:w16cid="http://schemas.microsoft.com/office/word/2016/wordml/cid" xmlns:w16="http://schemas.microsoft.com/office/word/2018/wordml" xmlns:w16du="http://schemas.microsoft.com/office/word/2023/wordml/word16du" xmlns:w16sdtdh="http://schemas.microsoft.com/office/word/2020/wordml/sdtdatahash" xmlns:w16sdtfl="http://schemas.microsoft.com/office/word/2024/wordml/sdtformatlock" xmlns:w16se="http://schemas.microsoft.com/office/word/2015/wordml/symex" xmlns:wpg="http://schemas.microsoft.com/office/word/2010/wordprocessingGroup" xmlns:wpi="http://schemas.microsoft.com/office/word/2010/wordprocessingInk" xmlns:wne="http://schemas.microsoft.com/office/word/2006/wordml" xmlns:wps="http://schemas.microsoft.com/office/word/2010/wordprocessingShape" mc:Ignorable="w14 w15 w16se w16cid w16 w16cex w16sdtdh w16sdtfl w16du wp14">
-  <w:abstractNum w:abstractNumId="0" w15:restartNumberingAfterBreak="0">
+<w:numbering xmlns:aink="http://schemas.microsoft.com/office/drawing/2016/ink" xmlns:am3d="http://schemas.microsoft.com/office/drawing/2017/model3d" xmlns:cx="http://schemas.microsoft.com/office/drawing/2014/chartex" xmlns:cx1="http://schemas.microsoft.com/office/drawing/2015/9/8/chartex" xmlns:cx2="http://schemas.microsoft.com/office/drawing/2015/10/21/chartex" xmlns:cx3="http://schemas.microsoft.com/office/drawing/2016/5/9/chartex" xmlns:cx4="http://schemas.microsoft.com/office/drawing/2016/5/10/chartex" xmlns:cx5="http://schemas.microsoft.com/office/drawing/2016/5/11/chartex" xmlns:cx6="http://schemas.microsoft.com/office/drawing/2016/5/12/chartex" xmlns:cx7="http://schemas.microsoft.com/office/drawing/2016/5/13/chartex" xmlns:cx8="http://schemas.microsoft.com/office/drawing/2016/5/14/chartex" xmlns:m="http://schemas.openxmlformats.org/officeDocument/2006/math" xmlns:mc="http://schemas.openxmlformats.org/markup-compatibility/2006" xmlns:o="urn:schemas-microsoft-com:office:office" xmlns:oel="http://schemas.microsoft.com/office/2019/extlst" xmlns:r="http://schemas.openxmlformats.org/officeDocument/2006/relationships" xmlns:v="urn:schemas-microsoft-com:vml" xmlns:w="http://schemas.openxmlformats.org/wordprocessingml/2006/main" xmlns:w10="urn:schemas-microsoft-com:office:word" xmlns:w14="http://schemas.microsoft.com/office/word/2010/wordml" xmlns:w15="http://schemas.microsoft.com/office/word/2012/wordml" xmlns:w16="http://schemas.microsoft.com/office/word/2018/wordml" xmlns:w16cex="http://schemas.microsoft.com/office/word/2018/wordml/cex" xmlns:w16cid="http://schemas.microsoft.com/office/word/2016/wordml/cid" xmlns:w16du="http://schemas.microsoft.com/office/word/2023/wordml/word16du" xmlns:w16sdtdh="http://schemas.microsoft.com/office/word/2020/wordml/sdtdatahash" xmlns:w16sdtfl="http://schemas.microsoft.com/office/word/2024/wordml/sdtformatlock" xmlns:w16se="http://schemas.microsoft.com/office/word/2015/wordml/symex" xmlns:wne="http://schemas.microsoft.com/office/word/2006/wordml" xmlns:wp="http://schemas.openxmlformats.org/drawingml/2006/wordprocessingDrawing" xmlns:wp14="http://schemas.microsoft.com/office/word/2010/wordprocessingDrawing" xmlns:wpc="http://schemas.microsoft.com/office/word/2010/wordprocessingCanvas" xmlns:wpg="http://schemas.microsoft.com/office/word/2010/wordprocessingGroup" xmlns:wpi="http://schemas.microsoft.com/office/word/2010/wordprocessingInk" xmlns:wps="http://schemas.microsoft.com/office/word/2010/wordprocessingShape" mc:Ignorable="w14 w15 w16se w16cid w16 w16cex w16sdtdh w16sdtfl w16du wp14">
+  <w:abstractNum w15:restartNumberingAfterBreak="0" w:abstractNumId="0">
     <w:nsid w:val="0000A990"/>
     <w:multiLevelType w:val="multilevel"/>
     <w:tmpl w:val="A75E3B74"/>
@@ -309,7 +373,7 @@
       <w:lvlText w:val=" "/>
       <w:lvlJc w:val="left"/>
       <w:pPr>
-        <w:ind w:left="720" w:hanging="360"/>
+        <w:ind w:hanging="360" w:left="720"/>
       </w:pPr>
     </w:lvl>
     <w:lvl w:ilvl="1">
@@ -317,7 +381,7 @@
       <w:lvlText w:val=" "/>
       <w:lvlJc w:val="left"/>
       <w:pPr>
-        <w:ind w:left="1440" w:hanging="360"/>
+        <w:ind w:hanging="360" w:left="1440"/>
       </w:pPr>
     </w:lvl>
     <w:lvl w:ilvl="2">
@@ -325,7 +389,7 @@
       <w:lvlText w:val=" "/>
       <w:lvlJc w:val="left"/>
       <w:pPr>
-        <w:ind w:left="2160" w:hanging="360"/>
+        <w:ind w:hanging="360" w:left="2160"/>
       </w:pPr>
     </w:lvl>
     <w:lvl w:ilvl="3">
@@ -333,7 +397,7 @@
       <w:lvlText w:val=" "/>
       <w:lvlJc w:val="left"/>
       <w:pPr>
-        <w:ind w:left="2880" w:hanging="360"/>
+        <w:ind w:hanging="360" w:left="2880"/>
       </w:pPr>
     </w:lvl>
     <w:lvl w:ilvl="4">
@@ -341,7 +405,7 @@
       <w:lvlText w:val=" "/>
       <w:lvlJc w:val="left"/>
       <w:pPr>
-        <w:ind w:left="3600" w:hanging="360"/>
+        <w:ind w:hanging="360" w:left="3600"/>
       </w:pPr>
     </w:lvl>
     <w:lvl w:ilvl="5">
@@ -349,7 +413,7 @@
       <w:lvlText w:val=" "/>
       <w:lvlJc w:val="left"/>
       <w:pPr>
-        <w:ind w:left="4320" w:hanging="360"/>
+        <w:ind w:hanging="360" w:left="4320"/>
       </w:pPr>
     </w:lvl>
     <w:lvl w:ilvl="6">
@@ -357,7 +421,7 @@
       <w:lvlText w:val=" "/>
       <w:lvlJc w:val="left"/>
       <w:pPr>
-        <w:ind w:left="5040" w:hanging="360"/>
+        <w:ind w:hanging="360" w:left="5040"/>
       </w:pPr>
     </w:lvl>
     <w:lvl w:ilvl="7">
@@ -365,7 +429,7 @@
       <w:lvlText w:val=" "/>
       <w:lvlJc w:val="left"/>
       <w:pPr>
-        <w:ind w:left="5760" w:hanging="360"/>
+        <w:ind w:hanging="360" w:left="5760"/>
       </w:pPr>
     </w:lvl>
     <w:lvl w:ilvl="8">
@@ -373,11 +437,11 @@
       <w:lvlText w:val=" "/>
       <w:lvlJc w:val="left"/>
       <w:pPr>
-        <w:ind w:left="6480" w:hanging="360"/>
+        <w:ind w:hanging="360" w:left="6480"/>
       </w:pPr>
     </w:lvl>
   </w:abstractNum>
-  <w:abstractNum w:abstractNumId="1" w15:restartNumberingAfterBreak="0">
+  <w:abstractNum w15:restartNumberingAfterBreak="0" w:abstractNumId="1">
     <w:nsid w:val="0000A991"/>
     <w:multiLevelType w:val="multilevel"/>
     <w:tmpl w:val="478ACCFC"/>
@@ -386,10 +450,10 @@
       <w:lvlText w:val=""/>
       <w:lvlJc w:val="left"/>
       <w:pPr>
-        <w:ind w:left="720" w:hanging="360"/>
+        <w:ind w:hanging="360" w:left="720"/>
       </w:pPr>
       <w:rPr>
-        <w:rFonts w:ascii="Symbol" w:hAnsi="Symbol" w:cs="Symbol" w:hint="default"/>
+        <w:rFonts w:ascii="Symbol" w:cs="Symbol" w:hAnsi="Symbol" w:hint="default"/>
       </w:rPr>
     </w:lvl>
     <w:lvl w:ilvl="1">
@@ -397,10 +461,10 @@
       <w:lvlText w:val="o"/>
       <w:lvlJc w:val="left"/>
       <w:pPr>
-        <w:ind w:left="1440" w:hanging="360"/>
+        <w:ind w:hanging="360" w:left="1440"/>
       </w:pPr>
       <w:rPr>
-        <w:rFonts w:ascii="Courier New" w:hAnsi="Courier New" w:cs="Courier New" w:hint="default"/>
+        <w:rFonts w:ascii="Courier New" w:cs="Courier New" w:hAnsi="Courier New" w:hint="default"/>
       </w:rPr>
     </w:lvl>
     <w:lvl w:ilvl="2">
@@ -408,10 +472,10 @@
       <w:lvlText w:val=""/>
       <w:lvlJc w:val="left"/>
       <w:pPr>
-        <w:ind w:left="2160" w:hanging="360"/>
+        <w:ind w:hanging="360" w:left="2160"/>
       </w:pPr>
       <w:rPr>
-        <w:rFonts w:ascii="Wingdings" w:hAnsi="Wingdings" w:cs="Wingdings" w:hint="default"/>
+        <w:rFonts w:ascii="Wingdings" w:cs="Wingdings" w:hAnsi="Wingdings" w:hint="default"/>
       </w:rPr>
     </w:lvl>
     <w:lvl w:ilvl="3">
@@ -419,10 +483,10 @@
       <w:lvlText w:val=""/>
       <w:lvlJc w:val="left"/>
       <w:pPr>
-        <w:ind w:left="2880" w:hanging="360"/>
+        <w:ind w:hanging="360" w:left="2880"/>
       </w:pPr>
       <w:rPr>
-        <w:rFonts w:ascii="Symbol" w:hAnsi="Symbol" w:cs="Symbol" w:hint="default"/>
+        <w:rFonts w:ascii="Symbol" w:cs="Symbol" w:hAnsi="Symbol" w:hint="default"/>
       </w:rPr>
     </w:lvl>
     <w:lvl w:ilvl="4">
@@ -430,10 +494,10 @@
       <w:lvlText w:val="o"/>
       <w:lvlJc w:val="left"/>
       <w:pPr>
-        <w:ind w:left="3600" w:hanging="360"/>
+        <w:ind w:hanging="360" w:left="3600"/>
       </w:pPr>
       <w:rPr>
-        <w:rFonts w:ascii="Courier New" w:hAnsi="Courier New" w:cs="Courier New" w:hint="default"/>
+        <w:rFonts w:ascii="Courier New" w:cs="Courier New" w:hAnsi="Courier New" w:hint="default"/>
       </w:rPr>
     </w:lvl>
     <w:lvl w:ilvl="5">
@@ -441,10 +505,10 @@
       <w:lvlText w:val=""/>
       <w:lvlJc w:val="left"/>
       <w:pPr>
-        <w:ind w:left="4320" w:hanging="360"/>
+        <w:ind w:hanging="360" w:left="4320"/>
       </w:pPr>
       <w:rPr>
-        <w:rFonts w:ascii="Wingdings" w:hAnsi="Wingdings" w:cs="Wingdings" w:hint="default"/>
+        <w:rFonts w:ascii="Wingdings" w:cs="Wingdings" w:hAnsi="Wingdings" w:hint="default"/>
       </w:rPr>
     </w:lvl>
     <w:lvl w:ilvl="6">
@@ -452,10 +516,10 @@
       <w:lvlText w:val=""/>
       <w:lvlJc w:val="left"/>
       <w:pPr>
-        <w:ind w:left="5040" w:hanging="360"/>
+        <w:ind w:hanging="360" w:left="5040"/>
       </w:pPr>
       <w:rPr>
-        <w:rFonts w:ascii="Symbol" w:hAnsi="Symbol" w:cs="Symbol" w:hint="default"/>
+        <w:rFonts w:ascii="Symbol" w:cs="Symbol" w:hAnsi="Symbol" w:hint="default"/>
       </w:rPr>
     </w:lvl>
     <w:lvl w:ilvl="7">
@@ -463,10 +527,10 @@
       <w:lvlText w:val="o"/>
       <w:lvlJc w:val="left"/>
       <w:pPr>
-        <w:ind w:left="5760" w:hanging="360"/>
+        <w:ind w:hanging="360" w:left="5760"/>
       </w:pPr>
       <w:rPr>
-        <w:rFonts w:ascii="Courier New" w:hAnsi="Courier New" w:cs="Courier New" w:hint="default"/>
+        <w:rFonts w:ascii="Courier New" w:cs="Courier New" w:hAnsi="Courier New" w:hint="default"/>
       </w:rPr>
     </w:lvl>
     <w:lvl w:ilvl="8">
@@ -474,14 +538,14 @@
       <w:lvlText w:val=""/>
       <w:lvlJc w:val="left"/>
       <w:pPr>
-        <w:ind w:left="6480" w:hanging="360"/>
+        <w:ind w:hanging="360" w:left="6480"/>
       </w:pPr>
       <w:rPr>
-        <w:rFonts w:ascii="Wingdings" w:hAnsi="Wingdings" w:cs="Wingdings" w:hint="default"/>
+        <w:rFonts w:ascii="Wingdings" w:cs="Wingdings" w:hAnsi="Wingdings" w:hint="default"/>
       </w:rPr>
     </w:lvl>
   </w:abstractNum>
-  <w:abstractNum w:abstractNumId="2" w15:restartNumberingAfterBreak="0">
+  <w:abstractNum w15:restartNumberingAfterBreak="0" w:abstractNumId="2">
     <w:nsid w:val="00A99411"/>
     <w:multiLevelType w:val="multilevel"/>
     <w:tmpl w:val="F5F8C6B0"/>
@@ -491,7 +555,7 @@
       <w:lvlText w:val="%1."/>
       <w:lvlJc w:val="left"/>
       <w:pPr>
-        <w:ind w:left="720" w:hanging="360"/>
+        <w:ind w:hanging="360" w:left="720"/>
       </w:pPr>
     </w:lvl>
     <w:lvl w:ilvl="1">
@@ -500,7 +564,7 @@
       <w:lvlText w:val="%2."/>
       <w:lvlJc w:val="left"/>
       <w:pPr>
-        <w:ind w:left="1440" w:hanging="360"/>
+        <w:ind w:hanging="360" w:left="1440"/>
       </w:pPr>
     </w:lvl>
     <w:lvl w:ilvl="2">
@@ -509,7 +573,7 @@
       <w:lvlText w:val="%3."/>
       <w:lvlJc w:val="left"/>
       <w:pPr>
-        <w:ind w:left="2160" w:hanging="360"/>
+        <w:ind w:hanging="360" w:left="2160"/>
       </w:pPr>
     </w:lvl>
     <w:lvl w:ilvl="3">
@@ -518,7 +582,7 @@
       <w:lvlText w:val="%4."/>
       <w:lvlJc w:val="left"/>
       <w:pPr>
-        <w:ind w:left="2880" w:hanging="360"/>
+        <w:ind w:hanging="360" w:left="2880"/>
       </w:pPr>
     </w:lvl>
     <w:lvl w:ilvl="4">
@@ -527,7 +591,7 @@
       <w:lvlText w:val="%5."/>
       <w:lvlJc w:val="left"/>
       <w:pPr>
-        <w:ind w:left="3600" w:hanging="360"/>
+        <w:ind w:hanging="360" w:left="3600"/>
       </w:pPr>
     </w:lvl>
     <w:lvl w:ilvl="5">
@@ -536,7 +600,7 @@
       <w:lvlText w:val="%6."/>
       <w:lvlJc w:val="left"/>
       <w:pPr>
-        <w:ind w:left="4320" w:hanging="360"/>
+        <w:ind w:hanging="360" w:left="4320"/>
       </w:pPr>
     </w:lvl>
     <w:lvl w:ilvl="6">
@@ -545,7 +609,7 @@
       <w:lvlText w:val="%7."/>
       <w:lvlJc w:val="left"/>
       <w:pPr>
-        <w:ind w:left="5040" w:hanging="360"/>
+        <w:ind w:hanging="360" w:left="5040"/>
       </w:pPr>
     </w:lvl>
     <w:lvl w:ilvl="7">
@@ -554,7 +618,7 @@
       <w:lvlText w:val="%8."/>
       <w:lvlJc w:val="left"/>
       <w:pPr>
-        <w:ind w:left="5760" w:hanging="360"/>
+        <w:ind w:hanging="360" w:left="5760"/>
       </w:pPr>
     </w:lvl>
     <w:lvl w:ilvl="8">
@@ -563,18 +627,272 @@
       <w:lvlText w:val="%9."/>
       <w:lvlJc w:val="left"/>
       <w:pPr>
+        <w:ind w:hanging="360" w:left="6480"/>
+      </w:pPr>
+    </w:lvl>
+  </w:abstractNum>
+  <w:abstractNum w:abstractNumId="990">
+    <w:nsid w:val="0000A990"/>
+    <w:multiLevelType w:val="multilevel"/>
+    <w:lvl w:ilvl="0">
+      <w:numFmt w:val="bullet"/>
+      <w:lvlText w:val=" "/>
+      <w:lvlJc w:val="left"/>
+      <w:pPr>
+        <w:ind w:left="720" w:hanging="360"/>
+      </w:pPr>
+    </w:lvl>
+    <w:lvl w:ilvl="1">
+      <w:numFmt w:val="bullet"/>
+      <w:lvlText w:val=" "/>
+      <w:lvlJc w:val="left"/>
+      <w:pPr>
+        <w:ind w:left="1440" w:hanging="360"/>
+      </w:pPr>
+    </w:lvl>
+    <w:lvl w:ilvl="2">
+      <w:numFmt w:val="bullet"/>
+      <w:lvlText w:val=" "/>
+      <w:lvlJc w:val="left"/>
+      <w:pPr>
+        <w:ind w:left="2160" w:hanging="360"/>
+      </w:pPr>
+    </w:lvl>
+    <w:lvl w:ilvl="3">
+      <w:numFmt w:val="bullet"/>
+      <w:lvlText w:val=" "/>
+      <w:lvlJc w:val="left"/>
+      <w:pPr>
+        <w:ind w:left="2880" w:hanging="360"/>
+      </w:pPr>
+    </w:lvl>
+    <w:lvl w:ilvl="4">
+      <w:numFmt w:val="bullet"/>
+      <w:lvlText w:val=" "/>
+      <w:lvlJc w:val="left"/>
+      <w:pPr>
+        <w:ind w:left="3600" w:hanging="360"/>
+      </w:pPr>
+    </w:lvl>
+    <w:lvl w:ilvl="5">
+      <w:numFmt w:val="bullet"/>
+      <w:lvlText w:val=" "/>
+      <w:lvlJc w:val="left"/>
+      <w:pPr>
+        <w:ind w:left="4320" w:hanging="360"/>
+      </w:pPr>
+    </w:lvl>
+    <w:lvl w:ilvl="6">
+      <w:numFmt w:val="bullet"/>
+      <w:lvlText w:val=" "/>
+      <w:lvlJc w:val="left"/>
+      <w:pPr>
+        <w:ind w:left="5040" w:hanging="360"/>
+      </w:pPr>
+    </w:lvl>
+    <w:lvl w:ilvl="7">
+      <w:numFmt w:val="bullet"/>
+      <w:lvlText w:val=" "/>
+      <w:lvlJc w:val="left"/>
+      <w:pPr>
+        <w:ind w:left="5760" w:hanging="360"/>
+      </w:pPr>
+    </w:lvl>
+    <w:lvl w:ilvl="8">
+      <w:numFmt w:val="bullet"/>
+      <w:lvlText w:val=" "/>
+      <w:lvlJc w:val="left"/>
+      <w:pPr>
         <w:ind w:left="6480" w:hanging="360"/>
       </w:pPr>
     </w:lvl>
   </w:abstractNum>
-  <w:num w:numId="1" w16cid:durableId="52892548">
+  <w:abstractNum w:abstractNumId="99811">
+    <w:nsid w:val="00A99811"/>
+    <w:multiLevelType w:val="multilevel"/>
+    <w:lvl w:ilvl="0">
+      <w:start w:val="1"/>
+      <w:numFmt w:val="upperLetter"/>
+      <w:lvlText w:val="%1."/>
+      <w:lvlJc w:val="left"/>
+      <w:pPr>
+        <w:ind w:left="720" w:hanging="360"/>
+      </w:pPr>
+    </w:lvl>
+    <w:lvl w:ilvl="1">
+      <w:start w:val="1"/>
+      <w:numFmt w:val="upperLetter"/>
+      <w:lvlText w:val="%2."/>
+      <w:lvlJc w:val="left"/>
+      <w:pPr>
+        <w:ind w:left="1440" w:hanging="360"/>
+      </w:pPr>
+    </w:lvl>
+    <w:lvl w:ilvl="2">
+      <w:start w:val="1"/>
+      <w:numFmt w:val="upperLetter"/>
+      <w:lvlText w:val="%3."/>
+      <w:lvlJc w:val="left"/>
+      <w:pPr>
+        <w:ind w:left="2160" w:hanging="360"/>
+      </w:pPr>
+    </w:lvl>
+    <w:lvl w:ilvl="3">
+      <w:start w:val="1"/>
+      <w:numFmt w:val="upperLetter"/>
+      <w:lvlText w:val="%4."/>
+      <w:lvlJc w:val="left"/>
+      <w:pPr>
+        <w:ind w:left="2880" w:hanging="360"/>
+      </w:pPr>
+    </w:lvl>
+    <w:lvl w:ilvl="4">
+      <w:start w:val="1"/>
+      <w:numFmt w:val="upperLetter"/>
+      <w:lvlText w:val="%5."/>
+      <w:lvlJc w:val="left"/>
+      <w:pPr>
+        <w:ind w:left="3600" w:hanging="360"/>
+      </w:pPr>
+    </w:lvl>
+    <w:lvl w:ilvl="5">
+      <w:start w:val="1"/>
+      <w:numFmt w:val="upperLetter"/>
+      <w:lvlText w:val="%6."/>
+      <w:lvlJc w:val="left"/>
+      <w:pPr>
+        <w:ind w:left="4320" w:hanging="360"/>
+      </w:pPr>
+    </w:lvl>
+    <w:lvl w:ilvl="6">
+      <w:start w:val="1"/>
+      <w:numFmt w:val="upperLetter"/>
+      <w:lvlText w:val="%7."/>
+      <w:lvlJc w:val="left"/>
+      <w:pPr>
+        <w:ind w:left="5040" w:hanging="360"/>
+      </w:pPr>
+    </w:lvl>
+    <w:lvl w:ilvl="7">
+      <w:start w:val="1"/>
+      <w:numFmt w:val="upperLetter"/>
+      <w:lvlText w:val="%8."/>
+      <w:lvlJc w:val="left"/>
+      <w:pPr>
+        <w:ind w:left="5760" w:hanging="360"/>
+      </w:pPr>
+    </w:lvl>
+    <w:lvl w:ilvl="8">
+      <w:start w:val="1"/>
+      <w:numFmt w:val="upperLetter"/>
+      <w:lvlText w:val="%9."/>
+      <w:lvlJc w:val="left"/>
+      <w:pPr>
+        <w:ind w:left="6480" w:hanging="360"/>
+      </w:pPr>
+    </w:lvl>
+  </w:abstractNum>
+  <w:num w16cid:durableId="52892548" w:numId="1">
     <w:abstractNumId w:val="0"/>
   </w:num>
-  <w:num w:numId="2" w16cid:durableId="757601543">
+  <w:num w16cid:durableId="757601543" w:numId="2">
     <w:abstractNumId w:val="1"/>
   </w:num>
-  <w:num w:numId="3" w16cid:durableId="1002511897">
+  <w:num w16cid:durableId="1002511897" w:numId="3">
     <w:abstractNumId w:val="2"/>
+    <w:lvlOverride w:ilvl="0">
+      <w:startOverride w:val="1"/>
+    </w:lvlOverride>
+    <w:lvlOverride w:ilvl="1">
+      <w:startOverride w:val="1"/>
+    </w:lvlOverride>
+    <w:lvlOverride w:ilvl="2">
+      <w:startOverride w:val="1"/>
+    </w:lvlOverride>
+    <w:lvlOverride w:ilvl="3">
+      <w:startOverride w:val="1"/>
+    </w:lvlOverride>
+    <w:lvlOverride w:ilvl="4">
+      <w:startOverride w:val="1"/>
+    </w:lvlOverride>
+    <w:lvlOverride w:ilvl="5">
+      <w:startOverride w:val="1"/>
+    </w:lvlOverride>
+    <w:lvlOverride w:ilvl="6">
+      <w:startOverride w:val="1"/>
+    </w:lvlOverride>
+    <w:lvlOverride w:ilvl="7">
+      <w:startOverride w:val="1"/>
+    </w:lvlOverride>
+    <w:lvlOverride w:ilvl="8">
+      <w:startOverride w:val="1"/>
+    </w:lvlOverride>
+  </w:num>
+  <w:num w:numId="1000">
+    <w:abstractNumId w:val="990"/>
+  </w:num>
+  <w:num w:numId="1001">
+    <w:abstractNumId w:val="99811"/>
+    <w:lvlOverride w:ilvl="0">
+      <w:startOverride w:val="1"/>
+    </w:lvlOverride>
+    <w:lvlOverride w:ilvl="1">
+      <w:startOverride w:val="1"/>
+    </w:lvlOverride>
+    <w:lvlOverride w:ilvl="2">
+      <w:startOverride w:val="1"/>
+    </w:lvlOverride>
+    <w:lvlOverride w:ilvl="3">
+      <w:startOverride w:val="1"/>
+    </w:lvlOverride>
+    <w:lvlOverride w:ilvl="4">
+      <w:startOverride w:val="1"/>
+    </w:lvlOverride>
+    <w:lvlOverride w:ilvl="5">
+      <w:startOverride w:val="1"/>
+    </w:lvlOverride>
+    <w:lvlOverride w:ilvl="6">
+      <w:startOverride w:val="1"/>
+    </w:lvlOverride>
+    <w:lvlOverride w:ilvl="7">
+      <w:startOverride w:val="1"/>
+    </w:lvlOverride>
+    <w:lvlOverride w:ilvl="8">
+      <w:startOverride w:val="1"/>
+    </w:lvlOverride>
+  </w:num>
+  <w:num w:numId="1002">
+    <w:abstractNumId w:val="99811"/>
+    <w:lvlOverride w:ilvl="0">
+      <w:startOverride w:val="1"/>
+    </w:lvlOverride>
+    <w:lvlOverride w:ilvl="1">
+      <w:startOverride w:val="1"/>
+    </w:lvlOverride>
+    <w:lvlOverride w:ilvl="2">
+      <w:startOverride w:val="1"/>
+    </w:lvlOverride>
+    <w:lvlOverride w:ilvl="3">
+      <w:startOverride w:val="1"/>
+    </w:lvlOverride>
+    <w:lvlOverride w:ilvl="4">
+      <w:startOverride w:val="1"/>
+    </w:lvlOverride>
+    <w:lvlOverride w:ilvl="5">
+      <w:startOverride w:val="1"/>
+    </w:lvlOverride>
+    <w:lvlOverride w:ilvl="6">
+      <w:startOverride w:val="1"/>
+    </w:lvlOverride>
+    <w:lvlOverride w:ilvl="7">
+      <w:startOverride w:val="1"/>
+    </w:lvlOverride>
+    <w:lvlOverride w:ilvl="8">
+      <w:startOverride w:val="1"/>
+    </w:lvlOverride>
+  </w:num>
+  <w:num w:numId="1003">
+    <w:abstractNumId w:val="99811"/>
     <w:lvlOverride w:ilvl="0">
       <w:startOverride w:val="1"/>
     </w:lvlOverride>
@@ -607,14 +925,14 @@
 </file>
 
 <file path=word/styles.xml><?xml version="1.0" encoding="utf-8"?>
-<w:styles xmlns:mc="http://schemas.openxmlformats.org/markup-compatibility/2006" xmlns:r="http://schemas.openxmlformats.org/officeDocument/2006/relationships" xmlns:w="http://schemas.openxmlformats.org/wordprocessingml/2006/main" xmlns:w14="http://schemas.microsoft.com/office/word/2010/wordml" xmlns:w15="http://schemas.microsoft.com/office/word/2012/wordml" xmlns:w16cex="http://schemas.microsoft.com/office/word/2018/wordml/cex" xmlns:w16cid="http://schemas.microsoft.com/office/word/2016/wordml/cid" xmlns:w16="http://schemas.microsoft.com/office/word/2018/wordml" xmlns:w16du="http://schemas.microsoft.com/office/word/2023/wordml/word16du" xmlns:w16sdtdh="http://schemas.microsoft.com/office/word/2020/wordml/sdtdatahash" xmlns:w16sdtfl="http://schemas.microsoft.com/office/word/2024/wordml/sdtformatlock" xmlns:w16se="http://schemas.microsoft.com/office/word/2015/wordml/symex" mc:Ignorable="w14 w15 w16se w16cid w16 w16cex w16sdtdh w16sdtfl w16du">
+<w:styles xmlns:mc="http://schemas.openxmlformats.org/markup-compatibility/2006" xmlns:r="http://schemas.openxmlformats.org/officeDocument/2006/relationships" xmlns:w="http://schemas.openxmlformats.org/wordprocessingml/2006/main" xmlns:w14="http://schemas.microsoft.com/office/word/2010/wordml" xmlns:w15="http://schemas.microsoft.com/office/word/2012/wordml" xmlns:w16="http://schemas.microsoft.com/office/word/2018/wordml" xmlns:w16cex="http://schemas.microsoft.com/office/word/2018/wordml/cex" xmlns:w16cid="http://schemas.microsoft.com/office/word/2016/wordml/cid" xmlns:w16du="http://schemas.microsoft.com/office/word/2023/wordml/word16du" xmlns:w16sdtdh="http://schemas.microsoft.com/office/word/2020/wordml/sdtdatahash" xmlns:w16sdtfl="http://schemas.microsoft.com/office/word/2024/wordml/sdtformatlock" xmlns:w16se="http://schemas.microsoft.com/office/word/2015/wordml/symex" mc:Ignorable="w14 w15 w16se w16cid w16 w16cex w16sdtdh w16sdtfl w16du">
   <w:docDefaults>
     <w:rPrDefault>
       <w:rPr>
-        <w:rFonts w:asciiTheme="minorHAnsi" w:eastAsiaTheme="minorEastAsia" w:hAnsiTheme="minorHAnsi" w:cstheme="minorBidi"/>
+        <w:rFonts w:asciiTheme="minorHAnsi" w:cstheme="minorBidi" w:eastAsiaTheme="minorEastAsia" w:hAnsiTheme="minorHAnsi"/>
         <w:sz w:val="24"/>
         <w:szCs w:val="24"/>
-        <w:lang w:val="en-US" w:eastAsia="zh-CN" w:bidi="ar-SA"/>
+        <w:lang w:bidi="ar-SA" w:eastAsia="zh-CN" w:val="en-US"/>
       </w:rPr>
     </w:rPrDefault>
     <w:pPrDefault>
@@ -623,7 +941,7 @@
       </w:pPr>
     </w:pPrDefault>
   </w:docDefaults>
-  <w:latentStyles w:defLockedState="0" w:defUIPriority="0" w:defSemiHidden="0" w:defUnhideWhenUsed="0" w:defQFormat="0" w:count="376">
+  <w:latentStyles w:count="376" w:defLockedState="0" w:defQFormat="0" w:defSemiHidden="0" w:defUIPriority="0" w:defUnhideWhenUsed="0">
     <w:lsdException w:name="Normal Table" w:semiHidden="1" w:unhideWhenUsed="1"/>
     <w:lsdException w:name="Table Simple 1" w:semiHidden="1" w:unhideWhenUsed="1"/>
     <w:lsdException w:name="Table Simple 2" w:semiHidden="1" w:unhideWhenUsed="1"/>
@@ -867,7 +1185,7 @@
     <w:lsdException w:name="Unresolved Mention" w:semiHidden="1" w:uiPriority="99" w:unhideWhenUsed="1"/>
     <w:lsdException w:name="Smart Link" w:semiHidden="1" w:uiPriority="99" w:unhideWhenUsed="1"/>
   </w:latentStyles>
-  <w:style w:type="paragraph" w:default="1" w:styleId="Normal">
+  <w:style w:default="1" w:styleId="Normal" w:type="paragraph">
     <w:name w:val="Normal"/>
     <w:qFormat/>
     <w:rsid w:val="00F06292"/>
@@ -876,7 +1194,7 @@
       <w:sz w:val="20"/>
     </w:rPr>
   </w:style>
-  <w:style w:type="paragraph" w:styleId="Titre1">
+  <w:style w:styleId="Titre1" w:type="paragraph">
     <w:name w:val="heading 1"/>
     <w:basedOn w:val="Normal"/>
     <w:next w:val="Corpsdetexte"/>
@@ -887,17 +1205,17 @@
     <w:pPr>
       <w:keepNext/>
       <w:keepLines/>
-      <w:spacing w:before="360" w:after="80"/>
+      <w:spacing w:after="80" w:before="360"/>
       <w:outlineLvl w:val="0"/>
     </w:pPr>
     <w:rPr>
-      <w:rFonts w:eastAsiaTheme="majorEastAsia" w:cstheme="majorBidi"/>
-      <w:color w:val="0F4761" w:themeColor="accent1" w:themeShade="BF"/>
+      <w:rFonts w:cstheme="majorBidi" w:eastAsiaTheme="majorEastAsia"/>
+      <w:color w:themeColor="accent1" w:themeShade="BF" w:val="0F4761"/>
       <w:sz w:val="40"/>
       <w:szCs w:val="40"/>
     </w:rPr>
   </w:style>
-  <w:style w:type="paragraph" w:styleId="Titre2">
+  <w:style w:styleId="Titre2" w:type="paragraph">
     <w:name w:val="heading 2"/>
     <w:basedOn w:val="Normal"/>
     <w:next w:val="Corpsdetexte"/>
@@ -910,17 +1228,17 @@
     <w:pPr>
       <w:keepNext/>
       <w:keepLines/>
-      <w:spacing w:before="160" w:after="80"/>
+      <w:spacing w:after="80" w:before="160"/>
       <w:outlineLvl w:val="1"/>
     </w:pPr>
     <w:rPr>
-      <w:rFonts w:eastAsiaTheme="majorEastAsia" w:cstheme="majorBidi"/>
-      <w:color w:val="0F4761" w:themeColor="accent1" w:themeShade="BF"/>
+      <w:rFonts w:cstheme="majorBidi" w:eastAsiaTheme="majorEastAsia"/>
+      <w:color w:themeColor="accent1" w:themeShade="BF" w:val="0F4761"/>
       <w:sz w:val="32"/>
       <w:szCs w:val="32"/>
     </w:rPr>
   </w:style>
-  <w:style w:type="paragraph" w:styleId="Titre3">
+  <w:style w:styleId="Titre3" w:type="paragraph">
     <w:name w:val="heading 3"/>
     <w:basedOn w:val="Normal"/>
     <w:next w:val="Corpsdetexte"/>
@@ -933,17 +1251,17 @@
     <w:pPr>
       <w:keepNext/>
       <w:keepLines/>
-      <w:spacing w:before="160" w:after="80"/>
+      <w:spacing w:after="80" w:before="160"/>
       <w:outlineLvl w:val="2"/>
     </w:pPr>
     <w:rPr>
-      <w:rFonts w:eastAsiaTheme="majorEastAsia" w:cstheme="majorBidi"/>
-      <w:color w:val="0F4761" w:themeColor="accent1" w:themeShade="BF"/>
+      <w:rFonts w:cstheme="majorBidi" w:eastAsiaTheme="majorEastAsia"/>
+      <w:color w:themeColor="accent1" w:themeShade="BF" w:val="0F4761"/>
       <w:sz w:val="28"/>
       <w:szCs w:val="28"/>
     </w:rPr>
   </w:style>
-  <w:style w:type="paragraph" w:styleId="Titre4">
+  <w:style w:styleId="Titre4" w:type="paragraph">
     <w:name w:val="heading 4"/>
     <w:basedOn w:val="Normal"/>
     <w:next w:val="Corpsdetexte"/>
@@ -956,17 +1274,17 @@
     <w:pPr>
       <w:keepNext/>
       <w:keepLines/>
-      <w:spacing w:before="80" w:after="40"/>
+      <w:spacing w:after="40" w:before="80"/>
       <w:outlineLvl w:val="3"/>
     </w:pPr>
     <w:rPr>
-      <w:rFonts w:eastAsiaTheme="majorEastAsia" w:cstheme="majorBidi"/>
+      <w:rFonts w:cstheme="majorBidi" w:eastAsiaTheme="majorEastAsia"/>
       <w:i/>
       <w:iCs/>
-      <w:color w:val="0F4761" w:themeColor="accent1" w:themeShade="BF"/>
-    </w:rPr>
-  </w:style>
-  <w:style w:type="paragraph" w:styleId="Titre5">
+      <w:color w:themeColor="accent1" w:themeShade="BF" w:val="0F4761"/>
+    </w:rPr>
+  </w:style>
+  <w:style w:styleId="Titre5" w:type="paragraph">
     <w:name w:val="heading 5"/>
     <w:basedOn w:val="Normal"/>
     <w:next w:val="Corpsdetexte"/>
@@ -979,15 +1297,15 @@
     <w:pPr>
       <w:keepNext/>
       <w:keepLines/>
-      <w:spacing w:before="80" w:after="40"/>
+      <w:spacing w:after="40" w:before="80"/>
       <w:outlineLvl w:val="4"/>
     </w:pPr>
     <w:rPr>
-      <w:rFonts w:eastAsiaTheme="majorEastAsia" w:cstheme="majorBidi"/>
-      <w:color w:val="0F4761" w:themeColor="accent1" w:themeShade="BF"/>
-    </w:rPr>
-  </w:style>
-  <w:style w:type="paragraph" w:styleId="Titre6">
+      <w:rFonts w:cstheme="majorBidi" w:eastAsiaTheme="majorEastAsia"/>
+      <w:color w:themeColor="accent1" w:themeShade="BF" w:val="0F4761"/>
+    </w:rPr>
+  </w:style>
+  <w:style w:styleId="Titre6" w:type="paragraph">
     <w:name w:val="heading 6"/>
     <w:basedOn w:val="Normal"/>
     <w:next w:val="Corpsdetexte"/>
@@ -1000,17 +1318,17 @@
     <w:pPr>
       <w:keepNext/>
       <w:keepLines/>
-      <w:spacing w:before="40" w:after="0"/>
+      <w:spacing w:after="0" w:before="40"/>
       <w:outlineLvl w:val="5"/>
     </w:pPr>
     <w:rPr>
-      <w:rFonts w:eastAsiaTheme="majorEastAsia" w:cstheme="majorBidi"/>
+      <w:rFonts w:cstheme="majorBidi" w:eastAsiaTheme="majorEastAsia"/>
       <w:i/>
       <w:iCs/>
-      <w:color w:val="595959" w:themeColor="text1" w:themeTint="A6"/>
-    </w:rPr>
-  </w:style>
-  <w:style w:type="paragraph" w:styleId="Titre7">
+      <w:color w:themeColor="text1" w:themeTint="A6" w:val="595959"/>
+    </w:rPr>
+  </w:style>
+  <w:style w:styleId="Titre7" w:type="paragraph">
     <w:name w:val="heading 7"/>
     <w:basedOn w:val="Normal"/>
     <w:next w:val="Corpsdetexte"/>
@@ -1023,15 +1341,15 @@
     <w:pPr>
       <w:keepNext/>
       <w:keepLines/>
-      <w:spacing w:before="40" w:after="0"/>
+      <w:spacing w:after="0" w:before="40"/>
       <w:outlineLvl w:val="6"/>
     </w:pPr>
     <w:rPr>
-      <w:rFonts w:eastAsiaTheme="majorEastAsia" w:cstheme="majorBidi"/>
-      <w:color w:val="595959" w:themeColor="text1" w:themeTint="A6"/>
-    </w:rPr>
-  </w:style>
-  <w:style w:type="paragraph" w:styleId="Titre8">
+      <w:rFonts w:cstheme="majorBidi" w:eastAsiaTheme="majorEastAsia"/>
+      <w:color w:themeColor="text1" w:themeTint="A6" w:val="595959"/>
+    </w:rPr>
+  </w:style>
+  <w:style w:styleId="Titre8" w:type="paragraph">
     <w:name w:val="heading 8"/>
     <w:basedOn w:val="Normal"/>
     <w:next w:val="Corpsdetexte"/>
@@ -1048,13 +1366,13 @@
       <w:outlineLvl w:val="7"/>
     </w:pPr>
     <w:rPr>
-      <w:rFonts w:eastAsiaTheme="majorEastAsia" w:cstheme="majorBidi"/>
+      <w:rFonts w:cstheme="majorBidi" w:eastAsiaTheme="majorEastAsia"/>
       <w:i/>
       <w:iCs/>
-      <w:color w:val="272727" w:themeColor="text1" w:themeTint="D8"/>
-    </w:rPr>
-  </w:style>
-  <w:style w:type="paragraph" w:styleId="Titre9">
+      <w:color w:themeColor="text1" w:themeTint="D8" w:val="272727"/>
+    </w:rPr>
+  </w:style>
+  <w:style w:styleId="Titre9" w:type="paragraph">
     <w:name w:val="heading 9"/>
     <w:basedOn w:val="Normal"/>
     <w:next w:val="Corpsdetexte"/>
@@ -1071,62 +1389,62 @@
       <w:outlineLvl w:val="8"/>
     </w:pPr>
     <w:rPr>
-      <w:rFonts w:eastAsiaTheme="majorEastAsia" w:cstheme="majorBidi"/>
-      <w:color w:val="272727" w:themeColor="text1" w:themeTint="D8"/>
-    </w:rPr>
-  </w:style>
-  <w:style w:type="character" w:default="1" w:styleId="Policepardfaut">
+      <w:rFonts w:cstheme="majorBidi" w:eastAsiaTheme="majorEastAsia"/>
+      <w:color w:themeColor="text1" w:themeTint="D8" w:val="272727"/>
+    </w:rPr>
+  </w:style>
+  <w:style w:default="1" w:styleId="Policepardfaut" w:type="character">
     <w:name w:val="Default Paragraph Font"/>
     <w:uiPriority w:val="1"/>
     <w:semiHidden/>
     <w:unhideWhenUsed/>
   </w:style>
-  <w:style w:type="table" w:default="1" w:styleId="TableauNormal">
+  <w:style w:default="1" w:styleId="TableauNormal" w:type="table">
     <w:name w:val="Normal Table"/>
     <w:uiPriority w:val="99"/>
     <w:semiHidden/>
     <w:unhideWhenUsed/>
     <w:tblPr>
-      <w:tblInd w:w="0" w:type="dxa"/>
+      <w:tblInd w:type="dxa" w:w="0"/>
       <w:tblCellMar>
-        <w:top w:w="0" w:type="dxa"/>
-        <w:left w:w="108" w:type="dxa"/>
-        <w:bottom w:w="0" w:type="dxa"/>
-        <w:right w:w="108" w:type="dxa"/>
+        <w:top w:type="dxa" w:w="0"/>
+        <w:left w:type="dxa" w:w="108"/>
+        <w:bottom w:type="dxa" w:w="0"/>
+        <w:right w:type="dxa" w:w="108"/>
       </w:tblCellMar>
     </w:tblPr>
   </w:style>
-  <w:style w:type="numbering" w:default="1" w:styleId="Aucuneliste">
+  <w:style w:default="1" w:styleId="Aucuneliste" w:type="numbering">
     <w:name w:val="No List"/>
     <w:uiPriority w:val="99"/>
     <w:semiHidden/>
     <w:unhideWhenUsed/>
   </w:style>
-  <w:style w:type="paragraph" w:styleId="Corpsdetexte">
+  <w:style w:styleId="Corpsdetexte" w:type="paragraph">
     <w:name w:val="Body Text"/>
     <w:basedOn w:val="Normal"/>
     <w:qFormat/>
     <w:rsid w:val="00C939FD"/>
     <w:pPr>
-      <w:spacing w:before="180" w:after="180"/>
+      <w:spacing w:after="180" w:before="180"/>
     </w:pPr>
   </w:style>
-  <w:style w:type="paragraph" w:customStyle="1" w:styleId="FirstParagraph">
+  <w:style w:customStyle="1" w:styleId="FirstParagraph" w:type="paragraph">
     <w:name w:val="First Paragraph"/>
     <w:basedOn w:val="Corpsdetexte"/>
     <w:next w:val="Corpsdetexte"/>
     <w:qFormat/>
     <w:rsid w:val="00C939FD"/>
   </w:style>
-  <w:style w:type="paragraph" w:customStyle="1" w:styleId="Compact">
+  <w:style w:customStyle="1" w:styleId="Compact" w:type="paragraph">
     <w:name w:val="Compact"/>
     <w:basedOn w:val="Corpsdetexte"/>
     <w:qFormat/>
     <w:pPr>
-      <w:spacing w:before="36" w:after="36"/>
+      <w:spacing w:after="36" w:before="36"/>
     </w:pPr>
   </w:style>
-  <w:style w:type="paragraph" w:styleId="Titre">
+  <w:style w:styleId="Titre" w:type="paragraph">
     <w:name w:val="Title"/>
     <w:basedOn w:val="Normal"/>
     <w:next w:val="Corpsdetexte"/>
@@ -1140,24 +1458,24 @@
       <w:jc w:val="center"/>
     </w:pPr>
     <w:rPr>
-      <w:rFonts w:asciiTheme="majorHAnsi" w:eastAsiaTheme="majorEastAsia" w:hAnsiTheme="majorHAnsi" w:cstheme="majorBidi"/>
+      <w:rFonts w:asciiTheme="majorHAnsi" w:cstheme="majorBidi" w:eastAsiaTheme="majorEastAsia" w:hAnsiTheme="majorHAnsi"/>
       <w:sz w:val="56"/>
       <w:szCs w:val="56"/>
     </w:rPr>
   </w:style>
-  <w:style w:type="character" w:customStyle="1" w:styleId="TitreCar">
+  <w:style w:customStyle="1" w:styleId="TitreCar" w:type="character">
     <w:name w:val="Titre Car"/>
     <w:basedOn w:val="Policepardfaut"/>
     <w:link w:val="Titre"/>
     <w:uiPriority w:val="10"/>
     <w:rsid w:val="00A10FD9"/>
     <w:rPr>
-      <w:rFonts w:asciiTheme="majorHAnsi" w:eastAsiaTheme="majorEastAsia" w:hAnsiTheme="majorHAnsi" w:cstheme="majorBidi"/>
+      <w:rFonts w:asciiTheme="majorHAnsi" w:cstheme="majorBidi" w:eastAsiaTheme="majorEastAsia" w:hAnsiTheme="majorHAnsi"/>
       <w:sz w:val="56"/>
       <w:szCs w:val="56"/>
     </w:rPr>
   </w:style>
-  <w:style w:type="paragraph" w:styleId="Sous-titre">
+  <w:style w:styleId="Sous-titre" w:type="paragraph">
     <w:name w:val="Subtitle"/>
     <w:basedOn w:val="Titre"/>
     <w:next w:val="Corpsdetexte"/>
@@ -1176,21 +1494,21 @@
       <w:szCs w:val="28"/>
     </w:rPr>
   </w:style>
-  <w:style w:type="character" w:customStyle="1" w:styleId="Sous-titreCar">
+  <w:style w:customStyle="1" w:styleId="Sous-titreCar" w:type="character">
     <w:name w:val="Sous-titre Car"/>
     <w:basedOn w:val="Policepardfaut"/>
     <w:link w:val="Sous-titre"/>
     <w:uiPriority w:val="11"/>
     <w:rsid w:val="00A10FD9"/>
     <w:rPr>
-      <w:rFonts w:eastAsiaTheme="majorEastAsia" w:cstheme="majorBidi"/>
-      <w:color w:val="595959" w:themeColor="text1" w:themeTint="A6"/>
+      <w:rFonts w:cstheme="majorBidi" w:eastAsiaTheme="majorEastAsia"/>
+      <w:color w:themeColor="text1" w:themeTint="A6" w:val="595959"/>
       <w:spacing w:val="15"/>
       <w:sz w:val="28"/>
       <w:szCs w:val="28"/>
     </w:rPr>
   </w:style>
-  <w:style w:type="paragraph" w:customStyle="1" w:styleId="Author">
+  <w:style w:customStyle="1" w:styleId="Author" w:type="paragraph">
     <w:name w:val="Author"/>
     <w:basedOn w:val="Titre"/>
     <w:next w:val="Corpsdetexte"/>
@@ -1204,7 +1522,7 @@
       <w:szCs w:val="24"/>
     </w:rPr>
   </w:style>
-  <w:style w:type="paragraph" w:styleId="Date">
+  <w:style w:styleId="Date" w:type="paragraph">
     <w:name w:val="Date"/>
     <w:basedOn w:val="Titre"/>
     <w:next w:val="Corpsdetexte"/>
@@ -1218,7 +1536,7 @@
       <w:szCs w:val="24"/>
     </w:rPr>
   </w:style>
-  <w:style w:type="paragraph" w:customStyle="1" w:styleId="AbstractTitle">
+  <w:style w:customStyle="1" w:styleId="AbstractTitle" w:type="paragraph">
     <w:name w:val="Abstract Title"/>
     <w:basedOn w:val="Normal"/>
     <w:next w:val="Abstract"/>
@@ -1226,7 +1544,7 @@
     <w:pPr>
       <w:keepNext/>
       <w:keepLines/>
-      <w:spacing w:before="300" w:after="0"/>
+      <w:spacing w:after="0" w:before="300"/>
       <w:jc w:val="center"/>
     </w:pPr>
     <w:rPr>
@@ -1234,7 +1552,7 @@
       <w:szCs w:val="20"/>
     </w:rPr>
   </w:style>
-  <w:style w:type="paragraph" w:customStyle="1" w:styleId="Abstract">
+  <w:style w:customStyle="1" w:styleId="Abstract" w:type="paragraph">
     <w:name w:val="Abstract"/>
     <w:basedOn w:val="Normal"/>
     <w:next w:val="Corpsdetexte"/>
@@ -1242,31 +1560,31 @@
     <w:pPr>
       <w:keepNext/>
       <w:keepLines/>
-      <w:spacing w:before="100" w:after="300"/>
+      <w:spacing w:after="300" w:before="100"/>
     </w:pPr>
     <w:rPr>
       <w:szCs w:val="20"/>
     </w:rPr>
   </w:style>
-  <w:style w:type="paragraph" w:styleId="Bibliographie">
+  <w:style w:styleId="Bibliographie" w:type="paragraph">
     <w:name w:val="Bibliography"/>
     <w:basedOn w:val="Normal"/>
     <w:qFormat/>
   </w:style>
-  <w:style w:type="character" w:customStyle="1" w:styleId="Titre1Car">
+  <w:style w:customStyle="1" w:styleId="Titre1Car" w:type="character">
     <w:name w:val="Titre 1 Car"/>
     <w:basedOn w:val="Policepardfaut"/>
     <w:link w:val="Titre1"/>
     <w:uiPriority w:val="9"/>
     <w:rsid w:val="00F06292"/>
     <w:rPr>
-      <w:rFonts w:ascii="Arial" w:eastAsiaTheme="majorEastAsia" w:hAnsi="Arial" w:cstheme="majorBidi"/>
-      <w:color w:val="0F4761" w:themeColor="accent1" w:themeShade="BF"/>
+      <w:rFonts w:ascii="Arial" w:cstheme="majorBidi" w:eastAsiaTheme="majorEastAsia" w:hAnsi="Arial"/>
+      <w:color w:themeColor="accent1" w:themeShade="BF" w:val="0F4761"/>
       <w:sz w:val="40"/>
       <w:szCs w:val="40"/>
     </w:rPr>
   </w:style>
-  <w:style w:type="character" w:customStyle="1" w:styleId="Titre2Car">
+  <w:style w:customStyle="1" w:styleId="Titre2Car" w:type="character">
     <w:name w:val="Titre 2 Car"/>
     <w:basedOn w:val="Policepardfaut"/>
     <w:link w:val="Titre2"/>
@@ -1274,13 +1592,13 @@
     <w:semiHidden/>
     <w:rsid w:val="00F06292"/>
     <w:rPr>
-      <w:rFonts w:ascii="Arial" w:eastAsiaTheme="majorEastAsia" w:hAnsi="Arial" w:cstheme="majorBidi"/>
-      <w:color w:val="0F4761" w:themeColor="accent1" w:themeShade="BF"/>
+      <w:rFonts w:ascii="Arial" w:cstheme="majorBidi" w:eastAsiaTheme="majorEastAsia" w:hAnsi="Arial"/>
+      <w:color w:themeColor="accent1" w:themeShade="BF" w:val="0F4761"/>
       <w:sz w:val="32"/>
       <w:szCs w:val="32"/>
     </w:rPr>
   </w:style>
-  <w:style w:type="character" w:customStyle="1" w:styleId="Titre3Car">
+  <w:style w:customStyle="1" w:styleId="Titre3Car" w:type="character">
     <w:name w:val="Titre 3 Car"/>
     <w:basedOn w:val="Policepardfaut"/>
     <w:link w:val="Titre3"/>
@@ -1288,13 +1606,13 @@
     <w:semiHidden/>
     <w:rsid w:val="00F06292"/>
     <w:rPr>
-      <w:rFonts w:ascii="Arial" w:eastAsiaTheme="majorEastAsia" w:hAnsi="Arial" w:cstheme="majorBidi"/>
-      <w:color w:val="0F4761" w:themeColor="accent1" w:themeShade="BF"/>
+      <w:rFonts w:ascii="Arial" w:cstheme="majorBidi" w:eastAsiaTheme="majorEastAsia" w:hAnsi="Arial"/>
+      <w:color w:themeColor="accent1" w:themeShade="BF" w:val="0F4761"/>
       <w:sz w:val="28"/>
       <w:szCs w:val="28"/>
     </w:rPr>
   </w:style>
-  <w:style w:type="character" w:customStyle="1" w:styleId="Titre4Car">
+  <w:style w:customStyle="1" w:styleId="Titre4Car" w:type="character">
     <w:name w:val="Titre 4 Car"/>
     <w:basedOn w:val="Policepardfaut"/>
     <w:link w:val="Titre4"/>
@@ -1302,13 +1620,13 @@
     <w:semiHidden/>
     <w:rsid w:val="00A10FD9"/>
     <w:rPr>
-      <w:rFonts w:eastAsiaTheme="majorEastAsia" w:cstheme="majorBidi"/>
+      <w:rFonts w:cstheme="majorBidi" w:eastAsiaTheme="majorEastAsia"/>
       <w:i/>
       <w:iCs/>
-      <w:color w:val="0F4761" w:themeColor="accent1" w:themeShade="BF"/>
-    </w:rPr>
-  </w:style>
-  <w:style w:type="character" w:customStyle="1" w:styleId="Titre5Car">
+      <w:color w:themeColor="accent1" w:themeShade="BF" w:val="0F4761"/>
+    </w:rPr>
+  </w:style>
+  <w:style w:customStyle="1" w:styleId="Titre5Car" w:type="character">
     <w:name w:val="Titre 5 Car"/>
     <w:basedOn w:val="Policepardfaut"/>
     <w:link w:val="Titre5"/>
@@ -1316,11 +1634,11 @@
     <w:semiHidden/>
     <w:rsid w:val="00A10FD9"/>
     <w:rPr>
-      <w:rFonts w:eastAsiaTheme="majorEastAsia" w:cstheme="majorBidi"/>
-      <w:color w:val="0F4761" w:themeColor="accent1" w:themeShade="BF"/>
-    </w:rPr>
-  </w:style>
-  <w:style w:type="character" w:customStyle="1" w:styleId="Titre6Car">
+      <w:rFonts w:cstheme="majorBidi" w:eastAsiaTheme="majorEastAsia"/>
+      <w:color w:themeColor="accent1" w:themeShade="BF" w:val="0F4761"/>
+    </w:rPr>
+  </w:style>
+  <w:style w:customStyle="1" w:styleId="Titre6Car" w:type="character">
     <w:name w:val="Titre 6 Car"/>
     <w:basedOn w:val="Policepardfaut"/>
     <w:link w:val="Titre6"/>
@@ -1328,13 +1646,13 @@
     <w:semiHidden/>
     <w:rsid w:val="00A10FD9"/>
     <w:rPr>
-      <w:rFonts w:eastAsiaTheme="majorEastAsia" w:cstheme="majorBidi"/>
+      <w:rFonts w:cstheme="majorBidi" w:eastAsiaTheme="majorEastAsia"/>
       <w:i/>
       <w:iCs/>
-      <w:color w:val="595959" w:themeColor="text1" w:themeTint="A6"/>
-    </w:rPr>
-  </w:style>
-  <w:style w:type="character" w:customStyle="1" w:styleId="Titre7Car">
+      <w:color w:themeColor="text1" w:themeTint="A6" w:val="595959"/>
+    </w:rPr>
+  </w:style>
+  <w:style w:customStyle="1" w:styleId="Titre7Car" w:type="character">
     <w:name w:val="Titre 7 Car"/>
     <w:basedOn w:val="Policepardfaut"/>
     <w:link w:val="Titre7"/>
@@ -1342,11 +1660,11 @@
     <w:semiHidden/>
     <w:rsid w:val="00A10FD9"/>
     <w:rPr>
-      <w:rFonts w:eastAsiaTheme="majorEastAsia" w:cstheme="majorBidi"/>
-      <w:color w:val="595959" w:themeColor="text1" w:themeTint="A6"/>
-    </w:rPr>
-  </w:style>
-  <w:style w:type="character" w:customStyle="1" w:styleId="Titre8Car">
+      <w:rFonts w:cstheme="majorBidi" w:eastAsiaTheme="majorEastAsia"/>
+      <w:color w:themeColor="text1" w:themeTint="A6" w:val="595959"/>
+    </w:rPr>
+  </w:style>
+  <w:style w:customStyle="1" w:styleId="Titre8Car" w:type="character">
     <w:name w:val="Titre 8 Car"/>
     <w:basedOn w:val="Policepardfaut"/>
     <w:link w:val="Titre8"/>
@@ -1354,13 +1672,13 @@
     <w:semiHidden/>
     <w:rsid w:val="00A10FD9"/>
     <w:rPr>
-      <w:rFonts w:eastAsiaTheme="majorEastAsia" w:cstheme="majorBidi"/>
+      <w:rFonts w:cstheme="majorBidi" w:eastAsiaTheme="majorEastAsia"/>
       <w:i/>
       <w:iCs/>
-      <w:color w:val="272727" w:themeColor="text1" w:themeTint="D8"/>
-    </w:rPr>
-  </w:style>
-  <w:style w:type="character" w:customStyle="1" w:styleId="Titre9Car">
+      <w:color w:themeColor="text1" w:themeTint="D8" w:val="272727"/>
+    </w:rPr>
+  </w:style>
+  <w:style w:customStyle="1" w:styleId="Titre9Car" w:type="character">
     <w:name w:val="Titre 9 Car"/>
     <w:basedOn w:val="Policepardfaut"/>
     <w:link w:val="Titre9"/>
@@ -1368,11 +1686,11 @@
     <w:semiHidden/>
     <w:rsid w:val="00A10FD9"/>
     <w:rPr>
-      <w:rFonts w:eastAsiaTheme="majorEastAsia" w:cstheme="majorBidi"/>
-      <w:color w:val="272727" w:themeColor="text1" w:themeTint="D8"/>
-    </w:rPr>
-  </w:style>
-  <w:style w:type="paragraph" w:styleId="Normalcentr">
+      <w:rFonts w:cstheme="majorBidi" w:eastAsiaTheme="majorEastAsia"/>
+      <w:color w:themeColor="text1" w:themeTint="D8" w:val="272727"/>
+    </w:rPr>
+  </w:style>
+  <w:style w:styleId="Normalcentr" w:type="paragraph">
     <w:name w:val="Block Text"/>
     <w:basedOn w:val="Corpsdetexte"/>
     <w:next w:val="Corpsdetexte"/>
@@ -1380,18 +1698,18 @@
     <w:unhideWhenUsed/>
     <w:qFormat/>
     <w:pPr>
-      <w:spacing w:before="100" w:after="100"/>
+      <w:spacing w:after="100" w:before="100"/>
       <w:ind w:left="480" w:right="480"/>
     </w:pPr>
   </w:style>
-  <w:style w:type="paragraph" w:styleId="Notedebasdepage">
+  <w:style w:styleId="Notedebasdepage" w:type="paragraph">
     <w:name w:val="footnote text"/>
     <w:basedOn w:val="Normal"/>
     <w:uiPriority w:val="9"/>
     <w:unhideWhenUsed/>
     <w:qFormat/>
   </w:style>
-  <w:style w:type="paragraph" w:customStyle="1" w:styleId="FootnoteBlockText">
+  <w:style w:customStyle="1" w:styleId="FootnoteBlockText" w:type="paragraph">
     <w:name w:val="Footnote Block Text"/>
     <w:basedOn w:val="Notedebasdepage"/>
     <w:next w:val="Notedebasdepage"/>
@@ -1399,35 +1717,35 @@
     <w:unhideWhenUsed/>
     <w:qFormat/>
     <w:pPr>
-      <w:spacing w:before="100" w:after="100"/>
+      <w:spacing w:after="100" w:before="100"/>
       <w:ind w:left="480" w:right="480"/>
     </w:pPr>
   </w:style>
-  <w:style w:type="table" w:customStyle="1" w:styleId="Table">
+  <w:style w:customStyle="1" w:styleId="Table" w:type="table">
     <w:name w:val="Table"/>
     <w:semiHidden/>
     <w:unhideWhenUsed/>
     <w:qFormat/>
     <w:tblPr>
-      <w:tblInd w:w="0" w:type="dxa"/>
+      <w:tblInd w:type="dxa" w:w="0"/>
       <w:tblCellMar>
-        <w:top w:w="0" w:type="dxa"/>
-        <w:left w:w="108" w:type="dxa"/>
-        <w:bottom w:w="0" w:type="dxa"/>
-        <w:right w:w="108" w:type="dxa"/>
+        <w:top w:type="dxa" w:w="0"/>
+        <w:left w:type="dxa" w:w="108"/>
+        <w:bottom w:type="dxa" w:w="0"/>
+        <w:right w:type="dxa" w:w="108"/>
       </w:tblCellMar>
     </w:tblPr>
     <w:tblStylePr w:type="firstRow">
       <w:tblPr/>
       <w:tcPr>
         <w:tcBorders>
-          <w:bottom w:val="single" w:sz="0" w:space="0" w:color="auto"/>
+          <w:bottom w:color="auto" w:space="0" w:sz="0" w:val="single"/>
         </w:tcBorders>
         <w:vAlign w:val="bottom"/>
       </w:tcPr>
     </w:tblStylePr>
   </w:style>
-  <w:style w:type="paragraph" w:customStyle="1" w:styleId="DefinitionTerm">
+  <w:style w:customStyle="1" w:styleId="DefinitionTerm" w:type="paragraph">
     <w:name w:val="Definition Term"/>
     <w:basedOn w:val="Normal"/>
     <w:next w:val="Definition"/>
@@ -1440,11 +1758,11 @@
       <w:b/>
     </w:rPr>
   </w:style>
-  <w:style w:type="paragraph" w:customStyle="1" w:styleId="Definition">
+  <w:style w:customStyle="1" w:styleId="Definition" w:type="paragraph">
     <w:name w:val="Definition"/>
     <w:basedOn w:val="Normal"/>
   </w:style>
-  <w:style w:type="paragraph" w:styleId="Lgende">
+  <w:style w:styleId="Lgende" w:type="paragraph">
     <w:name w:val="caption"/>
     <w:basedOn w:val="Normal"/>
     <w:link w:val="LgendeCar"/>
@@ -1455,34 +1773,34 @@
       <w:i/>
     </w:rPr>
   </w:style>
-  <w:style w:type="paragraph" w:customStyle="1" w:styleId="TableCaption">
+  <w:style w:customStyle="1" w:styleId="TableCaption" w:type="paragraph">
     <w:name w:val="Table Caption"/>
     <w:basedOn w:val="Lgende"/>
     <w:pPr>
       <w:keepNext/>
     </w:pPr>
   </w:style>
-  <w:style w:type="paragraph" w:customStyle="1" w:styleId="ImageCaption">
+  <w:style w:customStyle="1" w:styleId="ImageCaption" w:type="paragraph">
     <w:name w:val="Image Caption"/>
     <w:basedOn w:val="Lgende"/>
   </w:style>
-  <w:style w:type="paragraph" w:customStyle="1" w:styleId="Figure">
+  <w:style w:customStyle="1" w:styleId="Figure" w:type="paragraph">
     <w:name w:val="Figure"/>
     <w:basedOn w:val="Normal"/>
   </w:style>
-  <w:style w:type="paragraph" w:customStyle="1" w:styleId="CaptionedFigure">
+  <w:style w:customStyle="1" w:styleId="CaptionedFigure" w:type="paragraph">
     <w:name w:val="Captioned Figure"/>
     <w:basedOn w:val="Figure"/>
     <w:pPr>
       <w:keepNext/>
     </w:pPr>
   </w:style>
-  <w:style w:type="character" w:customStyle="1" w:styleId="LgendeCar">
+  <w:style w:customStyle="1" w:styleId="LgendeCar" w:type="character">
     <w:name w:val="Légende Car"/>
     <w:basedOn w:val="Policepardfaut"/>
     <w:link w:val="Lgende"/>
   </w:style>
-  <w:style w:type="character" w:customStyle="1" w:styleId="VerbatimChar">
+  <w:style w:customStyle="1" w:styleId="VerbatimChar" w:type="character">
     <w:name w:val="Verbatim Char"/>
     <w:basedOn w:val="LgendeCar"/>
     <w:link w:val="SourceCode"/>
@@ -1491,25 +1809,25 @@
       <w:sz w:val="22"/>
     </w:rPr>
   </w:style>
-  <w:style w:type="character" w:customStyle="1" w:styleId="SectionNumber">
+  <w:style w:customStyle="1" w:styleId="SectionNumber" w:type="character">
     <w:name w:val="Section Number"/>
     <w:basedOn w:val="LgendeCar"/>
   </w:style>
-  <w:style w:type="character" w:styleId="Appelnotedebasdep">
+  <w:style w:styleId="Appelnotedebasdep" w:type="character">
     <w:name w:val="footnote reference"/>
     <w:basedOn w:val="LgendeCar"/>
     <w:rPr>
       <w:vertAlign w:val="superscript"/>
     </w:rPr>
   </w:style>
-  <w:style w:type="character" w:styleId="Lienhypertexte">
+  <w:style w:styleId="Lienhypertexte" w:type="character">
     <w:name w:val="Hyperlink"/>
     <w:basedOn w:val="LgendeCar"/>
     <w:rPr>
-      <w:color w:val="156082" w:themeColor="accent1"/>
-    </w:rPr>
-  </w:style>
-  <w:style w:type="paragraph" w:styleId="En-ttedetabledesmatires">
+      <w:color w:themeColor="accent1" w:val="156082"/>
+    </w:rPr>
+  </w:style>
+  <w:style w:styleId="En-ttedetabledesmatires" w:type="paragraph">
     <w:name w:val="TOC Heading"/>
     <w:basedOn w:val="Titre1"/>
     <w:next w:val="Corpsdetexte"/>
@@ -1524,7 +1842,7 @@
       <w:rFonts w:asciiTheme="majorHAnsi" w:hAnsiTheme="majorHAnsi"/>
     </w:rPr>
   </w:style>
-  <w:style w:type="paragraph" w:customStyle="1" w:styleId="SourceCode">
+  <w:style w:customStyle="1" w:styleId="SourceCode" w:type="paragraph">
     <w:name w:val="Source Code"/>
     <w:basedOn w:val="Normal"/>
     <w:link w:val="VerbatimChar"/>
@@ -1532,7 +1850,7 @@
       <w:wordWrap w:val="0"/>
     </w:pPr>
   </w:style>
-  <w:style w:type="character" w:customStyle="1" w:styleId="KeywordTok">
+  <w:style w:customStyle="1" w:styleId="KeywordTok" w:type="character">
     <w:name w:val="KeywordTok"/>
     <w:basedOn w:val="VerbatimChar"/>
     <w:rPr>
@@ -1542,7 +1860,7 @@
       <w:sz w:val="22"/>
     </w:rPr>
   </w:style>
-  <w:style w:type="character" w:customStyle="1" w:styleId="DataTypeTok">
+  <w:style w:customStyle="1" w:styleId="DataTypeTok" w:type="character">
     <w:name w:val="DataTypeTok"/>
     <w:basedOn w:val="VerbatimChar"/>
     <w:rPr>
@@ -1551,7 +1869,7 @@
       <w:sz w:val="22"/>
     </w:rPr>
   </w:style>
-  <w:style w:type="character" w:customStyle="1" w:styleId="DecValTok">
+  <w:style w:customStyle="1" w:styleId="DecValTok" w:type="character">
     <w:name w:val="DecValTok"/>
     <w:basedOn w:val="VerbatimChar"/>
     <w:rPr>
@@ -1560,7 +1878,7 @@
       <w:sz w:val="22"/>
     </w:rPr>
   </w:style>
-  <w:style w:type="character" w:customStyle="1" w:styleId="BaseNTok">
+  <w:style w:customStyle="1" w:styleId="BaseNTok" w:type="character">
     <w:name w:val="BaseNTok"/>
     <w:basedOn w:val="VerbatimChar"/>
     <w:rPr>
@@ -1569,7 +1887,7 @@
       <w:sz w:val="22"/>
     </w:rPr>
   </w:style>
-  <w:style w:type="character" w:customStyle="1" w:styleId="FloatTok">
+  <w:style w:customStyle="1" w:styleId="FloatTok" w:type="character">
     <w:name w:val="FloatTok"/>
     <w:basedOn w:val="VerbatimChar"/>
     <w:rPr>
@@ -1578,7 +1896,7 @@
       <w:sz w:val="22"/>
     </w:rPr>
   </w:style>
-  <w:style w:type="character" w:customStyle="1" w:styleId="ConstantTok">
+  <w:style w:customStyle="1" w:styleId="ConstantTok" w:type="character">
     <w:name w:val="ConstantTok"/>
     <w:basedOn w:val="VerbatimChar"/>
     <w:rPr>
@@ -1587,7 +1905,7 @@
       <w:sz w:val="22"/>
     </w:rPr>
   </w:style>
-  <w:style w:type="character" w:customStyle="1" w:styleId="CharTok">
+  <w:style w:customStyle="1" w:styleId="CharTok" w:type="character">
     <w:name w:val="CharTok"/>
     <w:basedOn w:val="VerbatimChar"/>
     <w:rPr>
@@ -1596,7 +1914,7 @@
       <w:sz w:val="22"/>
     </w:rPr>
   </w:style>
-  <w:style w:type="character" w:customStyle="1" w:styleId="SpecialCharTok">
+  <w:style w:customStyle="1" w:styleId="SpecialCharTok" w:type="character">
     <w:name w:val="SpecialCharTok"/>
     <w:basedOn w:val="VerbatimChar"/>
     <w:rPr>
@@ -1605,7 +1923,7 @@
       <w:sz w:val="22"/>
     </w:rPr>
   </w:style>
-  <w:style w:type="character" w:customStyle="1" w:styleId="StringTok">
+  <w:style w:customStyle="1" w:styleId="StringTok" w:type="character">
     <w:name w:val="StringTok"/>
     <w:basedOn w:val="VerbatimChar"/>
     <w:rPr>
@@ -1614,7 +1932,7 @@
       <w:sz w:val="22"/>
     </w:rPr>
   </w:style>
-  <w:style w:type="character" w:customStyle="1" w:styleId="VerbatimStringTok">
+  <w:style w:customStyle="1" w:styleId="VerbatimStringTok" w:type="character">
     <w:name w:val="VerbatimStringTok"/>
     <w:basedOn w:val="VerbatimChar"/>
     <w:rPr>
@@ -1623,7 +1941,7 @@
       <w:sz w:val="22"/>
     </w:rPr>
   </w:style>
-  <w:style w:type="character" w:customStyle="1" w:styleId="SpecialStringTok">
+  <w:style w:customStyle="1" w:styleId="SpecialStringTok" w:type="character">
     <w:name w:val="SpecialStringTok"/>
     <w:basedOn w:val="VerbatimChar"/>
     <w:rPr>
@@ -1632,7 +1950,7 @@
       <w:sz w:val="22"/>
     </w:rPr>
   </w:style>
-  <w:style w:type="character" w:customStyle="1" w:styleId="ImportTok">
+  <w:style w:customStyle="1" w:styleId="ImportTok" w:type="character">
     <w:name w:val="ImportTok"/>
     <w:basedOn w:val="VerbatimChar"/>
     <w:rPr>
@@ -1642,7 +1960,7 @@
       <w:sz w:val="22"/>
     </w:rPr>
   </w:style>
-  <w:style w:type="character" w:customStyle="1" w:styleId="CommentTok">
+  <w:style w:customStyle="1" w:styleId="CommentTok" w:type="character">
     <w:name w:val="CommentTok"/>
     <w:basedOn w:val="VerbatimChar"/>
     <w:rPr>
@@ -1652,7 +1970,7 @@
       <w:sz w:val="22"/>
     </w:rPr>
   </w:style>
-  <w:style w:type="character" w:customStyle="1" w:styleId="DocumentationTok">
+  <w:style w:customStyle="1" w:styleId="DocumentationTok" w:type="character">
     <w:name w:val="DocumentationTok"/>
     <w:basedOn w:val="VerbatimChar"/>
     <w:rPr>
@@ -1662,7 +1980,7 @@
       <w:sz w:val="22"/>
     </w:rPr>
   </w:style>
-  <w:style w:type="character" w:customStyle="1" w:styleId="AnnotationTok">
+  <w:style w:customStyle="1" w:styleId="AnnotationTok" w:type="character">
     <w:name w:val="AnnotationTok"/>
     <w:basedOn w:val="VerbatimChar"/>
     <w:rPr>
@@ -1673,7 +1991,7 @@
       <w:sz w:val="22"/>
     </w:rPr>
   </w:style>
-  <w:style w:type="character" w:customStyle="1" w:styleId="CommentVarTok">
+  <w:style w:customStyle="1" w:styleId="CommentVarTok" w:type="character">
     <w:name w:val="CommentVarTok"/>
     <w:basedOn w:val="VerbatimChar"/>
     <w:rPr>
@@ -1684,7 +2002,7 @@
       <w:sz w:val="22"/>
     </w:rPr>
   </w:style>
-  <w:style w:type="character" w:customStyle="1" w:styleId="OtherTok">
+  <w:style w:customStyle="1" w:styleId="OtherTok" w:type="character">
     <w:name w:val="OtherTok"/>
     <w:basedOn w:val="VerbatimChar"/>
     <w:rPr>
@@ -1693,7 +2011,7 @@
       <w:sz w:val="22"/>
     </w:rPr>
   </w:style>
-  <w:style w:type="character" w:customStyle="1" w:styleId="FunctionTok">
+  <w:style w:customStyle="1" w:styleId="FunctionTok" w:type="character">
     <w:name w:val="FunctionTok"/>
     <w:basedOn w:val="VerbatimChar"/>
     <w:rPr>
@@ -1702,7 +2020,7 @@
       <w:sz w:val="22"/>
     </w:rPr>
   </w:style>
-  <w:style w:type="character" w:customStyle="1" w:styleId="VariableTok">
+  <w:style w:customStyle="1" w:styleId="VariableTok" w:type="character">
     <w:name w:val="VariableTok"/>
     <w:basedOn w:val="VerbatimChar"/>
     <w:rPr>
@@ -1711,7 +2029,7 @@
       <w:sz w:val="22"/>
     </w:rPr>
   </w:style>
-  <w:style w:type="character" w:customStyle="1" w:styleId="ControlFlowTok">
+  <w:style w:customStyle="1" w:styleId="ControlFlowTok" w:type="character">
     <w:name w:val="ControlFlowTok"/>
     <w:basedOn w:val="VerbatimChar"/>
     <w:rPr>
@@ -1721,7 +2039,7 @@
       <w:sz w:val="22"/>
     </w:rPr>
   </w:style>
-  <w:style w:type="character" w:customStyle="1" w:styleId="OperatorTok">
+  <w:style w:customStyle="1" w:styleId="OperatorTok" w:type="character">
     <w:name w:val="OperatorTok"/>
     <w:basedOn w:val="VerbatimChar"/>
     <w:rPr>
@@ -1730,7 +2048,7 @@
       <w:sz w:val="22"/>
     </w:rPr>
   </w:style>
-  <w:style w:type="character" w:customStyle="1" w:styleId="BuiltInTok">
+  <w:style w:customStyle="1" w:styleId="BuiltInTok" w:type="character">
     <w:name w:val="BuiltInTok"/>
     <w:basedOn w:val="VerbatimChar"/>
     <w:rPr>
@@ -1739,7 +2057,7 @@
       <w:sz w:val="22"/>
     </w:rPr>
   </w:style>
-  <w:style w:type="character" w:customStyle="1" w:styleId="ExtensionTok">
+  <w:style w:customStyle="1" w:styleId="ExtensionTok" w:type="character">
     <w:name w:val="ExtensionTok"/>
     <w:basedOn w:val="VerbatimChar"/>
     <w:rPr>
@@ -1747,7 +2065,7 @@
       <w:sz w:val="22"/>
     </w:rPr>
   </w:style>
-  <w:style w:type="character" w:customStyle="1" w:styleId="PreprocessorTok">
+  <w:style w:customStyle="1" w:styleId="PreprocessorTok" w:type="character">
     <w:name w:val="PreprocessorTok"/>
     <w:basedOn w:val="VerbatimChar"/>
     <w:rPr>
@@ -1756,7 +2074,7 @@
       <w:sz w:val="22"/>
     </w:rPr>
   </w:style>
-  <w:style w:type="character" w:customStyle="1" w:styleId="AttributeTok">
+  <w:style w:customStyle="1" w:styleId="AttributeTok" w:type="character">
     <w:name w:val="AttributeTok"/>
     <w:basedOn w:val="VerbatimChar"/>
     <w:rPr>
@@ -1765,7 +2083,7 @@
       <w:sz w:val="22"/>
     </w:rPr>
   </w:style>
-  <w:style w:type="character" w:customStyle="1" w:styleId="RegionMarkerTok">
+  <w:style w:customStyle="1" w:styleId="RegionMarkerTok" w:type="character">
     <w:name w:val="RegionMarkerTok"/>
     <w:basedOn w:val="VerbatimChar"/>
     <w:rPr>
@@ -1773,7 +2091,7 @@
       <w:sz w:val="22"/>
     </w:rPr>
   </w:style>
-  <w:style w:type="character" w:customStyle="1" w:styleId="InformationTok">
+  <w:style w:customStyle="1" w:styleId="InformationTok" w:type="character">
     <w:name w:val="InformationTok"/>
     <w:basedOn w:val="VerbatimChar"/>
     <w:rPr>
@@ -1784,7 +2102,7 @@
       <w:sz w:val="22"/>
     </w:rPr>
   </w:style>
-  <w:style w:type="character" w:customStyle="1" w:styleId="WarningTok">
+  <w:style w:customStyle="1" w:styleId="WarningTok" w:type="character">
     <w:name w:val="WarningTok"/>
     <w:basedOn w:val="VerbatimChar"/>
     <w:rPr>
@@ -1795,7 +2113,7 @@
       <w:sz w:val="22"/>
     </w:rPr>
   </w:style>
-  <w:style w:type="character" w:customStyle="1" w:styleId="AlertTok">
+  <w:style w:customStyle="1" w:styleId="AlertTok" w:type="character">
     <w:name w:val="AlertTok"/>
     <w:basedOn w:val="VerbatimChar"/>
     <w:rPr>
@@ -1805,7 +2123,7 @@
       <w:sz w:val="22"/>
     </w:rPr>
   </w:style>
-  <w:style w:type="character" w:customStyle="1" w:styleId="ErrorTok">
+  <w:style w:customStyle="1" w:styleId="ErrorTok" w:type="character">
     <w:name w:val="ErrorTok"/>
     <w:basedOn w:val="VerbatimChar"/>
     <w:rPr>
@@ -1815,13 +2133,17 @@
       <w:sz w:val="22"/>
     </w:rPr>
   </w:style>
-  <w:style w:type="character" w:customStyle="1" w:styleId="NormalTok">
+  <w:style w:customStyle="1" w:styleId="NormalTok" w:type="character">
     <w:name w:val="NormalTok"/>
     <w:basedOn w:val="VerbatimChar"/>
     <w:rPr>
       <w:rFonts w:ascii="Consolas" w:hAnsi="Consolas"/>
       <w:sz w:val="22"/>
     </w:rPr>
+  </w:style>
+  <w:style w:type="character" w:customStyle="1" w:styleId="Highlight">
+    <w:name w:val="Highlight"/>
+    <w:basedOn w:val="BodyTextChar"/>
   </w:style>
 </w:styles>
 </file>

</xml_diff>